<commit_message>
added page numbers, changed section header styling
</commit_message>
<xml_diff>
--- a/Documents/Assign#1/Assignment_1_submission.docx
+++ b/Documents/Assign#1/Assignment_1_submission.docx
@@ -1,6 +1,6 @@
 
 <file path=word/document.xml><?xml version="1.0" encoding="utf-8"?>
-<w:document xmlns:wpc="http://schemas.microsoft.com/office/word/2010/wordprocessingCanvas" xmlns:mc="http://schemas.openxmlformats.org/markup-compatibility/2006" xmlns:o="urn:schemas-microsoft-com:office:office" xmlns:r="http://schemas.openxmlformats.org/officeDocument/2006/relationships" xmlns:m="http://schemas.openxmlformats.org/officeDocument/2006/math" xmlns:v="urn:schemas-microsoft-com:vml" xmlns:wp14="http://schemas.microsoft.com/office/word/2010/wordprocessingDrawing" xmlns:wp="http://schemas.openxmlformats.org/drawingml/2006/wordprocessingDrawing" xmlns:w10="urn:schemas-microsoft-com:office:word" xmlns:w="http://schemas.openxmlformats.org/wordprocessingml/2006/main" xmlns:w14="http://schemas.microsoft.com/office/word/2010/wordml" xmlns:wpg="http://schemas.microsoft.com/office/word/2010/wordprocessingGroup" xmlns:wpi="http://schemas.microsoft.com/office/word/2010/wordprocessingInk" xmlns:wne="http://schemas.microsoft.com/office/word/2006/wordml" xmlns:wps="http://schemas.microsoft.com/office/word/2010/wordprocessingShape" mc:Ignorable="w14 wp14">
+<w:document xmlns:ve="http://schemas.openxmlformats.org/markup-compatibility/2006" xmlns:o="urn:schemas-microsoft-com:office:office" xmlns:r="http://schemas.openxmlformats.org/officeDocument/2006/relationships" xmlns:m="http://schemas.openxmlformats.org/officeDocument/2006/math" xmlns:v="urn:schemas-microsoft-com:vml" xmlns:wp="http://schemas.openxmlformats.org/drawingml/2006/wordprocessingDrawing" xmlns:w10="urn:schemas-microsoft-com:office:word" xmlns:w="http://schemas.openxmlformats.org/wordprocessingml/2006/main" xmlns:wne="http://schemas.microsoft.com/office/word/2006/wordml">
   <w:body>
     <w:p>
       <w:pPr>
@@ -204,12 +204,10 @@
       <w:r>
         <w:t xml:space="preserve"> to link the user with all his/her friends who also use this app for keeping track of calories, and users can compete with their friends for healthy eating. The document starts off by providing </w:t>
       </w:r>
-      <w:proofErr w:type="spellStart"/>
       <w:proofErr w:type="gramStart"/>
       <w:r>
         <w:t>a</w:t>
       </w:r>
-      <w:proofErr w:type="spellEnd"/>
       <w:proofErr w:type="gramEnd"/>
       <w:r>
         <w:t xml:space="preserve"> introductory detail about the application and the describes the architectural details of the application using UML 2.0 diagrams. </w:t>
@@ -268,6 +266,12 @@
     </w:p>
     <w:sdt>
       <w:sdtPr>
+        <w:rPr>
+          <w:rFonts w:ascii="Times New Roman" w:eastAsiaTheme="minorHAnsi" w:hAnsi="Times New Roman" w:cstheme="minorBidi"/>
+          <w:sz w:val="22"/>
+          <w:szCs w:val="22"/>
+          <w:lang w:val="en-CA" w:eastAsia="en-US"/>
+        </w:rPr>
         <w:id w:val="-1337842299"/>
         <w:docPartObj>
           <w:docPartGallery w:val="Table of Contents"/>
@@ -276,12 +280,10 @@
       </w:sdtPr>
       <w:sdtEndPr>
         <w:rPr>
-          <w:rFonts w:ascii="Times New Roman" w:eastAsiaTheme="minorHAnsi" w:hAnsi="Times New Roman" w:cstheme="minorBidi"/>
+          <w:rFonts w:eastAsiaTheme="minorEastAsia"/>
+          <w:b w:val="0"/>
+          <w:bCs w:val="0"/>
           <w:noProof/>
-          <w:color w:val="auto"/>
-          <w:sz w:val="22"/>
-          <w:szCs w:val="22"/>
-          <w:lang w:val="en-CA" w:eastAsia="en-US"/>
         </w:rPr>
       </w:sdtEndPr>
       <w:sdtContent>
@@ -300,7 +302,7 @@
               <w:tab w:val="right" w:leader="dot" w:pos="8635"/>
             </w:tabs>
             <w:rPr>
-              <w:rFonts w:asciiTheme="minorHAnsi" w:eastAsiaTheme="minorEastAsia" w:hAnsiTheme="minorHAnsi"/>
+              <w:rFonts w:asciiTheme="minorHAnsi" w:hAnsiTheme="minorHAnsi"/>
               <w:noProof/>
               <w:lang w:eastAsia="en-CA"/>
             </w:rPr>
@@ -380,7 +382,7 @@
               <w:tab w:val="right" w:leader="dot" w:pos="8635"/>
             </w:tabs>
             <w:rPr>
-              <w:rFonts w:asciiTheme="minorHAnsi" w:eastAsiaTheme="minorEastAsia" w:hAnsiTheme="minorHAnsi"/>
+              <w:rFonts w:asciiTheme="minorHAnsi" w:hAnsiTheme="minorHAnsi"/>
               <w:noProof/>
               <w:lang w:eastAsia="en-CA"/>
             </w:rPr>
@@ -451,7 +453,7 @@
               <w:tab w:val="right" w:leader="dot" w:pos="8635"/>
             </w:tabs>
             <w:rPr>
-              <w:rFonts w:asciiTheme="minorHAnsi" w:eastAsiaTheme="minorEastAsia" w:hAnsiTheme="minorHAnsi"/>
+              <w:rFonts w:asciiTheme="minorHAnsi" w:hAnsiTheme="minorHAnsi"/>
               <w:noProof/>
               <w:lang w:eastAsia="en-CA"/>
             </w:rPr>
@@ -522,7 +524,7 @@
               <w:tab w:val="right" w:leader="dot" w:pos="8635"/>
             </w:tabs>
             <w:rPr>
-              <w:rFonts w:asciiTheme="minorHAnsi" w:eastAsiaTheme="minorEastAsia" w:hAnsiTheme="minorHAnsi"/>
+              <w:rFonts w:asciiTheme="minorHAnsi" w:hAnsiTheme="minorHAnsi"/>
               <w:noProof/>
               <w:lang w:eastAsia="en-CA"/>
             </w:rPr>
@@ -593,7 +595,7 @@
               <w:tab w:val="right" w:leader="dot" w:pos="8635"/>
             </w:tabs>
             <w:rPr>
-              <w:rFonts w:asciiTheme="minorHAnsi" w:eastAsiaTheme="minorEastAsia" w:hAnsiTheme="minorHAnsi"/>
+              <w:rFonts w:asciiTheme="minorHAnsi" w:hAnsiTheme="minorHAnsi"/>
               <w:noProof/>
               <w:lang w:eastAsia="en-CA"/>
             </w:rPr>
@@ -663,7 +665,7 @@
               <w:tab w:val="right" w:leader="dot" w:pos="8635"/>
             </w:tabs>
             <w:rPr>
-              <w:rFonts w:asciiTheme="minorHAnsi" w:eastAsiaTheme="minorEastAsia" w:hAnsiTheme="minorHAnsi"/>
+              <w:rFonts w:asciiTheme="minorHAnsi" w:hAnsiTheme="minorHAnsi"/>
               <w:noProof/>
               <w:lang w:eastAsia="en-CA"/>
             </w:rPr>
@@ -733,7 +735,7 @@
               <w:tab w:val="right" w:leader="dot" w:pos="8635"/>
             </w:tabs>
             <w:rPr>
-              <w:rFonts w:asciiTheme="minorHAnsi" w:eastAsiaTheme="minorEastAsia" w:hAnsiTheme="minorHAnsi"/>
+              <w:rFonts w:asciiTheme="minorHAnsi" w:hAnsiTheme="minorHAnsi"/>
               <w:noProof/>
               <w:lang w:eastAsia="en-CA"/>
             </w:rPr>
@@ -803,7 +805,7 @@
               <w:tab w:val="right" w:leader="dot" w:pos="8635"/>
             </w:tabs>
             <w:rPr>
-              <w:rFonts w:asciiTheme="minorHAnsi" w:eastAsiaTheme="minorEastAsia" w:hAnsiTheme="minorHAnsi"/>
+              <w:rFonts w:asciiTheme="minorHAnsi" w:hAnsiTheme="minorHAnsi"/>
               <w:noProof/>
               <w:lang w:eastAsia="en-CA"/>
             </w:rPr>
@@ -873,7 +875,7 @@
               <w:tab w:val="right" w:leader="dot" w:pos="8635"/>
             </w:tabs>
             <w:rPr>
-              <w:rFonts w:asciiTheme="minorHAnsi" w:eastAsiaTheme="minorEastAsia" w:hAnsiTheme="minorHAnsi"/>
+              <w:rFonts w:asciiTheme="minorHAnsi" w:hAnsiTheme="minorHAnsi"/>
               <w:noProof/>
               <w:lang w:eastAsia="en-CA"/>
             </w:rPr>
@@ -943,7 +945,7 @@
               <w:tab w:val="right" w:leader="dot" w:pos="8635"/>
             </w:tabs>
             <w:rPr>
-              <w:rFonts w:asciiTheme="minorHAnsi" w:eastAsiaTheme="minorEastAsia" w:hAnsiTheme="minorHAnsi"/>
+              <w:rFonts w:asciiTheme="minorHAnsi" w:hAnsiTheme="minorHAnsi"/>
               <w:noProof/>
               <w:lang w:eastAsia="en-CA"/>
             </w:rPr>
@@ -1013,7 +1015,7 @@
               <w:tab w:val="right" w:leader="dot" w:pos="8635"/>
             </w:tabs>
             <w:rPr>
-              <w:rFonts w:asciiTheme="minorHAnsi" w:eastAsiaTheme="minorEastAsia" w:hAnsiTheme="minorHAnsi"/>
+              <w:rFonts w:asciiTheme="minorHAnsi" w:hAnsiTheme="minorHAnsi"/>
               <w:noProof/>
               <w:lang w:eastAsia="en-CA"/>
             </w:rPr>
@@ -1083,7 +1085,7 @@
               <w:tab w:val="right" w:leader="dot" w:pos="8635"/>
             </w:tabs>
             <w:rPr>
-              <w:rFonts w:asciiTheme="minorHAnsi" w:eastAsiaTheme="minorEastAsia" w:hAnsiTheme="minorHAnsi"/>
+              <w:rFonts w:asciiTheme="minorHAnsi" w:hAnsiTheme="minorHAnsi"/>
               <w:noProof/>
               <w:lang w:eastAsia="en-CA"/>
             </w:rPr>
@@ -1153,7 +1155,7 @@
               <w:tab w:val="right" w:leader="dot" w:pos="8635"/>
             </w:tabs>
             <w:rPr>
-              <w:rFonts w:asciiTheme="minorHAnsi" w:eastAsiaTheme="minorEastAsia" w:hAnsiTheme="minorHAnsi"/>
+              <w:rFonts w:asciiTheme="minorHAnsi" w:hAnsiTheme="minorHAnsi"/>
               <w:noProof/>
               <w:lang w:eastAsia="en-CA"/>
             </w:rPr>
@@ -1223,7 +1225,7 @@
               <w:tab w:val="right" w:leader="dot" w:pos="8635"/>
             </w:tabs>
             <w:rPr>
-              <w:rFonts w:asciiTheme="minorHAnsi" w:eastAsiaTheme="minorEastAsia" w:hAnsiTheme="minorHAnsi"/>
+              <w:rFonts w:asciiTheme="minorHAnsi" w:hAnsiTheme="minorHAnsi"/>
               <w:noProof/>
               <w:lang w:eastAsia="en-CA"/>
             </w:rPr>
@@ -1293,7 +1295,7 @@
               <w:tab w:val="right" w:leader="dot" w:pos="8635"/>
             </w:tabs>
             <w:rPr>
-              <w:rFonts w:asciiTheme="minorHAnsi" w:eastAsiaTheme="minorEastAsia" w:hAnsiTheme="minorHAnsi"/>
+              <w:rFonts w:asciiTheme="minorHAnsi" w:hAnsiTheme="minorHAnsi"/>
               <w:noProof/>
               <w:lang w:eastAsia="en-CA"/>
             </w:rPr>
@@ -1363,7 +1365,7 @@
               <w:tab w:val="right" w:leader="dot" w:pos="8635"/>
             </w:tabs>
             <w:rPr>
-              <w:rFonts w:asciiTheme="minorHAnsi" w:eastAsiaTheme="minorEastAsia" w:hAnsiTheme="minorHAnsi"/>
+              <w:rFonts w:asciiTheme="minorHAnsi" w:hAnsiTheme="minorHAnsi"/>
               <w:noProof/>
               <w:lang w:eastAsia="en-CA"/>
             </w:rPr>
@@ -1433,7 +1435,7 @@
               <w:tab w:val="right" w:leader="dot" w:pos="8635"/>
             </w:tabs>
             <w:rPr>
-              <w:rFonts w:asciiTheme="minorHAnsi" w:eastAsiaTheme="minorEastAsia" w:hAnsiTheme="minorHAnsi"/>
+              <w:rFonts w:asciiTheme="minorHAnsi" w:hAnsiTheme="minorHAnsi"/>
               <w:noProof/>
               <w:lang w:eastAsia="en-CA"/>
             </w:rPr>
@@ -1503,7 +1505,7 @@
               <w:tab w:val="right" w:leader="dot" w:pos="8635"/>
             </w:tabs>
             <w:rPr>
-              <w:rFonts w:asciiTheme="minorHAnsi" w:eastAsiaTheme="minorEastAsia" w:hAnsiTheme="minorHAnsi"/>
+              <w:rFonts w:asciiTheme="minorHAnsi" w:hAnsiTheme="minorHAnsi"/>
               <w:noProof/>
               <w:lang w:eastAsia="en-CA"/>
             </w:rPr>
@@ -1618,16 +1620,17 @@
         <w:tabs>
           <w:tab w:val="right" w:leader="dot" w:pos="8635"/>
         </w:tabs>
-        <w:spacing w:line="360" w:lineRule="auto"/>
-        <w:rPr>
-          <w:rFonts w:asciiTheme="minorHAnsi" w:eastAsiaTheme="minorEastAsia" w:hAnsiTheme="minorHAnsi"/>
+        <w:rPr>
+          <w:rFonts w:asciiTheme="minorHAnsi" w:hAnsiTheme="minorHAnsi"/>
           <w:noProof/>
-          <w:lang w:eastAsia="en-CA"/>
-        </w:rPr>
-      </w:pPr>
-      <w:r>
-        <w:rPr>
-          <w:rFonts w:cs="Times New Roman"/>
+          <w:kern w:val="2"/>
+          <w:sz w:val="20"/>
+          <w:lang w:val="en-US" w:eastAsia="ko-KR"/>
+        </w:rPr>
+      </w:pPr>
+      <w:r>
+        <w:rPr>
+          <w:rFonts w:eastAsiaTheme="minorHAnsi" w:cs="Times New Roman"/>
         </w:rPr>
         <w:fldChar w:fldCharType="begin"/>
       </w:r>
@@ -1639,11 +1642,11 @@
       </w:r>
       <w:r>
         <w:rPr>
-          <w:rFonts w:cs="Times New Roman"/>
+          <w:rFonts w:eastAsiaTheme="minorHAnsi" w:cs="Times New Roman"/>
         </w:rPr>
         <w:fldChar w:fldCharType="separate"/>
       </w:r>
-      <w:hyperlink w:anchor="_Toc357977558" w:history="1">
+      <w:hyperlink w:anchor="_Toc357978073" w:history="1">
         <w:r>
           <w:rPr>
             <w:rStyle w:val="Hyperlink"/>
@@ -1671,7 +1674,7 @@
             <w:noProof/>
             <w:webHidden/>
           </w:rPr>
-          <w:instrText xml:space="preserve"> PAGEREF _Toc357977558 \h </w:instrText>
+          <w:instrText xml:space="preserve"> PAGEREF _Toc357978073 \h </w:instrText>
         </w:r>
         <w:r>
           <w:rPr>
@@ -1708,14 +1711,15 @@
         <w:tabs>
           <w:tab w:val="right" w:leader="dot" w:pos="8635"/>
         </w:tabs>
-        <w:spacing w:line="360" w:lineRule="auto"/>
-        <w:rPr>
-          <w:rFonts w:asciiTheme="minorHAnsi" w:eastAsiaTheme="minorEastAsia" w:hAnsiTheme="minorHAnsi"/>
+        <w:rPr>
+          <w:rFonts w:asciiTheme="minorHAnsi" w:hAnsiTheme="minorHAnsi"/>
           <w:noProof/>
-          <w:lang w:eastAsia="en-CA"/>
-        </w:rPr>
-      </w:pPr>
-      <w:hyperlink w:anchor="_Toc357977559" w:history="1">
+          <w:kern w:val="2"/>
+          <w:sz w:val="20"/>
+          <w:lang w:val="en-US" w:eastAsia="ko-KR"/>
+        </w:rPr>
+      </w:pPr>
+      <w:hyperlink w:anchor="_Toc357978074" w:history="1">
         <w:r>
           <w:rPr>
             <w:rStyle w:val="Hyperlink"/>
@@ -1743,7 +1747,7 @@
             <w:noProof/>
             <w:webHidden/>
           </w:rPr>
-          <w:instrText xml:space="preserve"> PAGEREF _Toc357977559 \h </w:instrText>
+          <w:instrText xml:space="preserve"> PAGEREF _Toc357978074 \h </w:instrText>
         </w:r>
         <w:r>
           <w:rPr>
@@ -1780,14 +1784,15 @@
         <w:tabs>
           <w:tab w:val="right" w:leader="dot" w:pos="8635"/>
         </w:tabs>
-        <w:spacing w:line="360" w:lineRule="auto"/>
-        <w:rPr>
-          <w:rFonts w:asciiTheme="minorHAnsi" w:eastAsiaTheme="minorEastAsia" w:hAnsiTheme="minorHAnsi"/>
+        <w:rPr>
+          <w:rFonts w:asciiTheme="minorHAnsi" w:hAnsiTheme="minorHAnsi"/>
           <w:noProof/>
-          <w:lang w:eastAsia="en-CA"/>
-        </w:rPr>
-      </w:pPr>
-      <w:hyperlink w:anchor="_Toc357977560" w:history="1">
+          <w:kern w:val="2"/>
+          <w:sz w:val="20"/>
+          <w:lang w:val="en-US" w:eastAsia="ko-KR"/>
+        </w:rPr>
+      </w:pPr>
+      <w:hyperlink w:anchor="_Toc357978075" w:history="1">
         <w:r>
           <w:rPr>
             <w:rStyle w:val="Hyperlink"/>
@@ -1814,7 +1819,7 @@
             <w:noProof/>
             <w:webHidden/>
           </w:rPr>
-          <w:instrText xml:space="preserve"> PAGEREF _Toc357977560 \h </w:instrText>
+          <w:instrText xml:space="preserve"> PAGEREF _Toc357978075 \h </w:instrText>
         </w:r>
         <w:r>
           <w:rPr>
@@ -1851,14 +1856,15 @@
         <w:tabs>
           <w:tab w:val="right" w:leader="dot" w:pos="8635"/>
         </w:tabs>
-        <w:spacing w:line="360" w:lineRule="auto"/>
-        <w:rPr>
-          <w:rFonts w:asciiTheme="minorHAnsi" w:eastAsiaTheme="minorEastAsia" w:hAnsiTheme="minorHAnsi"/>
+        <w:rPr>
+          <w:rFonts w:asciiTheme="minorHAnsi" w:hAnsiTheme="minorHAnsi"/>
           <w:noProof/>
-          <w:lang w:eastAsia="en-CA"/>
-        </w:rPr>
-      </w:pPr>
-      <w:hyperlink w:anchor="_Toc357977561" w:history="1">
+          <w:kern w:val="2"/>
+          <w:sz w:val="20"/>
+          <w:lang w:val="en-US" w:eastAsia="ko-KR"/>
+        </w:rPr>
+      </w:pPr>
+      <w:hyperlink w:anchor="_Toc357978076" w:history="1">
         <w:r>
           <w:rPr>
             <w:rStyle w:val="Hyperlink"/>
@@ -1885,7 +1891,7 @@
             <w:noProof/>
             <w:webHidden/>
           </w:rPr>
-          <w:instrText xml:space="preserve"> PAGEREF _Toc357977561 \h </w:instrText>
+          <w:instrText xml:space="preserve"> PAGEREF _Toc357978076 \h </w:instrText>
         </w:r>
         <w:r>
           <w:rPr>
@@ -1922,14 +1928,15 @@
         <w:tabs>
           <w:tab w:val="right" w:leader="dot" w:pos="8635"/>
         </w:tabs>
-        <w:spacing w:line="360" w:lineRule="auto"/>
-        <w:rPr>
-          <w:rFonts w:asciiTheme="minorHAnsi" w:eastAsiaTheme="minorEastAsia" w:hAnsiTheme="minorHAnsi"/>
+        <w:rPr>
+          <w:rFonts w:asciiTheme="minorHAnsi" w:hAnsiTheme="minorHAnsi"/>
           <w:noProof/>
-          <w:lang w:eastAsia="en-CA"/>
-        </w:rPr>
-      </w:pPr>
-      <w:hyperlink w:anchor="_Toc357977562" w:history="1">
+          <w:kern w:val="2"/>
+          <w:sz w:val="20"/>
+          <w:lang w:val="en-US" w:eastAsia="ko-KR"/>
+        </w:rPr>
+      </w:pPr>
+      <w:hyperlink w:anchor="_Toc357978077" w:history="1">
         <w:r>
           <w:rPr>
             <w:rStyle w:val="Hyperlink"/>
@@ -1956,7 +1963,7 @@
             <w:noProof/>
             <w:webHidden/>
           </w:rPr>
-          <w:instrText xml:space="preserve"> PAGEREF _Toc357977562 \h </w:instrText>
+          <w:instrText xml:space="preserve"> PAGEREF _Toc357978077 \h </w:instrText>
         </w:r>
         <w:r>
           <w:rPr>
@@ -1993,14 +2000,15 @@
         <w:tabs>
           <w:tab w:val="right" w:leader="dot" w:pos="8635"/>
         </w:tabs>
-        <w:spacing w:line="360" w:lineRule="auto"/>
-        <w:rPr>
-          <w:rFonts w:asciiTheme="minorHAnsi" w:eastAsiaTheme="minorEastAsia" w:hAnsiTheme="minorHAnsi"/>
+        <w:rPr>
+          <w:rFonts w:asciiTheme="minorHAnsi" w:hAnsiTheme="minorHAnsi"/>
           <w:noProof/>
-          <w:lang w:eastAsia="en-CA"/>
-        </w:rPr>
-      </w:pPr>
-      <w:hyperlink w:anchor="_Toc357977563" w:history="1">
+          <w:kern w:val="2"/>
+          <w:sz w:val="20"/>
+          <w:lang w:val="en-US" w:eastAsia="ko-KR"/>
+        </w:rPr>
+      </w:pPr>
+      <w:hyperlink w:anchor="_Toc357978078" w:history="1">
         <w:r>
           <w:rPr>
             <w:rStyle w:val="Hyperlink"/>
@@ -2027,7 +2035,7 @@
             <w:noProof/>
             <w:webHidden/>
           </w:rPr>
-          <w:instrText xml:space="preserve"> PAGEREF _Toc357977563 \h </w:instrText>
+          <w:instrText xml:space="preserve"> PAGEREF _Toc357978078 \h </w:instrText>
         </w:r>
         <w:r>
           <w:rPr>
@@ -2064,14 +2072,15 @@
         <w:tabs>
           <w:tab w:val="right" w:leader="dot" w:pos="8635"/>
         </w:tabs>
-        <w:spacing w:line="360" w:lineRule="auto"/>
-        <w:rPr>
-          <w:rFonts w:asciiTheme="minorHAnsi" w:eastAsiaTheme="minorEastAsia" w:hAnsiTheme="minorHAnsi"/>
+        <w:rPr>
+          <w:rFonts w:asciiTheme="minorHAnsi" w:hAnsiTheme="minorHAnsi"/>
           <w:noProof/>
-          <w:lang w:eastAsia="en-CA"/>
-        </w:rPr>
-      </w:pPr>
-      <w:hyperlink w:anchor="_Toc357977564" w:history="1">
+          <w:kern w:val="2"/>
+          <w:sz w:val="20"/>
+          <w:lang w:val="en-US" w:eastAsia="ko-KR"/>
+        </w:rPr>
+      </w:pPr>
+      <w:hyperlink w:anchor="_Toc357978079" w:history="1">
         <w:r>
           <w:rPr>
             <w:rStyle w:val="Hyperlink"/>
@@ -2098,7 +2107,7 @@
             <w:noProof/>
             <w:webHidden/>
           </w:rPr>
-          <w:instrText xml:space="preserve"> PAGEREF _Toc357977564 \h </w:instrText>
+          <w:instrText xml:space="preserve"> PAGEREF _Toc357978079 \h </w:instrText>
         </w:r>
         <w:r>
           <w:rPr>
@@ -2132,14 +2141,8 @@
     <w:p>
       <w:pPr>
         <w:pStyle w:val="Heading1"/>
-        <w:rPr>
-          <w:rFonts w:ascii="Times New Roman" w:hAnsi="Times New Roman" w:cs="Times New Roman"/>
-        </w:rPr>
-      </w:pPr>
-      <w:r>
-        <w:rPr>
-          <w:rFonts w:ascii="Times New Roman" w:hAnsi="Times New Roman" w:cs="Times New Roman"/>
-        </w:rPr>
+      </w:pPr>
+      <w:r>
         <w:fldChar w:fldCharType="end"/>
       </w:r>
     </w:p>
@@ -2159,28 +2162,16 @@
     <w:p>
       <w:pPr>
         <w:pStyle w:val="Heading1"/>
-        <w:rPr>
-          <w:rFonts w:ascii="Times New Roman" w:hAnsi="Times New Roman" w:cs="Times New Roman"/>
-        </w:rPr>
       </w:pPr>
       <w:bookmarkStart w:id="0" w:name="_Toc357977527"/>
       <w:r>
-        <w:rPr>
-          <w:rFonts w:ascii="Times New Roman" w:hAnsi="Times New Roman" w:cs="Times New Roman"/>
-        </w:rPr>
         <w:lastRenderedPageBreak/>
         <w:t>1</w:t>
       </w:r>
       <w:r>
-        <w:rPr>
-          <w:rFonts w:ascii="Times New Roman" w:hAnsi="Times New Roman" w:cs="Times New Roman"/>
-        </w:rPr>
         <w:t xml:space="preserve"> </w:t>
       </w:r>
       <w:r>
-        <w:rPr>
-          <w:rFonts w:ascii="Times New Roman" w:hAnsi="Times New Roman" w:cs="Times New Roman"/>
-        </w:rPr>
         <w:t>Introduction</w:t>
       </w:r>
       <w:bookmarkEnd w:id="0"/>
@@ -2188,27 +2179,15 @@
     <w:p>
       <w:pPr>
         <w:pStyle w:val="Heading2"/>
-        <w:rPr>
-          <w:rFonts w:ascii="Times New Roman" w:hAnsi="Times New Roman" w:cs="Times New Roman"/>
-        </w:rPr>
       </w:pPr>
       <w:bookmarkStart w:id="1" w:name="_Toc357977528"/>
       <w:r>
-        <w:rPr>
-          <w:rFonts w:ascii="Times New Roman" w:hAnsi="Times New Roman" w:cs="Times New Roman"/>
-        </w:rPr>
         <w:t>1</w:t>
       </w:r>
       <w:r>
-        <w:rPr>
-          <w:rFonts w:ascii="Times New Roman" w:hAnsi="Times New Roman" w:cs="Times New Roman"/>
-        </w:rPr>
         <w:t xml:space="preserve">.1 </w:t>
       </w:r>
       <w:r>
-        <w:rPr>
-          <w:rFonts w:ascii="Times New Roman" w:hAnsi="Times New Roman" w:cs="Times New Roman"/>
-        </w:rPr>
         <w:t>Scope</w:t>
       </w:r>
       <w:bookmarkEnd w:id="1"/>
@@ -2247,27 +2226,15 @@
     <w:p>
       <w:pPr>
         <w:pStyle w:val="Heading2"/>
-        <w:rPr>
-          <w:rFonts w:ascii="Times New Roman" w:hAnsi="Times New Roman" w:cs="Times New Roman"/>
-        </w:rPr>
       </w:pPr>
       <w:bookmarkStart w:id="2" w:name="_Toc357977529"/>
       <w:r>
-        <w:rPr>
-          <w:rFonts w:ascii="Times New Roman" w:hAnsi="Times New Roman" w:cs="Times New Roman"/>
-        </w:rPr>
         <w:t>1</w:t>
       </w:r>
       <w:r>
-        <w:rPr>
-          <w:rFonts w:ascii="Times New Roman" w:hAnsi="Times New Roman" w:cs="Times New Roman"/>
-        </w:rPr>
         <w:t xml:space="preserve">.2 </w:t>
       </w:r>
       <w:r>
-        <w:rPr>
-          <w:rFonts w:ascii="Times New Roman" w:hAnsi="Times New Roman" w:cs="Times New Roman"/>
-        </w:rPr>
         <w:t>Purpose</w:t>
       </w:r>
       <w:bookmarkEnd w:id="2"/>
@@ -2306,27 +2273,15 @@
     <w:p>
       <w:pPr>
         <w:pStyle w:val="Heading2"/>
-        <w:rPr>
-          <w:rFonts w:ascii="Times New Roman" w:hAnsi="Times New Roman" w:cs="Times New Roman"/>
-        </w:rPr>
       </w:pPr>
       <w:bookmarkStart w:id="3" w:name="_Toc357977530"/>
       <w:r>
-        <w:rPr>
-          <w:rFonts w:ascii="Times New Roman" w:hAnsi="Times New Roman" w:cs="Times New Roman"/>
-        </w:rPr>
         <w:t>1</w:t>
       </w:r>
       <w:r>
-        <w:rPr>
-          <w:rFonts w:ascii="Times New Roman" w:hAnsi="Times New Roman" w:cs="Times New Roman"/>
-        </w:rPr>
         <w:t xml:space="preserve">.3 </w:t>
       </w:r>
       <w:r>
-        <w:rPr>
-          <w:rFonts w:ascii="Times New Roman" w:hAnsi="Times New Roman" w:cs="Times New Roman"/>
-        </w:rPr>
         <w:t>Intended Users</w:t>
       </w:r>
       <w:bookmarkEnd w:id="3"/>
@@ -2430,11 +2385,11 @@
         <w:rPr>
           <w:rFonts w:cs="Times New Roman"/>
           <w:noProof/>
-          <w:lang w:eastAsia="en-CA"/>
+          <w:lang w:val="en-US" w:eastAsia="ko-KR"/>
         </w:rPr>
         <w:lastRenderedPageBreak/>
         <w:drawing>
-          <wp:inline distT="0" distB="0" distL="0" distR="0" wp14:anchorId="0C73F65E" wp14:editId="57BF3975">
+          <wp:inline distT="0" distB="0" distL="0" distR="0">
             <wp:extent cx="5048250" cy="2171700"/>
             <wp:effectExtent l="0" t="0" r="0" b="0"/>
             <wp:docPr id="1" name="Picture 1" descr="C:\Users\Atulan\Documents\HealthyEatingApp\Documents\Assign#1\FigureFiles\System Context\System_Context.jpg"/>
@@ -2451,10 +2406,10 @@
                     </pic:cNvPicPr>
                   </pic:nvPicPr>
                   <pic:blipFill>
-                    <a:blip r:embed="rId8">
+                    <a:blip r:embed="rId7" cstate="print">
                       <a:extLst>
                         <a:ext uri="{28A0092B-C50C-407E-A947-70E740481C1C}">
-                          <a14:useLocalDpi xmlns:a14="http://schemas.microsoft.com/office/drawing/2010/main" val="0"/>
+                          <a14:useLocalDpi xmlns:a14="http://schemas.microsoft.com/office/drawing/2010/main" xmlns:wps="http://schemas.microsoft.com/office/word/2010/wordprocessingShape" xmlns:wpi="http://schemas.microsoft.com/office/word/2010/wordprocessingInk" xmlns:wpg="http://schemas.microsoft.com/office/word/2010/wordprocessingGroup" xmlns:w14="http://schemas.microsoft.com/office/word/2010/wordml" xmlns:w="http://schemas.openxmlformats.org/wordprocessingml/2006/main" xmlns:w10="urn:schemas-microsoft-com:office:word" xmlns:wp14="http://schemas.microsoft.com/office/word/2010/wordprocessingDrawing" xmlns:v="urn:schemas-microsoft-com:vml" xmlns:o="urn:schemas-microsoft-com:office:office" xmlns:mc="http://schemas.openxmlformats.org/markup-compatibility/2006" xmlns:wpc="http://schemas.microsoft.com/office/word/2010/wordprocessingCanvas" xmlns="" val="0"/>
                         </a:ext>
                       </a:extLst>
                     </a:blip>
@@ -2491,7 +2446,7 @@
           <w:rFonts w:cs="Times New Roman"/>
         </w:rPr>
       </w:pPr>
-      <w:bookmarkStart w:id="6" w:name="_Toc357977558"/>
+      <w:bookmarkStart w:id="6" w:name="_Toc357978073"/>
       <w:r>
         <w:rPr>
           <w:rFonts w:cs="Times New Roman"/>
@@ -2547,7 +2502,21 @@
         <w:rPr>
           <w:rFonts w:cs="Times New Roman"/>
         </w:rPr>
-        <w:t xml:space="preserve">The cloud infrastructure will contain all the back-end servlets and </w:t>
+        <w:t xml:space="preserve">The cloud infrastructure will contain all the back-end </w:t>
+      </w:r>
+      <w:proofErr w:type="spellStart"/>
+      <w:r>
+        <w:rPr>
+          <w:rFonts w:cs="Times New Roman"/>
+        </w:rPr>
+        <w:t>servlets</w:t>
+      </w:r>
+      <w:proofErr w:type="spellEnd"/>
+      <w:r>
+        <w:rPr>
+          <w:rFonts w:cs="Times New Roman"/>
+        </w:rPr>
+        <w:t xml:space="preserve"> and </w:t>
       </w:r>
       <w:proofErr w:type="spellStart"/>
       <w:r>
@@ -2692,11 +2661,11 @@
         <w:rPr>
           <w:rFonts w:cs="Times New Roman"/>
           <w:noProof/>
-          <w:lang w:eastAsia="en-CA"/>
+          <w:lang w:val="en-US" w:eastAsia="ko-KR"/>
         </w:rPr>
         <w:lastRenderedPageBreak/>
         <w:drawing>
-          <wp:inline distT="0" distB="0" distL="0" distR="0" wp14:anchorId="5E0C1804" wp14:editId="11023B7B">
+          <wp:inline distT="0" distB="0" distL="0" distR="0">
             <wp:extent cx="4962293" cy="2999678"/>
             <wp:effectExtent l="0" t="0" r="0" b="0"/>
             <wp:docPr id="11" name="Picture 11"/>
@@ -2711,10 +2680,10 @@
                     <pic:cNvPicPr/>
                   </pic:nvPicPr>
                   <pic:blipFill>
-                    <a:blip r:embed="rId9">
+                    <a:blip r:embed="rId8" cstate="print">
                       <a:extLst>
                         <a:ext uri="{28A0092B-C50C-407E-A947-70E740481C1C}">
-                          <a14:useLocalDpi xmlns:a14="http://schemas.microsoft.com/office/drawing/2010/main" val="0"/>
+                          <a14:useLocalDpi xmlns:a14="http://schemas.microsoft.com/office/drawing/2010/main" xmlns:wps="http://schemas.microsoft.com/office/word/2010/wordprocessingShape" xmlns:wpi="http://schemas.microsoft.com/office/word/2010/wordprocessingInk" xmlns:wpg="http://schemas.microsoft.com/office/word/2010/wordprocessingGroup" xmlns:w14="http://schemas.microsoft.com/office/word/2010/wordml" xmlns:w="http://schemas.openxmlformats.org/wordprocessingml/2006/main" xmlns:w10="urn:schemas-microsoft-com:office:word" xmlns:wp14="http://schemas.microsoft.com/office/word/2010/wordprocessingDrawing" xmlns:v="urn:schemas-microsoft-com:vml" xmlns:o="urn:schemas-microsoft-com:office:office" xmlns:mc="http://schemas.openxmlformats.org/markup-compatibility/2006" xmlns:wpc="http://schemas.microsoft.com/office/word/2010/wordprocessingCanvas" xmlns="" val="0"/>
                         </a:ext>
                       </a:extLst>
                     </a:blip>
@@ -2747,7 +2716,7 @@
           <w:szCs w:val="22"/>
         </w:rPr>
       </w:pPr>
-      <w:bookmarkStart w:id="11" w:name="_Toc357977559"/>
+      <w:bookmarkStart w:id="11" w:name="_Toc357978074"/>
       <w:r>
         <w:rPr>
           <w:rFonts w:cs="Times New Roman"/>
@@ -3061,10 +3030,10 @@
         <w:rPr>
           <w:rFonts w:cs="Times New Roman"/>
           <w:noProof/>
-          <w:lang w:eastAsia="en-CA"/>
+          <w:lang w:val="en-US" w:eastAsia="ko-KR"/>
         </w:rPr>
         <w:drawing>
-          <wp:inline distT="0" distB="0" distL="0" distR="0" wp14:anchorId="1DB091FC" wp14:editId="19DD4225">
+          <wp:inline distT="0" distB="0" distL="0" distR="0">
             <wp:extent cx="2615184" cy="1752931"/>
             <wp:effectExtent l="0" t="0" r="1270" b="0"/>
             <wp:docPr id="5" name="Picture 5"/>
@@ -3079,10 +3048,10 @@
                     <pic:cNvPicPr/>
                   </pic:nvPicPr>
                   <pic:blipFill>
-                    <a:blip r:embed="rId10">
+                    <a:blip r:embed="rId9" cstate="print">
                       <a:extLst>
                         <a:ext uri="{28A0092B-C50C-407E-A947-70E740481C1C}">
-                          <a14:useLocalDpi xmlns:a14="http://schemas.microsoft.com/office/drawing/2010/main" val="0"/>
+                          <a14:useLocalDpi xmlns:a14="http://schemas.microsoft.com/office/drawing/2010/main" xmlns:wps="http://schemas.microsoft.com/office/word/2010/wordprocessingShape" xmlns:wpi="http://schemas.microsoft.com/office/word/2010/wordprocessingInk" xmlns:wpg="http://schemas.microsoft.com/office/word/2010/wordprocessingGroup" xmlns:w14="http://schemas.microsoft.com/office/word/2010/wordml" xmlns:w="http://schemas.openxmlformats.org/wordprocessingml/2006/main" xmlns:w10="urn:schemas-microsoft-com:office:word" xmlns:wp14="http://schemas.microsoft.com/office/word/2010/wordprocessingDrawing" xmlns:v="urn:schemas-microsoft-com:vml" xmlns:o="urn:schemas-microsoft-com:office:office" xmlns:mc="http://schemas.openxmlformats.org/markup-compatibility/2006" xmlns:wpc="http://schemas.microsoft.com/office/word/2010/wordprocessingCanvas" xmlns="" val="0"/>
                         </a:ext>
                       </a:extLst>
                     </a:blip>
@@ -3111,7 +3080,7 @@
         <w:pStyle w:val="Caption"/>
         <w:keepNext/>
       </w:pPr>
-      <w:bookmarkStart w:id="13" w:name="_Toc357977560"/>
+      <w:bookmarkStart w:id="13" w:name="_Toc357978075"/>
       <w:r>
         <w:t xml:space="preserve">Figure </w:t>
       </w:r>
@@ -3238,10 +3207,10 @@
         <w:rPr>
           <w:rFonts w:cs="Times New Roman"/>
           <w:noProof/>
-          <w:lang w:eastAsia="en-CA"/>
+          <w:lang w:val="en-US" w:eastAsia="ko-KR"/>
         </w:rPr>
         <w:drawing>
-          <wp:inline distT="0" distB="0" distL="0" distR="0" wp14:anchorId="583F57DD" wp14:editId="111A8BA2">
+          <wp:inline distT="0" distB="0" distL="0" distR="0">
             <wp:extent cx="2609704" cy="1750955"/>
             <wp:effectExtent l="0" t="0" r="635" b="1905"/>
             <wp:docPr id="17" name="Picture 17"/>
@@ -3256,10 +3225,10 @@
                     <pic:cNvPicPr/>
                   </pic:nvPicPr>
                   <pic:blipFill>
-                    <a:blip r:embed="rId11">
+                    <a:blip r:embed="rId10" cstate="print">
                       <a:extLst>
                         <a:ext uri="{28A0092B-C50C-407E-A947-70E740481C1C}">
-                          <a14:useLocalDpi xmlns:a14="http://schemas.microsoft.com/office/drawing/2010/main" val="0"/>
+                          <a14:useLocalDpi xmlns:a14="http://schemas.microsoft.com/office/drawing/2010/main" xmlns:wps="http://schemas.microsoft.com/office/word/2010/wordprocessingShape" xmlns:wpi="http://schemas.microsoft.com/office/word/2010/wordprocessingInk" xmlns:wpg="http://schemas.microsoft.com/office/word/2010/wordprocessingGroup" xmlns:w14="http://schemas.microsoft.com/office/word/2010/wordml" xmlns:w="http://schemas.openxmlformats.org/wordprocessingml/2006/main" xmlns:w10="urn:schemas-microsoft-com:office:word" xmlns:wp14="http://schemas.microsoft.com/office/word/2010/wordprocessingDrawing" xmlns:v="urn:schemas-microsoft-com:vml" xmlns:o="urn:schemas-microsoft-com:office:office" xmlns:mc="http://schemas.openxmlformats.org/markup-compatibility/2006" xmlns:wpc="http://schemas.microsoft.com/office/word/2010/wordprocessingCanvas" xmlns="" val="0"/>
                         </a:ext>
                       </a:extLst>
                     </a:blip>
@@ -3439,10 +3408,10 @@
         <w:rPr>
           <w:rFonts w:cs="Times New Roman"/>
           <w:noProof/>
-          <w:lang w:eastAsia="en-CA"/>
+          <w:lang w:val="en-US" w:eastAsia="ko-KR"/>
         </w:rPr>
         <w:drawing>
-          <wp:inline distT="0" distB="0" distL="0" distR="0" wp14:anchorId="426B913B" wp14:editId="33AF53EF">
+          <wp:inline distT="0" distB="0" distL="0" distR="0">
             <wp:extent cx="3981471" cy="2821603"/>
             <wp:effectExtent l="0" t="0" r="6350" b="0"/>
             <wp:docPr id="14" name="Picture 14"/>
@@ -3457,10 +3426,10 @@
                     <pic:cNvPicPr/>
                   </pic:nvPicPr>
                   <pic:blipFill>
-                    <a:blip r:embed="rId12">
+                    <a:blip r:embed="rId11" cstate="print">
                       <a:extLst>
                         <a:ext uri="{28A0092B-C50C-407E-A947-70E740481C1C}">
-                          <a14:useLocalDpi xmlns:a14="http://schemas.microsoft.com/office/drawing/2010/main" val="0"/>
+                          <a14:useLocalDpi xmlns:a14="http://schemas.microsoft.com/office/drawing/2010/main" xmlns:wps="http://schemas.microsoft.com/office/word/2010/wordprocessingShape" xmlns:wpi="http://schemas.microsoft.com/office/word/2010/wordprocessingInk" xmlns:wpg="http://schemas.microsoft.com/office/word/2010/wordprocessingGroup" xmlns:w14="http://schemas.microsoft.com/office/word/2010/wordml" xmlns:w="http://schemas.openxmlformats.org/wordprocessingml/2006/main" xmlns:w10="urn:schemas-microsoft-com:office:word" xmlns:wp14="http://schemas.microsoft.com/office/word/2010/wordprocessingDrawing" xmlns:v="urn:schemas-microsoft-com:vml" xmlns:o="urn:schemas-microsoft-com:office:office" xmlns:mc="http://schemas.openxmlformats.org/markup-compatibility/2006" xmlns:wpc="http://schemas.microsoft.com/office/word/2010/wordprocessingCanvas" xmlns="" val="0"/>
                         </a:ext>
                       </a:extLst>
                     </a:blip>
@@ -3525,7 +3494,6 @@
         </w:rPr>
         <w:t xml:space="preserve">he Food Log component process all food entry related data. It displays the first line of each entry on the user profile, with the option to view the entire entry if required. It is important to note that the user profile does not perform any </w:t>
       </w:r>
-      <w:proofErr w:type="spellStart"/>
       <w:proofErr w:type="gramStart"/>
       <w:r>
         <w:rPr>
@@ -3533,7 +3501,6 @@
         </w:rPr>
         <w:t>action’s</w:t>
       </w:r>
-      <w:proofErr w:type="spellEnd"/>
       <w:proofErr w:type="gramEnd"/>
       <w:r>
         <w:rPr>
@@ -3691,11 +3658,11 @@
         <w:rPr>
           <w:rFonts w:cs="Times New Roman"/>
           <w:noProof/>
-          <w:lang w:eastAsia="en-CA"/>
+          <w:lang w:val="en-US" w:eastAsia="ko-KR"/>
         </w:rPr>
         <w:lastRenderedPageBreak/>
         <w:drawing>
-          <wp:inline distT="0" distB="0" distL="0" distR="0" wp14:anchorId="6833C6F2" wp14:editId="25642AED">
+          <wp:inline distT="0" distB="0" distL="0" distR="0">
             <wp:extent cx="2620856" cy="1762108"/>
             <wp:effectExtent l="0" t="0" r="0" b="0"/>
             <wp:docPr id="18" name="Picture 18"/>
@@ -3710,10 +3677,10 @@
                     <pic:cNvPicPr/>
                   </pic:nvPicPr>
                   <pic:blipFill>
-                    <a:blip r:embed="rId13">
+                    <a:blip r:embed="rId12" cstate="print">
                       <a:extLst>
                         <a:ext uri="{28A0092B-C50C-407E-A947-70E740481C1C}">
-                          <a14:useLocalDpi xmlns:a14="http://schemas.microsoft.com/office/drawing/2010/main" val="0"/>
+                          <a14:useLocalDpi xmlns:a14="http://schemas.microsoft.com/office/drawing/2010/main" xmlns:wps="http://schemas.microsoft.com/office/word/2010/wordprocessingShape" xmlns:wpi="http://schemas.microsoft.com/office/word/2010/wordprocessingInk" xmlns:wpg="http://schemas.microsoft.com/office/word/2010/wordprocessingGroup" xmlns:w14="http://schemas.microsoft.com/office/word/2010/wordml" xmlns:w="http://schemas.openxmlformats.org/wordprocessingml/2006/main" xmlns:w10="urn:schemas-microsoft-com:office:word" xmlns:wp14="http://schemas.microsoft.com/office/word/2010/wordprocessingDrawing" xmlns:v="urn:schemas-microsoft-com:vml" xmlns:o="urn:schemas-microsoft-com:office:office" xmlns:mc="http://schemas.openxmlformats.org/markup-compatibility/2006" xmlns:wpc="http://schemas.microsoft.com/office/word/2010/wordprocessingCanvas" xmlns="" val="0"/>
                         </a:ext>
                       </a:extLst>
                     </a:blip>
@@ -3804,10 +3771,10 @@
         <w:rPr>
           <w:rFonts w:cs="Times New Roman"/>
           <w:noProof/>
-          <w:lang w:eastAsia="en-CA"/>
+          <w:lang w:val="en-US" w:eastAsia="ko-KR"/>
         </w:rPr>
         <w:drawing>
-          <wp:inline distT="0" distB="0" distL="0" distR="0" wp14:anchorId="0ECF86FD" wp14:editId="4A7A56ED">
+          <wp:inline distT="0" distB="0" distL="0" distR="0">
             <wp:extent cx="2620856" cy="1762108"/>
             <wp:effectExtent l="0" t="0" r="0" b="0"/>
             <wp:docPr id="19" name="Picture 19"/>
@@ -3822,10 +3789,10 @@
                     <pic:cNvPicPr/>
                   </pic:nvPicPr>
                   <pic:blipFill>
-                    <a:blip r:embed="rId14">
+                    <a:blip r:embed="rId13" cstate="print">
                       <a:extLst>
                         <a:ext uri="{28A0092B-C50C-407E-A947-70E740481C1C}">
-                          <a14:useLocalDpi xmlns:a14="http://schemas.microsoft.com/office/drawing/2010/main" val="0"/>
+                          <a14:useLocalDpi xmlns:a14="http://schemas.microsoft.com/office/drawing/2010/main" xmlns:wps="http://schemas.microsoft.com/office/word/2010/wordprocessingShape" xmlns:wpi="http://schemas.microsoft.com/office/word/2010/wordprocessingInk" xmlns:wpg="http://schemas.microsoft.com/office/word/2010/wordprocessingGroup" xmlns:w14="http://schemas.microsoft.com/office/word/2010/wordml" xmlns:w="http://schemas.openxmlformats.org/wordprocessingml/2006/main" xmlns:w10="urn:schemas-microsoft-com:office:word" xmlns:wp14="http://schemas.microsoft.com/office/word/2010/wordprocessingDrawing" xmlns:v="urn:schemas-microsoft-com:vml" xmlns:o="urn:schemas-microsoft-com:office:office" xmlns:mc="http://schemas.openxmlformats.org/markup-compatibility/2006" xmlns:wpc="http://schemas.microsoft.com/office/word/2010/wordprocessingCanvas" xmlns="" val="0"/>
                         </a:ext>
                       </a:extLst>
                     </a:blip>
@@ -3939,10 +3906,10 @@
         <w:rPr>
           <w:rFonts w:cs="Times New Roman"/>
           <w:noProof/>
-          <w:lang w:eastAsia="en-CA"/>
+          <w:lang w:val="en-US" w:eastAsia="ko-KR"/>
         </w:rPr>
         <w:drawing>
-          <wp:inline distT="0" distB="0" distL="0" distR="0" wp14:anchorId="526592B8" wp14:editId="1DBA87C5">
+          <wp:inline distT="0" distB="0" distL="0" distR="0">
             <wp:extent cx="2620856" cy="1762108"/>
             <wp:effectExtent l="0" t="0" r="0" b="0"/>
             <wp:docPr id="21" name="Picture 21"/>
@@ -3957,10 +3924,10 @@
                     <pic:cNvPicPr/>
                   </pic:nvPicPr>
                   <pic:blipFill>
-                    <a:blip r:embed="rId15">
+                    <a:blip r:embed="rId14" cstate="print">
                       <a:extLst>
                         <a:ext uri="{28A0092B-C50C-407E-A947-70E740481C1C}">
-                          <a14:useLocalDpi xmlns:a14="http://schemas.microsoft.com/office/drawing/2010/main" val="0"/>
+                          <a14:useLocalDpi xmlns:a14="http://schemas.microsoft.com/office/drawing/2010/main" xmlns:wps="http://schemas.microsoft.com/office/word/2010/wordprocessingShape" xmlns:wpi="http://schemas.microsoft.com/office/word/2010/wordprocessingInk" xmlns:wpg="http://schemas.microsoft.com/office/word/2010/wordprocessingGroup" xmlns:w14="http://schemas.microsoft.com/office/word/2010/wordml" xmlns:w="http://schemas.openxmlformats.org/wordprocessingml/2006/main" xmlns:w10="urn:schemas-microsoft-com:office:word" xmlns:wp14="http://schemas.microsoft.com/office/word/2010/wordprocessingDrawing" xmlns:v="urn:schemas-microsoft-com:vml" xmlns:o="urn:schemas-microsoft-com:office:office" xmlns:mc="http://schemas.openxmlformats.org/markup-compatibility/2006" xmlns:wpc="http://schemas.microsoft.com/office/word/2010/wordprocessingCanvas" xmlns="" val="0"/>
                         </a:ext>
                       </a:extLst>
                     </a:blip>
@@ -4074,10 +4041,10 @@
         <w:rPr>
           <w:rFonts w:cs="Times New Roman"/>
           <w:noProof/>
-          <w:lang w:eastAsia="en-CA"/>
+          <w:lang w:val="en-US" w:eastAsia="ko-KR"/>
         </w:rPr>
         <w:drawing>
-          <wp:inline distT="0" distB="0" distL="0" distR="0" wp14:anchorId="17F74BC3" wp14:editId="05223E5A">
+          <wp:inline distT="0" distB="0" distL="0" distR="0">
             <wp:extent cx="2620856" cy="1762108"/>
             <wp:effectExtent l="0" t="0" r="0" b="0"/>
             <wp:docPr id="20" name="Picture 20"/>
@@ -4092,10 +4059,10 @@
                     <pic:cNvPicPr/>
                   </pic:nvPicPr>
                   <pic:blipFill>
-                    <a:blip r:embed="rId16">
+                    <a:blip r:embed="rId15" cstate="print">
                       <a:extLst>
                         <a:ext uri="{28A0092B-C50C-407E-A947-70E740481C1C}">
-                          <a14:useLocalDpi xmlns:a14="http://schemas.microsoft.com/office/drawing/2010/main" val="0"/>
+                          <a14:useLocalDpi xmlns:a14="http://schemas.microsoft.com/office/drawing/2010/main" xmlns:wps="http://schemas.microsoft.com/office/word/2010/wordprocessingShape" xmlns:wpi="http://schemas.microsoft.com/office/word/2010/wordprocessingInk" xmlns:wpg="http://schemas.microsoft.com/office/word/2010/wordprocessingGroup" xmlns:w14="http://schemas.microsoft.com/office/word/2010/wordml" xmlns:w="http://schemas.openxmlformats.org/wordprocessingml/2006/main" xmlns:w10="urn:schemas-microsoft-com:office:word" xmlns:wp14="http://schemas.microsoft.com/office/word/2010/wordprocessingDrawing" xmlns:v="urn:schemas-microsoft-com:vml" xmlns:o="urn:schemas-microsoft-com:office:office" xmlns:mc="http://schemas.openxmlformats.org/markup-compatibility/2006" xmlns:wpc="http://schemas.microsoft.com/office/word/2010/wordprocessingCanvas" xmlns="" val="0"/>
                         </a:ext>
                       </a:extLst>
                     </a:blip>
@@ -4269,11 +4236,11 @@
         <w:rPr>
           <w:rFonts w:cs="Times New Roman"/>
           <w:noProof/>
-          <w:lang w:eastAsia="en-CA"/>
+          <w:lang w:val="en-US" w:eastAsia="ko-KR"/>
         </w:rPr>
         <w:lastRenderedPageBreak/>
         <w:drawing>
-          <wp:inline distT="0" distB="0" distL="0" distR="0" wp14:anchorId="0DBEB341" wp14:editId="67EF6CB3">
+          <wp:inline distT="0" distB="0" distL="0" distR="0">
             <wp:extent cx="3766820" cy="2376933"/>
             <wp:effectExtent l="0" t="0" r="0" b="10795"/>
             <wp:docPr id="9" name="Picture 9"/>
@@ -4288,10 +4255,10 @@
                     <pic:cNvPicPr/>
                   </pic:nvPicPr>
                   <pic:blipFill>
-                    <a:blip r:embed="rId17">
+                    <a:blip r:embed="rId16" cstate="print">
                       <a:extLst>
                         <a:ext uri="{28A0092B-C50C-407E-A947-70E740481C1C}">
-                          <a14:useLocalDpi xmlns:a14="http://schemas.microsoft.com/office/drawing/2010/main" val="0"/>
+                          <a14:useLocalDpi xmlns:a14="http://schemas.microsoft.com/office/drawing/2010/main" xmlns:wps="http://schemas.microsoft.com/office/word/2010/wordprocessingShape" xmlns:wpi="http://schemas.microsoft.com/office/word/2010/wordprocessingInk" xmlns:wpg="http://schemas.microsoft.com/office/word/2010/wordprocessingGroup" xmlns:w14="http://schemas.microsoft.com/office/word/2010/wordml" xmlns:w="http://schemas.openxmlformats.org/wordprocessingml/2006/main" xmlns:w10="urn:schemas-microsoft-com:office:word" xmlns:wp14="http://schemas.microsoft.com/office/word/2010/wordprocessingDrawing" xmlns:v="urn:schemas-microsoft-com:vml" xmlns:o="urn:schemas-microsoft-com:office:office" xmlns:mc="http://schemas.openxmlformats.org/markup-compatibility/2006" xmlns:wpc="http://schemas.microsoft.com/office/word/2010/wordprocessingCanvas" xmlns="" val="0"/>
                         </a:ext>
                       </a:extLst>
                     </a:blip>
@@ -4547,10 +4514,6 @@
     <w:p>
       <w:pPr>
         <w:pStyle w:val="Heading2"/>
-        <w:rPr>
-          <w:rFonts w:ascii="Times New Roman" w:hAnsi="Times New Roman" w:cs="Times New Roman"/>
-          <w:b w:val="0"/>
-        </w:rPr>
       </w:pPr>
       <w:bookmarkStart w:id="19" w:name="_Toc357977540"/>
       <w:r>
@@ -4574,10 +4537,10 @@
           <w:rFonts w:cs="Times New Roman"/>
           <w:b/>
           <w:noProof/>
-          <w:lang w:eastAsia="en-CA"/>
+          <w:lang w:val="en-US" w:eastAsia="ko-KR"/>
         </w:rPr>
         <w:drawing>
-          <wp:inline distT="0" distB="0" distL="0" distR="0" wp14:anchorId="6729EFAF" wp14:editId="4EDCF28D">
+          <wp:inline distT="0" distB="0" distL="0" distR="0">
             <wp:extent cx="5485936" cy="5168348"/>
             <wp:effectExtent l="0" t="0" r="0" b="0"/>
             <wp:docPr id="2" name="Picture 2"/>
@@ -4592,10 +4555,10 @@
                     <pic:cNvPicPr/>
                   </pic:nvPicPr>
                   <pic:blipFill>
-                    <a:blip r:embed="rId18">
+                    <a:blip r:embed="rId17" cstate="print">
                       <a:extLst>
                         <a:ext uri="{28A0092B-C50C-407E-A947-70E740481C1C}">
-                          <a14:useLocalDpi xmlns:a14="http://schemas.microsoft.com/office/drawing/2010/main" val="0"/>
+                          <a14:useLocalDpi xmlns:a14="http://schemas.microsoft.com/office/drawing/2010/main" xmlns:wps="http://schemas.microsoft.com/office/word/2010/wordprocessingShape" xmlns:wpi="http://schemas.microsoft.com/office/word/2010/wordprocessingInk" xmlns:wpg="http://schemas.microsoft.com/office/word/2010/wordprocessingGroup" xmlns:w14="http://schemas.microsoft.com/office/word/2010/wordml" xmlns:w="http://schemas.openxmlformats.org/wordprocessingml/2006/main" xmlns:w10="urn:schemas-microsoft-com:office:word" xmlns:wp14="http://schemas.microsoft.com/office/word/2010/wordprocessingDrawing" xmlns:v="urn:schemas-microsoft-com:vml" xmlns:o="urn:schemas-microsoft-com:office:office" xmlns:mc="http://schemas.openxmlformats.org/markup-compatibility/2006" xmlns:wpc="http://schemas.microsoft.com/office/word/2010/wordprocessingCanvas" xmlns="" val="0"/>
                         </a:ext>
                       </a:extLst>
                     </a:blip>
@@ -4648,7 +4611,7 @@
           <w:bottom w:val="none" w:sz="0" w:space="0" w:color="auto"/>
           <w:right w:val="none" w:sz="0" w:space="0" w:color="auto"/>
         </w:tblBorders>
-        <w:tblLook w:val="04A0" w:firstRow="1" w:lastRow="0" w:firstColumn="1" w:lastColumn="0" w:noHBand="0" w:noVBand="1"/>
+        <w:tblLook w:val="04A0"/>
       </w:tblPr>
       <w:tblGrid>
         <w:gridCol w:w="4428"/>
@@ -5002,10 +4965,10 @@
           <w:rFonts w:cs="Times New Roman"/>
           <w:b/>
           <w:noProof/>
-          <w:lang w:eastAsia="en-CA"/>
+          <w:lang w:val="en-US" w:eastAsia="ko-KR"/>
         </w:rPr>
         <w:drawing>
-          <wp:inline distT="0" distB="0" distL="0" distR="0" wp14:anchorId="00E4BD0B" wp14:editId="6234F459">
+          <wp:inline distT="0" distB="0" distL="0" distR="0">
             <wp:extent cx="4877481" cy="5534798"/>
             <wp:effectExtent l="19050" t="0" r="0" b="0"/>
             <wp:docPr id="3" name="Picture 1" descr="LoggedInUseCaseDiagram.png"/>
@@ -5020,7 +4983,7 @@
                     <pic:cNvPicPr/>
                   </pic:nvPicPr>
                   <pic:blipFill>
-                    <a:blip r:embed="rId19"/>
+                    <a:blip r:embed="rId18" cstate="print"/>
                     <a:stretch>
                       <a:fillRect/>
                     </a:stretch>
@@ -5062,7 +5025,7 @@
           <w:bottom w:val="none" w:sz="0" w:space="0" w:color="auto"/>
           <w:right w:val="none" w:sz="0" w:space="0" w:color="auto"/>
         </w:tblBorders>
-        <w:tblLook w:val="04A0" w:firstRow="1" w:lastRow="0" w:firstColumn="1" w:lastColumn="0" w:noHBand="0" w:noVBand="1"/>
+        <w:tblLook w:val="04A0"/>
       </w:tblPr>
       <w:tblGrid>
         <w:gridCol w:w="4428"/>
@@ -5424,7 +5387,7 @@
           <w:bottom w:val="none" w:sz="0" w:space="0" w:color="auto"/>
           <w:right w:val="none" w:sz="0" w:space="0" w:color="auto"/>
         </w:tblBorders>
-        <w:tblLook w:val="04A0" w:firstRow="1" w:lastRow="0" w:firstColumn="1" w:lastColumn="0" w:noHBand="0" w:noVBand="1"/>
+        <w:tblLook w:val="04A0"/>
       </w:tblPr>
       <w:tblGrid>
         <w:gridCol w:w="4428"/>
@@ -5787,7 +5750,7 @@
           <w:bottom w:val="none" w:sz="0" w:space="0" w:color="auto"/>
           <w:right w:val="none" w:sz="0" w:space="0" w:color="auto"/>
         </w:tblBorders>
-        <w:tblLook w:val="04A0" w:firstRow="1" w:lastRow="0" w:firstColumn="1" w:lastColumn="0" w:noHBand="0" w:noVBand="1"/>
+        <w:tblLook w:val="04A0"/>
       </w:tblPr>
       <w:tblGrid>
         <w:gridCol w:w="4428"/>
@@ -6067,27 +6030,7 @@
                 <w:szCs w:val="22"/>
                 <w:lang w:eastAsia="ko-KR"/>
               </w:rPr>
-              <w:t xml:space="preserve">User fills out necessary fields(name, category, calories, </w:t>
-            </w:r>
-            <w:proofErr w:type="spellStart"/>
-            <w:r>
-              <w:rPr>
-                <w:rFonts w:eastAsia="Malgun Gothic" w:cs="Times New Roman" w:hint="eastAsia"/>
-                <w:sz w:val="22"/>
-                <w:szCs w:val="22"/>
-                <w:lang w:eastAsia="ko-KR"/>
-              </w:rPr>
-              <w:t>etc</w:t>
-            </w:r>
-            <w:proofErr w:type="spellEnd"/>
-            <w:r>
-              <w:rPr>
-                <w:rFonts w:eastAsia="Malgun Gothic" w:cs="Times New Roman" w:hint="eastAsia"/>
-                <w:sz w:val="22"/>
-                <w:szCs w:val="22"/>
-                <w:lang w:eastAsia="ko-KR"/>
-              </w:rPr>
-              <w:t>) and clicks OK</w:t>
+              <w:t>User fills out necessary fields(name, category, calories, etc) and clicks OK</w:t>
             </w:r>
           </w:p>
           <w:p>
@@ -6177,7 +6120,7 @@
           <w:bottom w:val="none" w:sz="0" w:space="0" w:color="auto"/>
           <w:right w:val="none" w:sz="0" w:space="0" w:color="auto"/>
         </w:tblBorders>
-        <w:tblLook w:val="04A0" w:firstRow="1" w:lastRow="0" w:firstColumn="1" w:lastColumn="0" w:noHBand="0" w:noVBand="1"/>
+        <w:tblLook w:val="04A0"/>
       </w:tblPr>
       <w:tblGrid>
         <w:gridCol w:w="4428"/>
@@ -6558,7 +6501,7 @@
           <w:bottom w:val="none" w:sz="0" w:space="0" w:color="auto"/>
           <w:right w:val="none" w:sz="0" w:space="0" w:color="auto"/>
         </w:tblBorders>
-        <w:tblLook w:val="04A0" w:firstRow="1" w:lastRow="0" w:firstColumn="1" w:lastColumn="0" w:noHBand="0" w:noVBand="1"/>
+        <w:tblLook w:val="04A0"/>
       </w:tblPr>
       <w:tblGrid>
         <w:gridCol w:w="4428"/>
@@ -6984,7 +6927,7 @@
           <w:bottom w:val="none" w:sz="0" w:space="0" w:color="auto"/>
           <w:right w:val="none" w:sz="0" w:space="0" w:color="auto"/>
         </w:tblBorders>
-        <w:tblLook w:val="04A0" w:firstRow="1" w:lastRow="0" w:firstColumn="1" w:lastColumn="0" w:noHBand="0" w:noVBand="1"/>
+        <w:tblLook w:val="04A0"/>
       </w:tblPr>
       <w:tblGrid>
         <w:gridCol w:w="4428"/>
@@ -7355,7 +7298,7 @@
           <w:bottom w:val="none" w:sz="0" w:space="0" w:color="auto"/>
           <w:right w:val="none" w:sz="0" w:space="0" w:color="auto"/>
         </w:tblBorders>
-        <w:tblLook w:val="04A0" w:firstRow="1" w:lastRow="0" w:firstColumn="1" w:lastColumn="0" w:noHBand="0" w:noVBand="1"/>
+        <w:tblLook w:val="04A0"/>
       </w:tblPr>
       <w:tblGrid>
         <w:gridCol w:w="4428"/>
@@ -7709,7 +7652,7 @@
           <w:bottom w:val="none" w:sz="0" w:space="0" w:color="auto"/>
           <w:right w:val="none" w:sz="0" w:space="0" w:color="auto"/>
         </w:tblBorders>
-        <w:tblLook w:val="04A0" w:firstRow="1" w:lastRow="0" w:firstColumn="1" w:lastColumn="0" w:noHBand="0" w:noVBand="1"/>
+        <w:tblLook w:val="04A0"/>
       </w:tblPr>
       <w:tblGrid>
         <w:gridCol w:w="4428"/>
@@ -8102,10 +8045,10 @@
       <w:r>
         <w:rPr>
           <w:noProof/>
-          <w:lang w:eastAsia="en-CA"/>
+          <w:lang w:val="en-US" w:eastAsia="ko-KR"/>
         </w:rPr>
         <w:drawing>
-          <wp:inline distT="0" distB="0" distL="0" distR="0" wp14:anchorId="6C294C84" wp14:editId="07695B05">
+          <wp:inline distT="0" distB="0" distL="0" distR="0">
             <wp:extent cx="3261894" cy="2724530"/>
             <wp:effectExtent l="0" t="0" r="0" b="0"/>
             <wp:docPr id="4" name="Picture 0"/>
@@ -8120,10 +8063,10 @@
                     <pic:cNvPicPr/>
                   </pic:nvPicPr>
                   <pic:blipFill>
-                    <a:blip r:embed="rId20">
+                    <a:blip r:embed="rId19" cstate="print">
                       <a:extLst>
                         <a:ext uri="{28A0092B-C50C-407E-A947-70E740481C1C}">
-                          <a14:useLocalDpi xmlns:a14="http://schemas.microsoft.com/office/drawing/2010/main" val="0"/>
+                          <a14:useLocalDpi xmlns:a14="http://schemas.microsoft.com/office/drawing/2010/main" xmlns:wps="http://schemas.microsoft.com/office/word/2010/wordprocessingShape" xmlns:wpi="http://schemas.microsoft.com/office/word/2010/wordprocessingInk" xmlns:wpg="http://schemas.microsoft.com/office/word/2010/wordprocessingGroup" xmlns:w14="http://schemas.microsoft.com/office/word/2010/wordml" xmlns:w="http://schemas.openxmlformats.org/wordprocessingml/2006/main" xmlns:w10="urn:schemas-microsoft-com:office:word" xmlns:wp14="http://schemas.microsoft.com/office/word/2010/wordprocessingDrawing" xmlns:v="urn:schemas-microsoft-com:vml" xmlns:o="urn:schemas-microsoft-com:office:office" xmlns:mc="http://schemas.openxmlformats.org/markup-compatibility/2006" xmlns:wpc="http://schemas.microsoft.com/office/word/2010/wordprocessingCanvas" xmlns="" val="0"/>
                         </a:ext>
                       </a:extLst>
                     </a:blip>
@@ -8151,7 +8094,7 @@
       <w:pPr>
         <w:pStyle w:val="Caption"/>
       </w:pPr>
-      <w:bookmarkStart w:id="22" w:name="_Toc357977561"/>
+      <w:bookmarkStart w:id="22" w:name="_Toc357978076"/>
       <w:r>
         <w:t xml:space="preserve">Figure </w:t>
       </w:r>
@@ -8164,6 +8107,7 @@
       <w:r>
         <w:fldChar w:fldCharType="separate"/>
       </w:r>
+      <w:proofErr w:type="gramStart"/>
       <w:r>
         <w:rPr>
           <w:noProof/>
@@ -8173,7 +8117,6 @@
       <w:r>
         <w:fldChar w:fldCharType="end"/>
       </w:r>
-      <w:proofErr w:type="gramStart"/>
       <w:r>
         <w:t xml:space="preserve"> Sequential </w:t>
       </w:r>
@@ -8240,11 +8183,11 @@
       <w:r>
         <w:rPr>
           <w:noProof/>
-          <w:lang w:eastAsia="en-CA"/>
+          <w:lang w:val="en-US" w:eastAsia="ko-KR"/>
         </w:rPr>
         <w:lastRenderedPageBreak/>
         <w:drawing>
-          <wp:inline distT="0" distB="0" distL="0" distR="0" wp14:anchorId="6FD5740E" wp14:editId="6AD2217D">
+          <wp:inline distT="0" distB="0" distL="0" distR="0">
             <wp:extent cx="4448796" cy="2953162"/>
             <wp:effectExtent l="0" t="0" r="9525" b="0"/>
             <wp:docPr id="6" name="Picture 1"/>
@@ -8259,10 +8202,10 @@
                     <pic:cNvPicPr/>
                   </pic:nvPicPr>
                   <pic:blipFill>
-                    <a:blip r:embed="rId21">
+                    <a:blip r:embed="rId20" cstate="print">
                       <a:extLst>
                         <a:ext uri="{28A0092B-C50C-407E-A947-70E740481C1C}">
-                          <a14:useLocalDpi xmlns:a14="http://schemas.microsoft.com/office/drawing/2010/main" val="0"/>
+                          <a14:useLocalDpi xmlns:a14="http://schemas.microsoft.com/office/drawing/2010/main" xmlns:wps="http://schemas.microsoft.com/office/word/2010/wordprocessingShape" xmlns:wpi="http://schemas.microsoft.com/office/word/2010/wordprocessingInk" xmlns:wpg="http://schemas.microsoft.com/office/word/2010/wordprocessingGroup" xmlns:w14="http://schemas.microsoft.com/office/word/2010/wordml" xmlns:w="http://schemas.openxmlformats.org/wordprocessingml/2006/main" xmlns:w10="urn:schemas-microsoft-com:office:word" xmlns:wp14="http://schemas.microsoft.com/office/word/2010/wordprocessingDrawing" xmlns:v="urn:schemas-microsoft-com:vml" xmlns:o="urn:schemas-microsoft-com:office:office" xmlns:mc="http://schemas.openxmlformats.org/markup-compatibility/2006" xmlns:wpc="http://schemas.microsoft.com/office/word/2010/wordprocessingCanvas" xmlns="" val="0"/>
                         </a:ext>
                       </a:extLst>
                     </a:blip>
@@ -8291,7 +8234,7 @@
         <w:pStyle w:val="Caption"/>
         <w:keepNext/>
       </w:pPr>
-      <w:bookmarkStart w:id="23" w:name="_Toc357977562"/>
+      <w:bookmarkStart w:id="23" w:name="_Toc357978077"/>
       <w:r>
         <w:t xml:space="preserve">Figure </w:t>
       </w:r>
@@ -8468,10 +8411,10 @@
       <w:r>
         <w:rPr>
           <w:noProof/>
-          <w:lang w:eastAsia="en-CA"/>
+          <w:lang w:val="en-US" w:eastAsia="ko-KR"/>
         </w:rPr>
         <w:drawing>
-          <wp:inline distT="0" distB="0" distL="0" distR="0" wp14:anchorId="1A5BA18A" wp14:editId="4850D89D">
+          <wp:inline distT="0" distB="0" distL="0" distR="0">
             <wp:extent cx="5731510" cy="3506121"/>
             <wp:effectExtent l="0" t="0" r="2540" b="0"/>
             <wp:docPr id="7" name="Picture 2"/>
@@ -8486,10 +8429,10 @@
                     <pic:cNvPicPr/>
                   </pic:nvPicPr>
                   <pic:blipFill>
-                    <a:blip r:embed="rId22">
+                    <a:blip r:embed="rId21" cstate="print">
                       <a:extLst>
                         <a:ext uri="{28A0092B-C50C-407E-A947-70E740481C1C}">
-                          <a14:useLocalDpi xmlns:a14="http://schemas.microsoft.com/office/drawing/2010/main" val="0"/>
+                          <a14:useLocalDpi xmlns:a14="http://schemas.microsoft.com/office/drawing/2010/main" xmlns:wps="http://schemas.microsoft.com/office/word/2010/wordprocessingShape" xmlns:wpi="http://schemas.microsoft.com/office/word/2010/wordprocessingInk" xmlns:wpg="http://schemas.microsoft.com/office/word/2010/wordprocessingGroup" xmlns:w14="http://schemas.microsoft.com/office/word/2010/wordml" xmlns:w="http://schemas.openxmlformats.org/wordprocessingml/2006/main" xmlns:w10="urn:schemas-microsoft-com:office:word" xmlns:wp14="http://schemas.microsoft.com/office/word/2010/wordprocessingDrawing" xmlns:v="urn:schemas-microsoft-com:vml" xmlns:o="urn:schemas-microsoft-com:office:office" xmlns:mc="http://schemas.openxmlformats.org/markup-compatibility/2006" xmlns:wpc="http://schemas.microsoft.com/office/word/2010/wordprocessingCanvas" xmlns="" val="0"/>
                         </a:ext>
                       </a:extLst>
                     </a:blip>
@@ -8517,7 +8460,7 @@
       <w:pPr>
         <w:pStyle w:val="Caption"/>
       </w:pPr>
-      <w:bookmarkStart w:id="24" w:name="_Toc357977563"/>
+      <w:bookmarkStart w:id="24" w:name="_Toc357978078"/>
       <w:r>
         <w:t xml:space="preserve">Figure </w:t>
       </w:r>
@@ -8744,10 +8687,10 @@
       <w:r>
         <w:rPr>
           <w:noProof/>
-          <w:lang w:eastAsia="en-CA"/>
+          <w:lang w:val="en-US" w:eastAsia="ko-KR"/>
         </w:rPr>
         <w:drawing>
-          <wp:inline distT="0" distB="0" distL="0" distR="0" wp14:anchorId="6092E2B0" wp14:editId="7E0F6A1A">
+          <wp:inline distT="0" distB="0" distL="0" distR="0">
             <wp:extent cx="5489575" cy="4349860"/>
             <wp:effectExtent l="0" t="0" r="0" b="0"/>
             <wp:docPr id="8" name="Picture 8" descr="C:\Users\Atulan\Documents\HealthyEatingApp\Documents\Assign#1\FigureFiles\DeploymentDiagram\Deployment.png"/>
@@ -8764,10 +8707,10 @@
                     </pic:cNvPicPr>
                   </pic:nvPicPr>
                   <pic:blipFill>
-                    <a:blip r:embed="rId23">
+                    <a:blip r:embed="rId22" cstate="print">
                       <a:extLst>
                         <a:ext uri="{28A0092B-C50C-407E-A947-70E740481C1C}">
-                          <a14:useLocalDpi xmlns:a14="http://schemas.microsoft.com/office/drawing/2010/main" val="0"/>
+                          <a14:useLocalDpi xmlns:a14="http://schemas.microsoft.com/office/drawing/2010/main" xmlns:wps="http://schemas.microsoft.com/office/word/2010/wordprocessingShape" xmlns:wpi="http://schemas.microsoft.com/office/word/2010/wordprocessingInk" xmlns:wpg="http://schemas.microsoft.com/office/word/2010/wordprocessingGroup" xmlns:w14="http://schemas.microsoft.com/office/word/2010/wordml" xmlns:w="http://schemas.openxmlformats.org/wordprocessingml/2006/main" xmlns:w10="urn:schemas-microsoft-com:office:word" xmlns:wp14="http://schemas.microsoft.com/office/word/2010/wordprocessingDrawing" xmlns:v="urn:schemas-microsoft-com:vml" xmlns:o="urn:schemas-microsoft-com:office:office" xmlns:mc="http://schemas.openxmlformats.org/markup-compatibility/2006" xmlns:wpc="http://schemas.microsoft.com/office/word/2010/wordprocessingCanvas" xmlns="" val="0"/>
                         </a:ext>
                       </a:extLst>
                     </a:blip>
@@ -8800,7 +8743,7 @@
       <w:pPr>
         <w:pStyle w:val="Caption"/>
       </w:pPr>
-      <w:bookmarkStart w:id="27" w:name="_Toc357977564"/>
+      <w:bookmarkStart w:id="27" w:name="_Toc357978079"/>
       <w:r>
         <w:t xml:space="preserve">Figure </w:t>
       </w:r>
@@ -8856,9 +8799,11 @@
       </w:pPr>
     </w:p>
     <w:sectPr>
+      <w:footerReference w:type="default" r:id="rId23"/>
       <w:pgSz w:w="12240" w:h="15840" w:code="1"/>
       <w:pgMar w:top="1247" w:right="1440" w:bottom="1440" w:left="2155" w:header="0" w:footer="0" w:gutter="0"/>
       <w:cols w:space="708"/>
+      <w:titlePg/>
       <w:docGrid w:linePitch="326" w:charSpace="-4916"/>
     </w:sectPr>
   </w:body>
@@ -8866,7 +8811,7 @@
 </file>
 
 <file path=word/endnotes.xml><?xml version="1.0" encoding="utf-8"?>
-<w:endnotes xmlns:wpc="http://schemas.microsoft.com/office/word/2010/wordprocessingCanvas" xmlns:mc="http://schemas.openxmlformats.org/markup-compatibility/2006" xmlns:o="urn:schemas-microsoft-com:office:office" xmlns:r="http://schemas.openxmlformats.org/officeDocument/2006/relationships" xmlns:m="http://schemas.openxmlformats.org/officeDocument/2006/math" xmlns:v="urn:schemas-microsoft-com:vml" xmlns:wp14="http://schemas.microsoft.com/office/word/2010/wordprocessingDrawing" xmlns:wp="http://schemas.openxmlformats.org/drawingml/2006/wordprocessingDrawing" xmlns:w10="urn:schemas-microsoft-com:office:word" xmlns:w="http://schemas.openxmlformats.org/wordprocessingml/2006/main" xmlns:w14="http://schemas.microsoft.com/office/word/2010/wordml" xmlns:wpg="http://schemas.microsoft.com/office/word/2010/wordprocessingGroup" xmlns:wpi="http://schemas.microsoft.com/office/word/2010/wordprocessingInk" xmlns:wne="http://schemas.microsoft.com/office/word/2006/wordml" xmlns:wps="http://schemas.microsoft.com/office/word/2010/wordprocessingShape" mc:Ignorable="w14 wp14">
+<w:endnotes xmlns:ve="http://schemas.openxmlformats.org/markup-compatibility/2006" xmlns:o="urn:schemas-microsoft-com:office:office" xmlns:r="http://schemas.openxmlformats.org/officeDocument/2006/relationships" xmlns:m="http://schemas.openxmlformats.org/officeDocument/2006/math" xmlns:v="urn:schemas-microsoft-com:vml" xmlns:wp="http://schemas.openxmlformats.org/drawingml/2006/wordprocessingDrawing" xmlns:w10="urn:schemas-microsoft-com:office:word" xmlns:w="http://schemas.openxmlformats.org/wordprocessingml/2006/main" xmlns:wne="http://schemas.microsoft.com/office/word/2006/wordml">
   <w:endnote w:type="separator" w:id="-1">
     <w:p>
       <w:pPr>
@@ -8890,8 +8835,43 @@
 </w:endnotes>
 </file>
 
+<file path=word/footer1.xml><?xml version="1.0" encoding="utf-8"?>
+<w:ftr xmlns:ve="http://schemas.openxmlformats.org/markup-compatibility/2006" xmlns:o="urn:schemas-microsoft-com:office:office" xmlns:r="http://schemas.openxmlformats.org/officeDocument/2006/relationships" xmlns:m="http://schemas.openxmlformats.org/officeDocument/2006/math" xmlns:v="urn:schemas-microsoft-com:vml" xmlns:wp="http://schemas.openxmlformats.org/drawingml/2006/wordprocessingDrawing" xmlns:w10="urn:schemas-microsoft-com:office:word" xmlns:w="http://schemas.openxmlformats.org/wordprocessingml/2006/main" xmlns:wne="http://schemas.microsoft.com/office/word/2006/wordml">
+  <w:sdt>
+    <w:sdtPr>
+      <w:id w:val="437651586"/>
+      <w:docPartObj>
+        <w:docPartGallery w:val="Page Numbers (Bottom of Page)"/>
+        <w:docPartUnique/>
+      </w:docPartObj>
+    </w:sdtPr>
+    <w:sdtContent>
+      <w:p>
+        <w:pPr>
+          <w:pStyle w:val="Footer"/>
+          <w:jc w:val="center"/>
+        </w:pPr>
+        <w:fldSimple w:instr=" PAGE   \* MERGEFORMAT ">
+          <w:r>
+            <w:rPr>
+              <w:noProof/>
+            </w:rPr>
+            <w:t>13</w:t>
+          </w:r>
+        </w:fldSimple>
+      </w:p>
+    </w:sdtContent>
+  </w:sdt>
+  <w:p>
+    <w:pPr>
+      <w:pStyle w:val="Footer"/>
+    </w:pPr>
+  </w:p>
+</w:ftr>
+</file>
+
 <file path=word/footnotes.xml><?xml version="1.0" encoding="utf-8"?>
-<w:footnotes xmlns:wpc="http://schemas.microsoft.com/office/word/2010/wordprocessingCanvas" xmlns:mc="http://schemas.openxmlformats.org/markup-compatibility/2006" xmlns:o="urn:schemas-microsoft-com:office:office" xmlns:r="http://schemas.openxmlformats.org/officeDocument/2006/relationships" xmlns:m="http://schemas.openxmlformats.org/officeDocument/2006/math" xmlns:v="urn:schemas-microsoft-com:vml" xmlns:wp14="http://schemas.microsoft.com/office/word/2010/wordprocessingDrawing" xmlns:wp="http://schemas.openxmlformats.org/drawingml/2006/wordprocessingDrawing" xmlns:w10="urn:schemas-microsoft-com:office:word" xmlns:w="http://schemas.openxmlformats.org/wordprocessingml/2006/main" xmlns:w14="http://schemas.microsoft.com/office/word/2010/wordml" xmlns:wpg="http://schemas.microsoft.com/office/word/2010/wordprocessingGroup" xmlns:wpi="http://schemas.microsoft.com/office/word/2010/wordprocessingInk" xmlns:wne="http://schemas.microsoft.com/office/word/2006/wordml" xmlns:wps="http://schemas.microsoft.com/office/word/2010/wordprocessingShape" mc:Ignorable="w14 wp14">
+<w:footnotes xmlns:ve="http://schemas.openxmlformats.org/markup-compatibility/2006" xmlns:o="urn:schemas-microsoft-com:office:office" xmlns:r="http://schemas.openxmlformats.org/officeDocument/2006/relationships" xmlns:m="http://schemas.openxmlformats.org/officeDocument/2006/math" xmlns:v="urn:schemas-microsoft-com:vml" xmlns:wp="http://schemas.openxmlformats.org/drawingml/2006/wordprocessingDrawing" xmlns:w10="urn:schemas-microsoft-com:office:word" xmlns:w="http://schemas.openxmlformats.org/wordprocessingml/2006/main" xmlns:wne="http://schemas.microsoft.com/office/word/2006/wordml">
   <w:footnote w:type="separator" w:id="-1">
     <w:p>
       <w:pPr>
@@ -8916,11 +8896,11 @@
 </file>
 
 <file path=word/styles.xml><?xml version="1.0" encoding="utf-8"?>
-<w:styles xmlns:mc="http://schemas.openxmlformats.org/markup-compatibility/2006" xmlns:r="http://schemas.openxmlformats.org/officeDocument/2006/relationships" xmlns:w="http://schemas.openxmlformats.org/wordprocessingml/2006/main" xmlns:w14="http://schemas.microsoft.com/office/word/2010/wordml" mc:Ignorable="w14">
+<w:styles xmlns:r="http://schemas.openxmlformats.org/officeDocument/2006/relationships" xmlns:w="http://schemas.openxmlformats.org/wordprocessingml/2006/main">
   <w:docDefaults>
     <w:rPrDefault>
       <w:rPr>
-        <w:rFonts w:asciiTheme="minorHAnsi" w:eastAsiaTheme="minorHAnsi" w:hAnsiTheme="minorHAnsi" w:cstheme="minorBidi"/>
+        <w:rFonts w:asciiTheme="minorHAnsi" w:eastAsiaTheme="minorEastAsia" w:hAnsiTheme="minorHAnsi" w:cstheme="minorBidi"/>
         <w:sz w:val="22"/>
         <w:szCs w:val="22"/>
         <w:lang w:val="en-CA" w:eastAsia="en-US" w:bidi="ar-SA"/>
@@ -9089,7 +9069,7 @@
     <w:link w:val="Heading1Char"/>
     <w:uiPriority w:val="9"/>
     <w:qFormat/>
-    <w:rsid w:val="004406C3"/>
+    <w:rsid w:val="00A8659C"/>
     <w:pPr>
       <w:keepNext/>
       <w:keepLines/>
@@ -9100,7 +9080,6 @@
       <w:rFonts w:asciiTheme="majorHAnsi" w:eastAsiaTheme="majorEastAsia" w:hAnsiTheme="majorHAnsi" w:cstheme="majorBidi"/>
       <w:b/>
       <w:bCs/>
-      <w:color w:val="365F91" w:themeColor="accent1" w:themeShade="BF"/>
       <w:sz w:val="28"/>
       <w:szCs w:val="28"/>
     </w:rPr>
@@ -9113,7 +9092,7 @@
     <w:uiPriority w:val="9"/>
     <w:unhideWhenUsed/>
     <w:qFormat/>
-    <w:rsid w:val="00D01C8B"/>
+    <w:rsid w:val="00A8659C"/>
     <w:pPr>
       <w:keepNext/>
       <w:keepLines/>
@@ -9121,10 +9100,9 @@
       <w:outlineLvl w:val="1"/>
     </w:pPr>
     <w:rPr>
-      <w:rFonts w:asciiTheme="majorHAnsi" w:eastAsiaTheme="majorEastAsia" w:hAnsiTheme="majorHAnsi" w:cstheme="majorBidi"/>
+      <w:rFonts w:eastAsiaTheme="majorEastAsia" w:cs="Times New Roman"/>
       <w:b/>
       <w:bCs/>
-      <w:color w:val="4F81BD" w:themeColor="accent1"/>
       <w:sz w:val="26"/>
       <w:szCs w:val="26"/>
     </w:rPr>
@@ -9137,7 +9115,7 @@
     <w:uiPriority w:val="9"/>
     <w:unhideWhenUsed/>
     <w:qFormat/>
-    <w:rsid w:val="00123E99"/>
+    <w:rsid w:val="00576B68"/>
     <w:pPr>
       <w:keepNext/>
       <w:keepLines/>
@@ -9148,12 +9126,12 @@
       <w:rFonts w:asciiTheme="majorHAnsi" w:eastAsiaTheme="majorEastAsia" w:hAnsiTheme="majorHAnsi" w:cstheme="majorBidi"/>
       <w:b/>
       <w:bCs/>
-      <w:color w:val="4F81BD" w:themeColor="accent1"/>
     </w:rPr>
   </w:style>
   <w:style w:type="character" w:default="1" w:styleId="DefaultParagraphFont">
     <w:name w:val="Default Paragraph Font"/>
     <w:uiPriority w:val="1"/>
+    <w:semiHidden/>
     <w:unhideWhenUsed/>
   </w:style>
   <w:style w:type="table" w:default="1" w:styleId="TableNormal">
@@ -9161,6 +9139,7 @@
     <w:uiPriority w:val="99"/>
     <w:semiHidden/>
     <w:unhideWhenUsed/>
+    <w:qFormat/>
     <w:tblPr>
       <w:tblInd w:w="0" w:type="dxa"/>
       <w:tblCellMar>
@@ -9221,12 +9200,11 @@
     <w:basedOn w:val="DefaultParagraphFont"/>
     <w:link w:val="Heading1"/>
     <w:uiPriority w:val="9"/>
-    <w:rsid w:val="004406C3"/>
+    <w:rsid w:val="00A8659C"/>
     <w:rPr>
       <w:rFonts w:asciiTheme="majorHAnsi" w:eastAsiaTheme="majorEastAsia" w:hAnsiTheme="majorHAnsi" w:cstheme="majorBidi"/>
       <w:b/>
       <w:bCs/>
-      <w:color w:val="365F91" w:themeColor="accent1" w:themeShade="BF"/>
       <w:sz w:val="28"/>
       <w:szCs w:val="28"/>
     </w:rPr>
@@ -9236,12 +9214,11 @@
     <w:basedOn w:val="DefaultParagraphFont"/>
     <w:link w:val="Heading2"/>
     <w:uiPriority w:val="9"/>
-    <w:rsid w:val="00D01C8B"/>
+    <w:rsid w:val="00A8659C"/>
     <w:rPr>
-      <w:rFonts w:asciiTheme="majorHAnsi" w:eastAsiaTheme="majorEastAsia" w:hAnsiTheme="majorHAnsi" w:cstheme="majorBidi"/>
+      <w:rFonts w:ascii="Times New Roman" w:eastAsiaTheme="majorEastAsia" w:hAnsi="Times New Roman" w:cs="Times New Roman"/>
       <w:b/>
       <w:bCs/>
-      <w:color w:val="4F81BD" w:themeColor="accent1"/>
       <w:sz w:val="26"/>
       <w:szCs w:val="26"/>
     </w:rPr>
@@ -9327,12 +9304,11 @@
     <w:basedOn w:val="DefaultParagraphFont"/>
     <w:link w:val="Heading3"/>
     <w:uiPriority w:val="9"/>
-    <w:rsid w:val="00123E99"/>
+    <w:rsid w:val="00576B68"/>
     <w:rPr>
       <w:rFonts w:asciiTheme="majorHAnsi" w:eastAsiaTheme="majorEastAsia" w:hAnsiTheme="majorHAnsi" w:cstheme="majorBidi"/>
       <w:b/>
       <w:bCs/>
-      <w:color w:val="4F81BD" w:themeColor="accent1"/>
     </w:rPr>
   </w:style>
   <w:style w:type="paragraph" w:styleId="TOCHeading">
@@ -9397,7 +9373,6 @@
       <w:spacing w:after="0" w:line="240" w:lineRule="auto"/>
     </w:pPr>
     <w:rPr>
-      <w:rFonts w:eastAsiaTheme="minorEastAsia"/>
       <w:sz w:val="24"/>
       <w:szCs w:val="24"/>
       <w:lang w:val="en-US"/>
@@ -10343,7 +10318,7 @@
 </file>
 
 <file path=customXml/itemProps1.xml><?xml version="1.0" encoding="utf-8"?>
-<ds:datastoreItem xmlns:ds="http://schemas.openxmlformats.org/officeDocument/2006/customXml" ds:itemID="{BDCD741B-09DB-49D1-A07A-A308479D8BB6}">
+<ds:datastoreItem xmlns:ds="http://schemas.openxmlformats.org/officeDocument/2006/customXml" ds:itemID="{6B7492DF-B4A8-4ADA-A90F-901E756816F3}">
   <ds:schemaRefs>
     <ds:schemaRef ds:uri="http://schemas.openxmlformats.org/officeDocument/2006/bibliography"/>
   </ds:schemaRefs>

</xml_diff>

<commit_message>
correct several grammatical errors, modify sentence structures, replace certain words with more elegant versions in the introduction part. Briefly read other peoples part, but not in detail.
</commit_message>
<xml_diff>
--- a/Documents/Assign#1/Assignment_1_submission.docx
+++ b/Documents/Assign#1/Assignment_1_submission.docx
@@ -1,6 +1,6 @@
 
 <file path=word/document.xml><?xml version="1.0" encoding="utf-8"?>
-<w:document xmlns:ve="http://schemas.openxmlformats.org/markup-compatibility/2006" xmlns:o="urn:schemas-microsoft-com:office:office" xmlns:r="http://schemas.openxmlformats.org/officeDocument/2006/relationships" xmlns:m="http://schemas.openxmlformats.org/officeDocument/2006/math" xmlns:v="urn:schemas-microsoft-com:vml" xmlns:wp="http://schemas.openxmlformats.org/drawingml/2006/wordprocessingDrawing" xmlns:w10="urn:schemas-microsoft-com:office:word" xmlns:w="http://schemas.openxmlformats.org/wordprocessingml/2006/main" xmlns:wne="http://schemas.microsoft.com/office/word/2006/wordml">
+<w:document xmlns:wpc="http://schemas.microsoft.com/office/word/2010/wordprocessingCanvas" xmlns:mo="http://schemas.microsoft.com/office/mac/office/2008/main" xmlns:mc="http://schemas.openxmlformats.org/markup-compatibility/2006" xmlns:mv="urn:schemas-microsoft-com:mac:vml" xmlns:o="urn:schemas-microsoft-com:office:office" xmlns:r="http://schemas.openxmlformats.org/officeDocument/2006/relationships" xmlns:m="http://schemas.openxmlformats.org/officeDocument/2006/math" xmlns:v="urn:schemas-microsoft-com:vml" xmlns:wp14="http://schemas.microsoft.com/office/word/2010/wordprocessingDrawing" xmlns:wp="http://schemas.openxmlformats.org/drawingml/2006/wordprocessingDrawing" xmlns:w10="urn:schemas-microsoft-com:office:word" xmlns:w="http://schemas.openxmlformats.org/wordprocessingml/2006/main" xmlns:w14="http://schemas.microsoft.com/office/word/2010/wordml" xmlns:wpg="http://schemas.microsoft.com/office/word/2010/wordprocessingGroup" xmlns:wpi="http://schemas.microsoft.com/office/word/2010/wordprocessingInk" xmlns:wne="http://schemas.microsoft.com/office/word/2006/wordml" xmlns:wps="http://schemas.microsoft.com/office/word/2010/wordprocessingShape" mc:Ignorable="w14 wp14">
   <w:body>
     <w:p>
       <w:pPr>
@@ -98,21 +98,8 @@
           <w:i/>
         </w:rPr>
       </w:pPr>
-      <w:proofErr w:type="spellStart"/>
-      <w:r>
-        <w:t>Rashna</w:t>
-      </w:r>
-      <w:proofErr w:type="spellEnd"/>
-      <w:r>
-        <w:t xml:space="preserve"> </w:t>
-      </w:r>
-      <w:proofErr w:type="spellStart"/>
-      <w:r>
-        <w:t>Razdan</w:t>
-      </w:r>
-      <w:proofErr w:type="spellEnd"/>
-      <w:r>
-        <w:t xml:space="preserve"> </w:t>
+      <w:r>
+        <w:t xml:space="preserve">Rashna Razdan </w:t>
       </w:r>
       <w:proofErr w:type="spellStart"/>
       <w:r>
@@ -178,39 +165,97 @@
     </w:p>
     <w:p>
       <w:r>
-        <w:t>This is the Software Architecture Description document for the “</w:t>
-      </w:r>
-      <w:proofErr w:type="spellStart"/>
-      <w:r>
-        <w:t>HealthyEating</w:t>
-      </w:r>
-      <w:proofErr w:type="spellEnd"/>
-      <w:r>
-        <w:t xml:space="preserve">” web application. The </w:t>
-      </w:r>
-      <w:proofErr w:type="spellStart"/>
-      <w:r>
-        <w:t>HealthyEating</w:t>
-      </w:r>
-      <w:proofErr w:type="spellEnd"/>
-      <w:r>
-        <w:t xml:space="preserve"> application is a dynamic web application that users can use to keep track of the amount of calorie they are consuming. This is made more interesting by the fact that this app interacts with </w:t>
-      </w:r>
-      <w:proofErr w:type="spellStart"/>
-      <w:r>
-        <w:t>facebook</w:t>
-      </w:r>
-      <w:proofErr w:type="spellEnd"/>
-      <w:r>
-        <w:t xml:space="preserve"> to link the user with all his/her friends who also use this app for keeping track of calories, and users can compete with their friends for healthy eating. The document starts off by providing </w:t>
-      </w:r>
-      <w:proofErr w:type="gramStart"/>
-      <w:r>
-        <w:t>a</w:t>
-      </w:r>
-      <w:proofErr w:type="gramEnd"/>
-      <w:r>
-        <w:t xml:space="preserve"> introductory detail about the application and the describes the architectural details of the application using UML 2.0 diagrams. </w:t>
+        <w:t>This is the Software Architecture Description document for the Healthy</w:t>
+      </w:r>
+      <w:r>
+        <w:t xml:space="preserve"> </w:t>
+      </w:r>
+      <w:r>
+        <w:t>Eating web application. The Healthy</w:t>
+      </w:r>
+      <w:r>
+        <w:t xml:space="preserve"> </w:t>
+      </w:r>
+      <w:r>
+        <w:t>Eating application is a dynamic web application that users can u</w:t>
+      </w:r>
+      <w:r>
+        <w:t>tilize</w:t>
+      </w:r>
+      <w:r>
+        <w:t xml:space="preserve"> to keep track of the amount of calorie </w:t>
+      </w:r>
+      <w:r>
+        <w:t xml:space="preserve">that </w:t>
+      </w:r>
+      <w:r>
+        <w:t>they are consuming. This</w:t>
+      </w:r>
+      <w:r>
+        <w:t xml:space="preserve"> task</w:t>
+      </w:r>
+      <w:r>
+        <w:t xml:space="preserve"> is made more interesting by the fact that this app</w:t>
+      </w:r>
+      <w:r>
+        <w:t>lication</w:t>
+      </w:r>
+      <w:r>
+        <w:t xml:space="preserve"> interacts with </w:t>
+      </w:r>
+      <w:r>
+        <w:t>F</w:t>
+      </w:r>
+      <w:r>
+        <w:t xml:space="preserve">acebook to link the user with all </w:t>
+      </w:r>
+      <w:r>
+        <w:t>of their</w:t>
+      </w:r>
+      <w:r>
+        <w:t xml:space="preserve"> friends who also use th</w:t>
+      </w:r>
+      <w:r>
+        <w:t>e</w:t>
+      </w:r>
+      <w:r>
+        <w:t xml:space="preserve"> app</w:t>
+      </w:r>
+      <w:r>
+        <w:t>lication</w:t>
+      </w:r>
+      <w:r>
+        <w:t xml:space="preserve"> for keeping track of calories</w:t>
+      </w:r>
+      <w:r>
+        <w:t>.</w:t>
+      </w:r>
+      <w:r>
+        <w:t xml:space="preserve"> </w:t>
+      </w:r>
+      <w:r>
+        <w:t xml:space="preserve">Furthermore, </w:t>
+      </w:r>
+      <w:r>
+        <w:t xml:space="preserve">users can compete with their friends </w:t>
+      </w:r>
+      <w:r>
+        <w:t>in order to determine who is superior in term of</w:t>
+      </w:r>
+      <w:r>
+        <w:t xml:space="preserve"> eating</w:t>
+      </w:r>
+      <w:r>
+        <w:t xml:space="preserve"> healthy</w:t>
+      </w:r>
+      <w:r>
+        <w:t>.</w:t>
+      </w:r>
+      <w:r>
+        <w:t xml:space="preserve"> </w:t>
+      </w:r>
+      <w:r>
+        <w:t xml:space="preserve"> </w:t>
       </w:r>
     </w:p>
     <w:p>
@@ -225,7 +270,161 @@
           <w:rFonts w:cs="Times New Roman"/>
           <w:color w:val="000000"/>
         </w:rPr>
-        <w:t xml:space="preserve">The first section describes the architectural style and systems diagram that is chosen for this project and the rationales behind making those choices, followed by the design constraints and goals that are met by choosing the architectural design. The major use cases of the application are described using use case diagram, followed by sequential diagrams to illustrate the use cases. The document also describes some of the design concerns that were </w:t>
+        <w:t>The first section describes the</w:t>
+      </w:r>
+      <w:r>
+        <w:rPr>
+          <w:rFonts w:cs="Times New Roman"/>
+          <w:color w:val="000000"/>
+        </w:rPr>
+        <w:t xml:space="preserve"> architectural style and presents a</w:t>
+      </w:r>
+      <w:r>
+        <w:rPr>
+          <w:rFonts w:cs="Times New Roman"/>
+          <w:color w:val="000000"/>
+        </w:rPr>
+        <w:t xml:space="preserve"> </w:t>
+      </w:r>
+      <w:r>
+        <w:rPr>
+          <w:rFonts w:cs="Times New Roman"/>
+          <w:color w:val="000000"/>
+        </w:rPr>
+        <w:t>system</w:t>
+      </w:r>
+      <w:r>
+        <w:rPr>
+          <w:rFonts w:cs="Times New Roman"/>
+          <w:color w:val="000000"/>
+        </w:rPr>
+        <w:t xml:space="preserve"> </w:t>
+      </w:r>
+      <w:r>
+        <w:rPr>
+          <w:rFonts w:cs="Times New Roman"/>
+          <w:color w:val="000000"/>
+        </w:rPr>
+        <w:t>architecture context</w:t>
+      </w:r>
+      <w:r>
+        <w:rPr>
+          <w:rFonts w:cs="Times New Roman"/>
+          <w:color w:val="000000"/>
+        </w:rPr>
+        <w:t xml:space="preserve"> for this </w:t>
+      </w:r>
+      <w:r>
+        <w:rPr>
+          <w:rFonts w:cs="Times New Roman"/>
+          <w:color w:val="000000"/>
+        </w:rPr>
+        <w:t>application.</w:t>
+      </w:r>
+      <w:r>
+        <w:rPr>
+          <w:rFonts w:cs="Times New Roman"/>
+          <w:color w:val="000000"/>
+        </w:rPr>
+        <w:t xml:space="preserve"> </w:t>
+      </w:r>
+      <w:r>
+        <w:rPr>
+          <w:rFonts w:cs="Times New Roman"/>
+          <w:color w:val="000000"/>
+        </w:rPr>
+        <w:t>T</w:t>
+      </w:r>
+      <w:r>
+        <w:rPr>
+          <w:rFonts w:cs="Times New Roman"/>
+          <w:color w:val="000000"/>
+        </w:rPr>
+        <w:t>he rationales behind making th</w:t>
+      </w:r>
+      <w:r>
+        <w:rPr>
+          <w:rFonts w:cs="Times New Roman"/>
+          <w:color w:val="000000"/>
+        </w:rPr>
+        <w:t>e</w:t>
+      </w:r>
+      <w:r>
+        <w:rPr>
+          <w:rFonts w:cs="Times New Roman"/>
+          <w:color w:val="000000"/>
+        </w:rPr>
+        <w:t>se choices, followed by the design constraints and goals that are met by choosing the architectural design</w:t>
+      </w:r>
+      <w:r>
+        <w:rPr>
+          <w:rFonts w:cs="Times New Roman"/>
+          <w:color w:val="000000"/>
+        </w:rPr>
+        <w:t xml:space="preserve"> are also mentioned</w:t>
+      </w:r>
+      <w:r>
+        <w:rPr>
+          <w:rFonts w:cs="Times New Roman"/>
+          <w:color w:val="000000"/>
+        </w:rPr>
+        <w:t xml:space="preserve">. The major use cases of the application are described using </w:t>
+      </w:r>
+      <w:r>
+        <w:rPr>
+          <w:rFonts w:cs="Times New Roman"/>
+          <w:color w:val="000000"/>
+        </w:rPr>
+        <w:t>U</w:t>
+      </w:r>
+      <w:r>
+        <w:rPr>
+          <w:rFonts w:cs="Times New Roman"/>
+          <w:color w:val="000000"/>
+        </w:rPr>
+        <w:t xml:space="preserve">se </w:t>
+      </w:r>
+      <w:r>
+        <w:rPr>
+          <w:rFonts w:cs="Times New Roman"/>
+          <w:color w:val="000000"/>
+        </w:rPr>
+        <w:t>C</w:t>
+      </w:r>
+      <w:r>
+        <w:rPr>
+          <w:rFonts w:cs="Times New Roman"/>
+          <w:color w:val="000000"/>
+        </w:rPr>
+        <w:t>ase diagram</w:t>
+      </w:r>
+      <w:r>
+        <w:rPr>
+          <w:rFonts w:cs="Times New Roman"/>
+          <w:color w:val="000000"/>
+        </w:rPr>
+        <w:t>s</w:t>
+      </w:r>
+      <w:r>
+        <w:rPr>
+          <w:rFonts w:cs="Times New Roman"/>
+          <w:color w:val="000000"/>
+        </w:rPr>
+        <w:t xml:space="preserve">, followed by sequential diagrams to illustrate the use cases. </w:t>
+      </w:r>
+      <w:r>
+        <w:rPr>
+          <w:rFonts w:cs="Times New Roman"/>
+          <w:color w:val="000000"/>
+        </w:rPr>
+        <w:t>The viewpoint section</w:t>
+      </w:r>
+      <w:r>
+        <w:rPr>
+          <w:rFonts w:cs="Times New Roman"/>
+          <w:color w:val="000000"/>
+        </w:rPr>
+        <w:t xml:space="preserve"> describes some of the design concerns that were </w:t>
       </w:r>
       <w:r>
         <w:t>relevant</w:t>
@@ -235,14 +434,63 @@
           <w:rFonts w:cs="Times New Roman"/>
           <w:color w:val="000000"/>
         </w:rPr>
-        <w:t xml:space="preserve"> to the project which were not part of the architectural features in the </w:t>
+        <w:t xml:space="preserve"> to the project</w:t>
       </w:r>
       <w:r>
         <w:rPr>
           <w:rFonts w:cs="Times New Roman"/>
           <w:color w:val="000000"/>
         </w:rPr>
-        <w:t>viewpoint section. Finally the</w:t>
+        <w:t xml:space="preserve"> but</w:t>
+      </w:r>
+      <w:r>
+        <w:rPr>
+          <w:rFonts w:cs="Times New Roman"/>
+          <w:color w:val="000000"/>
+        </w:rPr>
+        <w:t xml:space="preserve"> which were not</w:t>
+      </w:r>
+      <w:r>
+        <w:rPr>
+          <w:rFonts w:cs="Times New Roman"/>
+          <w:color w:val="000000"/>
+        </w:rPr>
+        <w:t xml:space="preserve"> mentioned as</w:t>
+      </w:r>
+      <w:r>
+        <w:rPr>
+          <w:rFonts w:cs="Times New Roman"/>
+          <w:color w:val="000000"/>
+        </w:rPr>
+        <w:t xml:space="preserve"> part of the architectural features in the </w:t>
+      </w:r>
+      <w:r>
+        <w:rPr>
+          <w:rFonts w:cs="Times New Roman"/>
+          <w:color w:val="000000"/>
+        </w:rPr>
+        <w:t>previous</w:t>
+      </w:r>
+      <w:r>
+        <w:rPr>
+          <w:rFonts w:cs="Times New Roman"/>
+          <w:color w:val="000000"/>
+        </w:rPr>
+        <w:t xml:space="preserve"> section</w:t>
+      </w:r>
+      <w:r>
+        <w:rPr>
+          <w:rFonts w:cs="Times New Roman"/>
+          <w:color w:val="000000"/>
+        </w:rPr>
+        <w:t>s</w:t>
+      </w:r>
+      <w:r>
+        <w:rPr>
+          <w:rFonts w:cs="Times New Roman"/>
+          <w:color w:val="000000"/>
+        </w:rPr>
+        <w:t>. Finally the</w:t>
       </w:r>
       <w:r>
         <w:rPr>
@@ -268,6 +516,8 @@
       <w:sdtPr>
         <w:rPr>
           <w:rFonts w:ascii="Times New Roman" w:eastAsiaTheme="minorHAnsi" w:hAnsi="Times New Roman" w:cstheme="minorBidi"/>
+          <w:b w:val="0"/>
+          <w:bCs w:val="0"/>
           <w:sz w:val="22"/>
           <w:szCs w:val="22"/>
           <w:lang w:val="en-CA" w:eastAsia="en-US"/>
@@ -281,8 +531,6 @@
       <w:sdtEndPr>
         <w:rPr>
           <w:rFonts w:eastAsiaTheme="minorEastAsia"/>
-          <w:b w:val="0"/>
-          <w:bCs w:val="0"/>
           <w:noProof/>
         </w:rPr>
       </w:sdtEndPr>
@@ -1620,12 +1868,13 @@
         <w:tabs>
           <w:tab w:val="right" w:leader="dot" w:pos="8635"/>
         </w:tabs>
+        <w:spacing w:line="360" w:lineRule="auto"/>
         <w:rPr>
           <w:rFonts w:asciiTheme="minorHAnsi" w:hAnsiTheme="minorHAnsi"/>
           <w:noProof/>
-          <w:kern w:val="2"/>
-          <w:sz w:val="20"/>
-          <w:lang w:val="en-US" w:eastAsia="ko-KR"/>
+          <w:sz w:val="24"/>
+          <w:szCs w:val="24"/>
+          <w:lang w:val="en-US" w:eastAsia="ja-JP"/>
         </w:rPr>
       </w:pPr>
       <w:r>
@@ -1646,64 +1895,54 @@
         </w:rPr>
         <w:fldChar w:fldCharType="separate"/>
       </w:r>
-      <w:hyperlink w:anchor="_Toc357978073" w:history="1">
-        <w:r>
-          <w:rPr>
-            <w:rStyle w:val="Hyperlink"/>
-            <w:rFonts w:cs="Times New Roman"/>
-            <w:noProof/>
-          </w:rPr>
-          <w:t>Figure 1 System Context Diagram</w:t>
-        </w:r>
-        <w:r>
-          <w:rPr>
-            <w:noProof/>
-            <w:webHidden/>
-          </w:rPr>
-          <w:tab/>
-        </w:r>
-        <w:r>
-          <w:rPr>
-            <w:noProof/>
-            <w:webHidden/>
-          </w:rPr>
-          <w:fldChar w:fldCharType="begin"/>
-        </w:r>
-        <w:r>
-          <w:rPr>
-            <w:noProof/>
-            <w:webHidden/>
-          </w:rPr>
-          <w:instrText xml:space="preserve"> PAGEREF _Toc357978073 \h </w:instrText>
-        </w:r>
-        <w:r>
-          <w:rPr>
-            <w:noProof/>
-            <w:webHidden/>
-          </w:rPr>
-        </w:r>
-        <w:r>
-          <w:rPr>
-            <w:noProof/>
-            <w:webHidden/>
-          </w:rPr>
-          <w:fldChar w:fldCharType="separate"/>
-        </w:r>
-        <w:r>
-          <w:rPr>
-            <w:noProof/>
-            <w:webHidden/>
-          </w:rPr>
-          <w:t>6</w:t>
-        </w:r>
-        <w:r>
-          <w:rPr>
-            <w:noProof/>
-            <w:webHidden/>
-          </w:rPr>
-          <w:fldChar w:fldCharType="end"/>
-        </w:r>
-      </w:hyperlink>
+      <w:r>
+        <w:rPr>
+          <w:rFonts w:cs="Times New Roman"/>
+          <w:noProof/>
+        </w:rPr>
+        <w:t>Figure 1: System Context Diagram</w:t>
+      </w:r>
+      <w:r>
+        <w:rPr>
+          <w:noProof/>
+        </w:rPr>
+        <w:tab/>
+      </w:r>
+      <w:r>
+        <w:rPr>
+          <w:noProof/>
+        </w:rPr>
+        <w:fldChar w:fldCharType="begin"/>
+      </w:r>
+      <w:r>
+        <w:rPr>
+          <w:noProof/>
+        </w:rPr>
+        <w:instrText xml:space="preserve"> PAGEREF _Toc231837013 \h </w:instrText>
+      </w:r>
+      <w:r>
+        <w:rPr>
+          <w:noProof/>
+        </w:rPr>
+      </w:r>
+      <w:r>
+        <w:rPr>
+          <w:noProof/>
+        </w:rPr>
+        <w:fldChar w:fldCharType="separate"/>
+      </w:r>
+      <w:r>
+        <w:rPr>
+          <w:noProof/>
+        </w:rPr>
+        <w:t>6</w:t>
+      </w:r>
+      <w:r>
+        <w:rPr>
+          <w:noProof/>
+        </w:rPr>
+        <w:fldChar w:fldCharType="end"/>
+      </w:r>
     </w:p>
     <w:p>
       <w:pPr>
@@ -1711,72 +1950,63 @@
         <w:tabs>
           <w:tab w:val="right" w:leader="dot" w:pos="8635"/>
         </w:tabs>
+        <w:spacing w:line="360" w:lineRule="auto"/>
         <w:rPr>
           <w:rFonts w:asciiTheme="minorHAnsi" w:hAnsiTheme="minorHAnsi"/>
           <w:noProof/>
-          <w:kern w:val="2"/>
-          <w:sz w:val="20"/>
-          <w:lang w:val="en-US" w:eastAsia="ko-KR"/>
-        </w:rPr>
-      </w:pPr>
-      <w:hyperlink w:anchor="_Toc357978074" w:history="1">
-        <w:r>
-          <w:rPr>
-            <w:rStyle w:val="Hyperlink"/>
-            <w:rFonts w:cs="Times New Roman"/>
-            <w:noProof/>
-          </w:rPr>
-          <w:t>Figure 2 Package diagram for Healthy Eating Application</w:t>
-        </w:r>
-        <w:r>
-          <w:rPr>
-            <w:noProof/>
-            <w:webHidden/>
-          </w:rPr>
-          <w:tab/>
-        </w:r>
-        <w:r>
-          <w:rPr>
-            <w:noProof/>
-            <w:webHidden/>
-          </w:rPr>
-          <w:fldChar w:fldCharType="begin"/>
-        </w:r>
-        <w:r>
-          <w:rPr>
-            <w:noProof/>
-            <w:webHidden/>
-          </w:rPr>
-          <w:instrText xml:space="preserve"> PAGEREF _Toc357978074 \h </w:instrText>
-        </w:r>
-        <w:r>
-          <w:rPr>
-            <w:noProof/>
-            <w:webHidden/>
-          </w:rPr>
-        </w:r>
-        <w:r>
-          <w:rPr>
-            <w:noProof/>
-            <w:webHidden/>
-          </w:rPr>
-          <w:fldChar w:fldCharType="separate"/>
-        </w:r>
-        <w:r>
-          <w:rPr>
-            <w:noProof/>
-            <w:webHidden/>
-          </w:rPr>
-          <w:t>7</w:t>
-        </w:r>
-        <w:r>
-          <w:rPr>
-            <w:noProof/>
-            <w:webHidden/>
-          </w:rPr>
-          <w:fldChar w:fldCharType="end"/>
-        </w:r>
-      </w:hyperlink>
+          <w:sz w:val="24"/>
+          <w:szCs w:val="24"/>
+          <w:lang w:val="en-US" w:eastAsia="ja-JP"/>
+        </w:rPr>
+      </w:pPr>
+      <w:r>
+        <w:rPr>
+          <w:rFonts w:cs="Times New Roman"/>
+          <w:noProof/>
+        </w:rPr>
+        <w:t>Figure 2: Package diagram for Healthy Eating Application</w:t>
+      </w:r>
+      <w:r>
+        <w:rPr>
+          <w:noProof/>
+        </w:rPr>
+        <w:tab/>
+      </w:r>
+      <w:r>
+        <w:rPr>
+          <w:noProof/>
+        </w:rPr>
+        <w:fldChar w:fldCharType="begin"/>
+      </w:r>
+      <w:r>
+        <w:rPr>
+          <w:noProof/>
+        </w:rPr>
+        <w:instrText xml:space="preserve"> PAGEREF _Toc231837014 \h </w:instrText>
+      </w:r>
+      <w:r>
+        <w:rPr>
+          <w:noProof/>
+        </w:rPr>
+      </w:r>
+      <w:r>
+        <w:rPr>
+          <w:noProof/>
+        </w:rPr>
+        <w:fldChar w:fldCharType="separate"/>
+      </w:r>
+      <w:r>
+        <w:rPr>
+          <w:noProof/>
+        </w:rPr>
+        <w:t>7</w:t>
+      </w:r>
+      <w:r>
+        <w:rPr>
+          <w:noProof/>
+        </w:rPr>
+        <w:fldChar w:fldCharType="end"/>
+      </w:r>
     </w:p>
     <w:p>
       <w:pPr>
@@ -1784,71 +2014,62 @@
         <w:tabs>
           <w:tab w:val="right" w:leader="dot" w:pos="8635"/>
         </w:tabs>
+        <w:spacing w:line="360" w:lineRule="auto"/>
         <w:rPr>
           <w:rFonts w:asciiTheme="minorHAnsi" w:hAnsiTheme="minorHAnsi"/>
           <w:noProof/>
-          <w:kern w:val="2"/>
-          <w:sz w:val="20"/>
-          <w:lang w:val="en-US" w:eastAsia="ko-KR"/>
-        </w:rPr>
-      </w:pPr>
-      <w:hyperlink w:anchor="_Toc357978075" w:history="1">
-        <w:r>
-          <w:rPr>
-            <w:rStyle w:val="Hyperlink"/>
-            <w:noProof/>
-          </w:rPr>
-          <w:t>Figure 3 Decomposition of Data package</w:t>
-        </w:r>
-        <w:r>
-          <w:rPr>
-            <w:noProof/>
-            <w:webHidden/>
-          </w:rPr>
-          <w:tab/>
-        </w:r>
-        <w:r>
-          <w:rPr>
-            <w:noProof/>
-            <w:webHidden/>
-          </w:rPr>
-          <w:fldChar w:fldCharType="begin"/>
-        </w:r>
-        <w:r>
-          <w:rPr>
-            <w:noProof/>
-            <w:webHidden/>
-          </w:rPr>
-          <w:instrText xml:space="preserve"> PAGEREF _Toc357978075 \h </w:instrText>
-        </w:r>
-        <w:r>
-          <w:rPr>
-            <w:noProof/>
-            <w:webHidden/>
-          </w:rPr>
-        </w:r>
-        <w:r>
-          <w:rPr>
-            <w:noProof/>
-            <w:webHidden/>
-          </w:rPr>
-          <w:fldChar w:fldCharType="separate"/>
-        </w:r>
-        <w:r>
-          <w:rPr>
-            <w:noProof/>
-            <w:webHidden/>
-          </w:rPr>
-          <w:t>8</w:t>
-        </w:r>
-        <w:r>
-          <w:rPr>
-            <w:noProof/>
-            <w:webHidden/>
-          </w:rPr>
-          <w:fldChar w:fldCharType="end"/>
-        </w:r>
-      </w:hyperlink>
+          <w:sz w:val="24"/>
+          <w:szCs w:val="24"/>
+          <w:lang w:val="en-US" w:eastAsia="ja-JP"/>
+        </w:rPr>
+      </w:pPr>
+      <w:r>
+        <w:rPr>
+          <w:noProof/>
+        </w:rPr>
+        <w:t>Figure 3: Decomposition of Data package</w:t>
+      </w:r>
+      <w:r>
+        <w:rPr>
+          <w:noProof/>
+        </w:rPr>
+        <w:tab/>
+      </w:r>
+      <w:r>
+        <w:rPr>
+          <w:noProof/>
+        </w:rPr>
+        <w:fldChar w:fldCharType="begin"/>
+      </w:r>
+      <w:r>
+        <w:rPr>
+          <w:noProof/>
+        </w:rPr>
+        <w:instrText xml:space="preserve"> PAGEREF _Toc231837015 \h </w:instrText>
+      </w:r>
+      <w:r>
+        <w:rPr>
+          <w:noProof/>
+        </w:rPr>
+      </w:r>
+      <w:r>
+        <w:rPr>
+          <w:noProof/>
+        </w:rPr>
+        <w:fldChar w:fldCharType="separate"/>
+      </w:r>
+      <w:r>
+        <w:rPr>
+          <w:noProof/>
+        </w:rPr>
+        <w:t>8</w:t>
+      </w:r>
+      <w:r>
+        <w:rPr>
+          <w:noProof/>
+        </w:rPr>
+        <w:fldChar w:fldCharType="end"/>
+      </w:r>
     </w:p>
     <w:p>
       <w:pPr>
@@ -1856,71 +2077,492 @@
         <w:tabs>
           <w:tab w:val="right" w:leader="dot" w:pos="8635"/>
         </w:tabs>
-        <w:rPr>
-          <w:rFonts w:asciiTheme="minorHAnsi" w:hAnsiTheme="minorHAnsi"/>
+        <w:spacing w:line="360" w:lineRule="auto"/>
+        <w:rPr>
+          <w:b/>
+          <w:bCs/>
           <w:noProof/>
-          <w:kern w:val="2"/>
-          <w:sz w:val="20"/>
-          <w:lang w:val="en-US" w:eastAsia="ko-KR"/>
-        </w:rPr>
-      </w:pPr>
-      <w:hyperlink w:anchor="_Toc357978076" w:history="1">
-        <w:r>
-          <w:rPr>
-            <w:rStyle w:val="Hyperlink"/>
-            <w:noProof/>
-          </w:rPr>
-          <w:t>Figure 4 Sequential Diagram for Log New Entry Use Case</w:t>
-        </w:r>
-        <w:r>
-          <w:rPr>
-            <w:noProof/>
-            <w:webHidden/>
-          </w:rPr>
-          <w:tab/>
-        </w:r>
-        <w:r>
-          <w:rPr>
-            <w:noProof/>
-            <w:webHidden/>
-          </w:rPr>
-          <w:fldChar w:fldCharType="begin"/>
-        </w:r>
-        <w:r>
-          <w:rPr>
-            <w:noProof/>
-            <w:webHidden/>
-          </w:rPr>
-          <w:instrText xml:space="preserve"> PAGEREF _Toc357978076 \h </w:instrText>
-        </w:r>
-        <w:r>
-          <w:rPr>
-            <w:noProof/>
-            <w:webHidden/>
-          </w:rPr>
-        </w:r>
-        <w:r>
-          <w:rPr>
-            <w:noProof/>
-            <w:webHidden/>
-          </w:rPr>
-          <w:fldChar w:fldCharType="separate"/>
-        </w:r>
-        <w:r>
-          <w:rPr>
-            <w:noProof/>
-            <w:webHidden/>
-          </w:rPr>
-          <w:t>17</w:t>
-        </w:r>
-        <w:r>
-          <w:rPr>
-            <w:noProof/>
-            <w:webHidden/>
-          </w:rPr>
-          <w:fldChar w:fldCharType="end"/>
-        </w:r>
-      </w:hyperlink>
+        </w:rPr>
+      </w:pPr>
+      <w:r>
+        <w:rPr>
+          <w:bCs/>
+          <w:noProof/>
+        </w:rPr>
+        <w:t>Figure 4: Decomposition of Database Interaction subsystem</w:t>
+      </w:r>
+      <w:r>
+        <w:rPr>
+          <w:bCs/>
+          <w:noProof/>
+        </w:rPr>
+        <w:t>.......................................................... 8</w:t>
+      </w:r>
+    </w:p>
+    <w:p>
+      <w:pPr>
+        <w:pStyle w:val="TableofFigures"/>
+        <w:tabs>
+          <w:tab w:val="left" w:pos="2725"/>
+        </w:tabs>
+        <w:spacing w:line="360" w:lineRule="auto"/>
+        <w:rPr>
+          <w:bCs/>
+          <w:noProof/>
+        </w:rPr>
+      </w:pPr>
+      <w:r>
+        <w:rPr>
+          <w:bCs/>
+          <w:noProof/>
+        </w:rPr>
+        <w:t>Figure 5: Decomposition of the User Information Management subsystem</w:t>
+      </w:r>
+      <w:r>
+        <w:rPr>
+          <w:bCs/>
+          <w:noProof/>
+        </w:rPr>
+        <w:t>................................... 9</w:t>
+      </w:r>
+    </w:p>
+    <w:p>
+      <w:pPr>
+        <w:pStyle w:val="TableofFigures"/>
+        <w:tabs>
+          <w:tab w:val="left" w:pos="2725"/>
+        </w:tabs>
+        <w:spacing w:line="360" w:lineRule="auto"/>
+        <w:rPr>
+          <w:bCs/>
+          <w:noProof/>
+        </w:rPr>
+      </w:pPr>
+      <w:r>
+        <w:rPr>
+          <w:bCs/>
+          <w:noProof/>
+        </w:rPr>
+        <w:t>Figure 6: Decomposition of the Scoring System subsystem</w:t>
+      </w:r>
+      <w:r>
+        <w:rPr>
+          <w:bCs/>
+          <w:noProof/>
+        </w:rPr>
+        <w:t>...........................................................10</w:t>
+      </w:r>
+    </w:p>
+    <w:p>
+      <w:pPr>
+        <w:pStyle w:val="TableofFigures"/>
+        <w:tabs>
+          <w:tab w:val="left" w:pos="2725"/>
+        </w:tabs>
+        <w:spacing w:line="360" w:lineRule="auto"/>
+        <w:rPr>
+          <w:bCs/>
+          <w:noProof/>
+        </w:rPr>
+      </w:pPr>
+      <w:r>
+        <w:rPr>
+          <w:bCs/>
+          <w:noProof/>
+        </w:rPr>
+        <w:t>Figure 7: Decomposition of the Session Management subsystem</w:t>
+      </w:r>
+      <w:r>
+        <w:rPr>
+          <w:bCs/>
+          <w:noProof/>
+        </w:rPr>
+        <w:t>..................................................10</w:t>
+      </w:r>
+    </w:p>
+    <w:p>
+      <w:pPr>
+        <w:pStyle w:val="TableofFigures"/>
+        <w:tabs>
+          <w:tab w:val="left" w:pos="2725"/>
+        </w:tabs>
+        <w:spacing w:line="360" w:lineRule="auto"/>
+        <w:rPr>
+          <w:bCs/>
+          <w:noProof/>
+        </w:rPr>
+      </w:pPr>
+      <w:r>
+        <w:rPr>
+          <w:bCs/>
+          <w:noProof/>
+        </w:rPr>
+        <w:t>Figure 8: Decomposition of the Login subsystem</w:t>
+      </w:r>
+      <w:r>
+        <w:rPr>
+          <w:bCs/>
+          <w:noProof/>
+        </w:rPr>
+        <w:t>..........................................................................10</w:t>
+      </w:r>
+    </w:p>
+    <w:p>
+      <w:pPr>
+        <w:pStyle w:val="Caption"/>
+        <w:spacing w:after="0" w:line="360" w:lineRule="auto"/>
+        <w:jc w:val="left"/>
+        <w:rPr>
+          <w:i w:val="0"/>
+        </w:rPr>
+      </w:pPr>
+      <w:r>
+        <w:rPr>
+          <w:i w:val="0"/>
+        </w:rPr>
+        <w:t>Figure 9: Decomposition of the Social Media subsystem.</w:t>
+      </w:r>
+      <w:r>
+        <w:rPr>
+          <w:bCs w:val="0"/>
+          <w:noProof/>
+        </w:rPr>
+        <w:t xml:space="preserve"> </w:t>
+      </w:r>
+      <w:r>
+        <w:rPr>
+          <w:bCs w:val="0"/>
+          <w:noProof/>
+        </w:rPr>
+        <w:t>...............................................</w:t>
+      </w:r>
+      <w:r>
+        <w:rPr>
+          <w:i w:val="0"/>
+        </w:rPr>
+        <w:t>.</w:t>
+      </w:r>
+      <w:r>
+        <w:rPr>
+          <w:i w:val="0"/>
+        </w:rPr>
+        <w:t>.............</w:t>
+      </w:r>
+      <w:r>
+        <w:rPr>
+          <w:i w:val="0"/>
+        </w:rPr>
+        <w:t>11</w:t>
+      </w:r>
+    </w:p>
+    <w:p>
+      <w:pPr>
+        <w:pStyle w:val="Caption"/>
+        <w:spacing w:after="0" w:line="360" w:lineRule="auto"/>
+        <w:jc w:val="left"/>
+        <w:rPr>
+          <w:i w:val="0"/>
+        </w:rPr>
+      </w:pPr>
+      <w:r>
+        <w:rPr>
+          <w:i w:val="0"/>
+        </w:rPr>
+        <w:t>Figure 10: Components and connectors diagram for Healthy Eating Application....</w:t>
+      </w:r>
+      <w:r>
+        <w:rPr>
+          <w:bCs w:val="0"/>
+          <w:noProof/>
+        </w:rPr>
+        <w:t>.....................</w:t>
+      </w:r>
+      <w:r>
+        <w:rPr>
+          <w:i w:val="0"/>
+        </w:rPr>
+        <w:t>12</w:t>
+      </w:r>
+    </w:p>
+    <w:p>
+      <w:pPr>
+        <w:pStyle w:val="Caption"/>
+        <w:spacing w:after="0" w:line="360" w:lineRule="auto"/>
+        <w:jc w:val="left"/>
+        <w:rPr>
+          <w:i w:val="0"/>
+        </w:rPr>
+      </w:pPr>
+      <w:r>
+        <w:rPr>
+          <w:i w:val="0"/>
+        </w:rPr>
+        <w:t>Figure 11: Use Cases concerned with logging into the application.</w:t>
+      </w:r>
+      <w:r>
+        <w:rPr>
+          <w:bCs w:val="0"/>
+          <w:noProof/>
+        </w:rPr>
+        <w:t xml:space="preserve"> </w:t>
+      </w:r>
+      <w:r>
+        <w:rPr>
+          <w:bCs w:val="0"/>
+          <w:noProof/>
+        </w:rPr>
+        <w:t>.............................................</w:t>
+      </w:r>
+      <w:r>
+        <w:rPr>
+          <w:i w:val="0"/>
+        </w:rPr>
+        <w:t>.13</w:t>
+      </w:r>
+    </w:p>
+    <w:p>
+      <w:pPr>
+        <w:pStyle w:val="Caption"/>
+        <w:spacing w:after="0" w:line="360" w:lineRule="auto"/>
+        <w:jc w:val="left"/>
+        <w:rPr>
+          <w:i w:val="0"/>
+          <w:u w:val="single"/>
+        </w:rPr>
+      </w:pPr>
+      <w:r>
+        <w:rPr>
+          <w:i w:val="0"/>
+        </w:rPr>
+        <w:t>Figure 12: Use Cases concerned with when user is logged in to the application...</w:t>
+      </w:r>
+      <w:r>
+        <w:rPr>
+          <w:bCs w:val="0"/>
+          <w:noProof/>
+        </w:rPr>
+        <w:t xml:space="preserve"> </w:t>
+      </w:r>
+      <w:r>
+        <w:rPr>
+          <w:bCs w:val="0"/>
+          <w:noProof/>
+        </w:rPr>
+        <w:t>.......................</w:t>
+      </w:r>
+      <w:r>
+        <w:rPr>
+          <w:i w:val="0"/>
+        </w:rPr>
+        <w:t>14</w:t>
+      </w:r>
+    </w:p>
+    <w:p>
+      <w:pPr>
+        <w:pStyle w:val="Caption"/>
+        <w:spacing w:after="0" w:line="360" w:lineRule="auto"/>
+        <w:jc w:val="left"/>
+        <w:rPr>
+          <w:i w:val="0"/>
+        </w:rPr>
+      </w:pPr>
+      <w:r>
+        <w:rPr>
+          <w:i w:val="0"/>
+        </w:rPr>
+        <w:t>Figure 13: Sequential Diagram for Log New Entry Use Case....</w:t>
+      </w:r>
+      <w:r>
+        <w:rPr>
+          <w:i w:val="0"/>
+        </w:rPr>
+        <w:t>................................</w:t>
+      </w:r>
+      <w:r>
+        <w:rPr>
+          <w:bCs w:val="0"/>
+          <w:noProof/>
+        </w:rPr>
+        <w:t>....................</w:t>
+      </w:r>
+      <w:r>
+        <w:rPr>
+          <w:i w:val="0"/>
+        </w:rPr>
+        <w:t>17</w:t>
+      </w:r>
+    </w:p>
+    <w:p>
+      <w:pPr>
+        <w:pStyle w:val="Caption"/>
+        <w:keepNext/>
+        <w:spacing w:after="0" w:line="360" w:lineRule="auto"/>
+        <w:jc w:val="left"/>
+        <w:rPr>
+          <w:i w:val="0"/>
+        </w:rPr>
+      </w:pPr>
+      <w:r>
+        <w:rPr>
+          <w:i w:val="0"/>
+        </w:rPr>
+        <w:t>Figure 14: Sequence diagram for use case: Post on Facebook..</w:t>
+      </w:r>
+      <w:r>
+        <w:rPr>
+          <w:i w:val="0"/>
+        </w:rPr>
+        <w:t>.</w:t>
+      </w:r>
+      <w:r>
+        <w:rPr>
+          <w:i w:val="0"/>
+        </w:rPr>
+        <w:t>.</w:t>
+      </w:r>
+      <w:r>
+        <w:rPr>
+          <w:i w:val="0"/>
+        </w:rPr>
+        <w:t>............</w:t>
+      </w:r>
+      <w:r>
+        <w:rPr>
+          <w:i w:val="0"/>
+        </w:rPr>
+        <w:t>...........</w:t>
+      </w:r>
+      <w:r>
+        <w:rPr>
+          <w:i w:val="0"/>
+        </w:rPr>
+        <w:t>....................</w:t>
+      </w:r>
+      <w:r>
+        <w:rPr>
+          <w:bCs w:val="0"/>
+          <w:noProof/>
+        </w:rPr>
+        <w:t>.......</w:t>
+      </w:r>
+      <w:r>
+        <w:rPr>
+          <w:i w:val="0"/>
+        </w:rPr>
+        <w:t>.18</w:t>
+      </w:r>
+    </w:p>
+    <w:p>
+      <w:pPr>
+        <w:pStyle w:val="Caption"/>
+        <w:spacing w:after="0" w:line="360" w:lineRule="auto"/>
+        <w:jc w:val="left"/>
+        <w:rPr>
+          <w:i w:val="0"/>
+        </w:rPr>
+      </w:pPr>
+      <w:r>
+        <w:rPr>
+          <w:i w:val="0"/>
+        </w:rPr>
+        <w:t>Figure 15: Sequence diagram for use case: View Points</w:t>
+      </w:r>
+      <w:r>
+        <w:rPr>
+          <w:i w:val="0"/>
+        </w:rPr>
+        <w:t>.</w:t>
+      </w:r>
+      <w:r>
+        <w:rPr>
+          <w:i w:val="0"/>
+        </w:rPr>
+        <w:t>..............</w:t>
+      </w:r>
+      <w:r>
+        <w:rPr>
+          <w:i w:val="0"/>
+        </w:rPr>
+        <w:t>.....................</w:t>
+      </w:r>
+      <w:r>
+        <w:rPr>
+          <w:i w:val="0"/>
+        </w:rPr>
+        <w:t>..................</w:t>
+      </w:r>
+      <w:r>
+        <w:rPr>
+          <w:bCs w:val="0"/>
+          <w:noProof/>
+        </w:rPr>
+        <w:t>.......</w:t>
+      </w:r>
+      <w:r>
+        <w:rPr>
+          <w:i w:val="0"/>
+        </w:rPr>
+        <w:t>...18</w:t>
+      </w:r>
+    </w:p>
+    <w:p>
+      <w:pPr>
+        <w:pStyle w:val="Caption"/>
+        <w:spacing w:after="0" w:line="360" w:lineRule="auto"/>
+        <w:jc w:val="left"/>
+        <w:rPr>
+          <w:i w:val="0"/>
+        </w:rPr>
+      </w:pPr>
+      <w:r>
+        <w:rPr>
+          <w:i w:val="0"/>
+        </w:rPr>
+        <w:t>Figure 16: Application Deployment Diagram</w:t>
+      </w:r>
+      <w:r>
+        <w:rPr>
+          <w:i w:val="0"/>
+        </w:rPr>
+        <w:t>.</w:t>
+      </w:r>
+      <w:r>
+        <w:rPr>
+          <w:i w:val="0"/>
+        </w:rPr>
+        <w:t>................................</w:t>
+      </w:r>
+      <w:r>
+        <w:rPr>
+          <w:bCs w:val="0"/>
+          <w:noProof/>
+        </w:rPr>
+        <w:t>.......</w:t>
+      </w:r>
+      <w:r>
+        <w:rPr>
+          <w:bCs w:val="0"/>
+          <w:noProof/>
+        </w:rPr>
+        <w:t>...................................</w:t>
+      </w:r>
+      <w:r>
+        <w:rPr>
+          <w:i w:val="0"/>
+        </w:rPr>
+        <w:t>.....20</w:t>
+      </w:r>
+    </w:p>
+    <w:p>
+      <w:pPr>
+        <w:pStyle w:val="TableofFigures"/>
+        <w:tabs>
+          <w:tab w:val="left" w:pos="2725"/>
+        </w:tabs>
+        <w:rPr>
+          <w:noProof/>
+        </w:rPr>
+      </w:pPr>
     </w:p>
     <w:p>
       <w:pPr>
@@ -1931,212 +2573,17 @@
         <w:rPr>
           <w:rFonts w:asciiTheme="minorHAnsi" w:hAnsiTheme="minorHAnsi"/>
           <w:noProof/>
-          <w:kern w:val="2"/>
-          <w:sz w:val="20"/>
-          <w:lang w:val="en-US" w:eastAsia="ko-KR"/>
-        </w:rPr>
-      </w:pPr>
-      <w:hyperlink w:anchor="_Toc357978077" w:history="1">
-        <w:r>
-          <w:rPr>
-            <w:rStyle w:val="Hyperlink"/>
-            <w:noProof/>
-          </w:rPr>
-          <w:t>Figure 5 Sequence diagram for use case: Post on Facebook</w:t>
-        </w:r>
-        <w:r>
-          <w:rPr>
-            <w:noProof/>
-            <w:webHidden/>
-          </w:rPr>
-          <w:tab/>
-        </w:r>
-        <w:r>
-          <w:rPr>
-            <w:noProof/>
-            <w:webHidden/>
-          </w:rPr>
-          <w:fldChar w:fldCharType="begin"/>
-        </w:r>
-        <w:r>
-          <w:rPr>
-            <w:noProof/>
-            <w:webHidden/>
-          </w:rPr>
-          <w:instrText xml:space="preserve"> PAGEREF _Toc357978077 \h </w:instrText>
-        </w:r>
-        <w:r>
-          <w:rPr>
-            <w:noProof/>
-            <w:webHidden/>
-          </w:rPr>
-        </w:r>
-        <w:r>
-          <w:rPr>
-            <w:noProof/>
-            <w:webHidden/>
-          </w:rPr>
-          <w:fldChar w:fldCharType="separate"/>
-        </w:r>
-        <w:r>
-          <w:rPr>
-            <w:noProof/>
-            <w:webHidden/>
-          </w:rPr>
-          <w:t>18</w:t>
-        </w:r>
-        <w:r>
-          <w:rPr>
-            <w:noProof/>
-            <w:webHidden/>
-          </w:rPr>
-          <w:fldChar w:fldCharType="end"/>
-        </w:r>
-      </w:hyperlink>
-    </w:p>
-    <w:p>
-      <w:pPr>
-        <w:pStyle w:val="TableofFigures"/>
-        <w:tabs>
-          <w:tab w:val="right" w:leader="dot" w:pos="8635"/>
-        </w:tabs>
-        <w:rPr>
-          <w:rFonts w:asciiTheme="minorHAnsi" w:hAnsiTheme="minorHAnsi"/>
+          <w:sz w:val="24"/>
+          <w:szCs w:val="24"/>
+          <w:lang w:val="en-US" w:eastAsia="ja-JP"/>
+        </w:rPr>
+      </w:pPr>
+      <w:r>
+        <w:rPr>
           <w:noProof/>
-          <w:kern w:val="2"/>
-          <w:sz w:val="20"/>
-          <w:lang w:val="en-US" w:eastAsia="ko-KR"/>
-        </w:rPr>
-      </w:pPr>
-      <w:hyperlink w:anchor="_Toc357978078" w:history="1">
-        <w:r>
-          <w:rPr>
-            <w:rStyle w:val="Hyperlink"/>
-            <w:noProof/>
-          </w:rPr>
-          <w:t>Figure 6 Sequence diagram for use case: View Points</w:t>
-        </w:r>
-        <w:r>
-          <w:rPr>
-            <w:noProof/>
-            <w:webHidden/>
-          </w:rPr>
-          <w:tab/>
-        </w:r>
-        <w:r>
-          <w:rPr>
-            <w:noProof/>
-            <w:webHidden/>
-          </w:rPr>
-          <w:fldChar w:fldCharType="begin"/>
-        </w:r>
-        <w:r>
-          <w:rPr>
-            <w:noProof/>
-            <w:webHidden/>
-          </w:rPr>
-          <w:instrText xml:space="preserve"> PAGEREF _Toc357978078 \h </w:instrText>
-        </w:r>
-        <w:r>
-          <w:rPr>
-            <w:noProof/>
-            <w:webHidden/>
-          </w:rPr>
-        </w:r>
-        <w:r>
-          <w:rPr>
-            <w:noProof/>
-            <w:webHidden/>
-          </w:rPr>
-          <w:fldChar w:fldCharType="separate"/>
-        </w:r>
-        <w:r>
-          <w:rPr>
-            <w:noProof/>
-            <w:webHidden/>
-          </w:rPr>
-          <w:t>18</w:t>
-        </w:r>
-        <w:r>
-          <w:rPr>
-            <w:noProof/>
-            <w:webHidden/>
-          </w:rPr>
-          <w:fldChar w:fldCharType="end"/>
-        </w:r>
-      </w:hyperlink>
-    </w:p>
-    <w:p>
-      <w:pPr>
-        <w:pStyle w:val="TableofFigures"/>
-        <w:tabs>
-          <w:tab w:val="right" w:leader="dot" w:pos="8635"/>
-        </w:tabs>
-        <w:rPr>
-          <w:rFonts w:asciiTheme="minorHAnsi" w:hAnsiTheme="minorHAnsi"/>
-          <w:noProof/>
-          <w:kern w:val="2"/>
-          <w:sz w:val="20"/>
-          <w:lang w:val="en-US" w:eastAsia="ko-KR"/>
-        </w:rPr>
-      </w:pPr>
-      <w:hyperlink w:anchor="_Toc357978079" w:history="1">
-        <w:r>
-          <w:rPr>
-            <w:rStyle w:val="Hyperlink"/>
-            <w:noProof/>
-          </w:rPr>
-          <w:t>Figure 7Application Deployment Diagram</w:t>
-        </w:r>
-        <w:r>
-          <w:rPr>
-            <w:noProof/>
-            <w:webHidden/>
-          </w:rPr>
-          <w:tab/>
-        </w:r>
-        <w:r>
-          <w:rPr>
-            <w:noProof/>
-            <w:webHidden/>
-          </w:rPr>
-          <w:fldChar w:fldCharType="begin"/>
-        </w:r>
-        <w:r>
-          <w:rPr>
-            <w:noProof/>
-            <w:webHidden/>
-          </w:rPr>
-          <w:instrText xml:space="preserve"> PAGEREF _Toc357978079 \h </w:instrText>
-        </w:r>
-        <w:r>
-          <w:rPr>
-            <w:noProof/>
-            <w:webHidden/>
-          </w:rPr>
-        </w:r>
-        <w:r>
-          <w:rPr>
-            <w:noProof/>
-            <w:webHidden/>
-          </w:rPr>
-          <w:fldChar w:fldCharType="separate"/>
-        </w:r>
-        <w:r>
-          <w:rPr>
-            <w:noProof/>
-            <w:webHidden/>
-          </w:rPr>
-          <w:t>20</w:t>
-        </w:r>
-        <w:r>
-          <w:rPr>
-            <w:noProof/>
-            <w:webHidden/>
-          </w:rPr>
-          <w:fldChar w:fldCharType="end"/>
-        </w:r>
-      </w:hyperlink>
+        </w:rPr>
+        <w:t xml:space="preserve"> </w:t>
+      </w:r>
     </w:p>
     <w:p>
       <w:pPr>
@@ -2158,12 +2605,14 @@
       <w:r>
         <w:br w:type="page"/>
       </w:r>
+      <w:bookmarkStart w:id="0" w:name="_GoBack"/>
+      <w:bookmarkEnd w:id="0"/>
     </w:p>
     <w:p>
       <w:pPr>
         <w:pStyle w:val="Heading1"/>
       </w:pPr>
-      <w:bookmarkStart w:id="0" w:name="_Toc357977527"/>
+      <w:bookmarkStart w:id="1" w:name="_Toc357977527"/>
       <w:r>
         <w:lastRenderedPageBreak/>
         <w:t>1</w:t>
@@ -2174,13 +2623,13 @@
       <w:r>
         <w:t>Introduction</w:t>
       </w:r>
-      <w:bookmarkEnd w:id="0"/>
+      <w:bookmarkEnd w:id="1"/>
     </w:p>
     <w:p>
       <w:pPr>
         <w:pStyle w:val="Heading2"/>
       </w:pPr>
-      <w:bookmarkStart w:id="1" w:name="_Toc357977528"/>
+      <w:bookmarkStart w:id="2" w:name="_Toc357977528"/>
       <w:r>
         <w:t>1</w:t>
       </w:r>
@@ -2190,7 +2639,7 @@
       <w:r>
         <w:t>Scope</w:t>
       </w:r>
-      <w:bookmarkEnd w:id="1"/>
+      <w:bookmarkEnd w:id="2"/>
     </w:p>
     <w:p>
       <w:pPr>
@@ -2208,26 +2657,152 @@
         <w:rPr>
           <w:rFonts w:cs="Times New Roman"/>
         </w:rPr>
-        <w:t>scope of this document is limited to the describing the software architectural for a client level understanding of the application, and one that is to</w:t>
-      </w:r>
-      <w:r>
-        <w:rPr>
-          <w:rFonts w:cs="Times New Roman"/>
-        </w:rPr>
-        <w:t xml:space="preserve"> be</w:t>
-      </w:r>
-      <w:r>
-        <w:rPr>
-          <w:rFonts w:cs="Times New Roman"/>
-        </w:rPr>
-        <w:t xml:space="preserve"> used before the development process. This does not have details about the development specific class diagrams and their relationships which are more relevant at the development phase of the application. It also does not provide any details about the API support for the program which is also relevant in the development phase of the application.</w:t>
+        <w:t>scope of this document is limited to the describing the software architectur</w:t>
+      </w:r>
+      <w:r>
+        <w:rPr>
+          <w:rFonts w:cs="Times New Roman"/>
+        </w:rPr>
+        <w:t>e</w:t>
+      </w:r>
+      <w:r>
+        <w:rPr>
+          <w:rFonts w:cs="Times New Roman"/>
+        </w:rPr>
+        <w:t xml:space="preserve"> for a client level understanding of the application</w:t>
+      </w:r>
+      <w:r>
+        <w:rPr>
+          <w:rFonts w:cs="Times New Roman"/>
+        </w:rPr>
+        <w:t>.</w:t>
+      </w:r>
+      <w:r>
+        <w:rPr>
+          <w:rFonts w:cs="Times New Roman"/>
+        </w:rPr>
+        <w:t xml:space="preserve"> </w:t>
+      </w:r>
+      <w:r>
+        <w:rPr>
+          <w:rFonts w:cs="Times New Roman"/>
+        </w:rPr>
+        <w:t>The information presented</w:t>
+      </w:r>
+      <w:r>
+        <w:rPr>
+          <w:rFonts w:cs="Times New Roman"/>
+        </w:rPr>
+        <w:t xml:space="preserve"> is </w:t>
+      </w:r>
+      <w:r>
+        <w:rPr>
+          <w:rFonts w:cs="Times New Roman"/>
+        </w:rPr>
+        <w:t>based on the development team’s knowledge</w:t>
+      </w:r>
+      <w:r>
+        <w:rPr>
+          <w:rFonts w:cs="Times New Roman"/>
+        </w:rPr>
+        <w:t xml:space="preserve"> before the </w:t>
+      </w:r>
+      <w:r>
+        <w:rPr>
+          <w:rFonts w:cs="Times New Roman"/>
+        </w:rPr>
+        <w:t>software implementation of the application</w:t>
+      </w:r>
+      <w:r>
+        <w:rPr>
+          <w:rFonts w:cs="Times New Roman"/>
+        </w:rPr>
+        <w:t>. This</w:t>
+      </w:r>
+      <w:r>
+        <w:rPr>
+          <w:rFonts w:cs="Times New Roman"/>
+        </w:rPr>
+        <w:t xml:space="preserve"> document </w:t>
+      </w:r>
+      <w:r>
+        <w:rPr>
+          <w:rFonts w:cs="Times New Roman"/>
+        </w:rPr>
+        <w:t xml:space="preserve">does not </w:t>
+      </w:r>
+      <w:r>
+        <w:rPr>
+          <w:rFonts w:cs="Times New Roman"/>
+        </w:rPr>
+        <w:t>contain</w:t>
+      </w:r>
+      <w:r>
+        <w:rPr>
+          <w:rFonts w:cs="Times New Roman"/>
+        </w:rPr>
+        <w:t xml:space="preserve"> details </w:t>
+      </w:r>
+      <w:r>
+        <w:rPr>
+          <w:rFonts w:cs="Times New Roman"/>
+        </w:rPr>
+        <w:t>regarding</w:t>
+      </w:r>
+      <w:r>
+        <w:rPr>
+          <w:rFonts w:cs="Times New Roman"/>
+        </w:rPr>
+        <w:t xml:space="preserve"> the specific class diagrams and their relationships</w:t>
+      </w:r>
+      <w:r>
+        <w:rPr>
+          <w:rFonts w:cs="Times New Roman"/>
+        </w:rPr>
+        <w:t xml:space="preserve"> since this information is</w:t>
+      </w:r>
+      <w:r>
+        <w:rPr>
+          <w:rFonts w:cs="Times New Roman"/>
+        </w:rPr>
+        <w:t xml:space="preserve"> more relevant at the development phase of the application. It also does not provide any details about the API support for the program </w:t>
+      </w:r>
+      <w:r>
+        <w:rPr>
+          <w:rFonts w:cs="Times New Roman"/>
+        </w:rPr>
+        <w:t>because this</w:t>
+      </w:r>
+      <w:r>
+        <w:rPr>
+          <w:rFonts w:cs="Times New Roman"/>
+        </w:rPr>
+        <w:t xml:space="preserve"> is also</w:t>
+      </w:r>
+      <w:r>
+        <w:rPr>
+          <w:rFonts w:cs="Times New Roman"/>
+        </w:rPr>
+        <w:t xml:space="preserve"> </w:t>
+      </w:r>
+      <w:r>
+        <w:rPr>
+          <w:rFonts w:cs="Times New Roman"/>
+        </w:rPr>
+        <w:t>mainly</w:t>
+      </w:r>
+      <w:r>
+        <w:rPr>
+          <w:rFonts w:cs="Times New Roman"/>
+        </w:rPr>
+        <w:t xml:space="preserve"> relevant in the development phase of the application.</w:t>
       </w:r>
     </w:p>
     <w:p>
       <w:pPr>
         <w:pStyle w:val="Heading2"/>
       </w:pPr>
-      <w:bookmarkStart w:id="2" w:name="_Toc357977529"/>
+      <w:bookmarkStart w:id="3" w:name="_Toc357977529"/>
       <w:r>
         <w:t>1</w:t>
       </w:r>
@@ -2237,19 +2812,67 @@
       <w:r>
         <w:t>Purpose</w:t>
       </w:r>
-      <w:bookmarkEnd w:id="2"/>
-    </w:p>
-    <w:p>
-      <w:pPr>
-        <w:rPr>
-          <w:rFonts w:cs="Times New Roman"/>
-        </w:rPr>
-      </w:pPr>
-      <w:r>
-        <w:rPr>
-          <w:rFonts w:cs="Times New Roman"/>
-        </w:rPr>
-        <w:t xml:space="preserve">The purpose of this document is to archive the architectural decisions made during the planning of the application and the design choices and constraints </w:t>
+      <w:bookmarkEnd w:id="3"/>
+    </w:p>
+    <w:p>
+      <w:pPr>
+        <w:rPr>
+          <w:rFonts w:cs="Times New Roman"/>
+        </w:rPr>
+      </w:pPr>
+      <w:r>
+        <w:rPr>
+          <w:rFonts w:cs="Times New Roman"/>
+        </w:rPr>
+        <w:t xml:space="preserve">The purpose of this document is to </w:t>
+      </w:r>
+      <w:r>
+        <w:rPr>
+          <w:rFonts w:cs="Times New Roman"/>
+        </w:rPr>
+        <w:t>describe and justify</w:t>
+      </w:r>
+      <w:r>
+        <w:rPr>
+          <w:rFonts w:cs="Times New Roman"/>
+        </w:rPr>
+        <w:t xml:space="preserve"> the architectural decisions</w:t>
+      </w:r>
+      <w:r>
+        <w:rPr>
+          <w:rFonts w:cs="Times New Roman"/>
+        </w:rPr>
+        <w:t xml:space="preserve"> and design choices</w:t>
+      </w:r>
+      <w:r>
+        <w:rPr>
+          <w:rFonts w:cs="Times New Roman"/>
+        </w:rPr>
+        <w:t xml:space="preserve"> made during the planning of the application</w:t>
+      </w:r>
+      <w:r>
+        <w:rPr>
+          <w:rFonts w:cs="Times New Roman"/>
+        </w:rPr>
+        <w:t>.</w:t>
+      </w:r>
+      <w:r>
+        <w:rPr>
+          <w:rFonts w:cs="Times New Roman"/>
+        </w:rPr>
+        <w:t xml:space="preserve"> </w:t>
+      </w:r>
+      <w:r>
+        <w:rPr>
+          <w:rFonts w:cs="Times New Roman"/>
+        </w:rPr>
+        <w:t>The document also offers insight into the</w:t>
+      </w:r>
+      <w:r>
+        <w:rPr>
+          <w:rFonts w:cs="Times New Roman"/>
+        </w:rPr>
+        <w:t xml:space="preserve"> constraints </w:t>
       </w:r>
       <w:r>
         <w:rPr>
@@ -2261,7 +2884,19 @@
         <w:rPr>
           <w:rFonts w:cs="Times New Roman"/>
         </w:rPr>
-        <w:t xml:space="preserve">during this process. It also </w:t>
+        <w:t xml:space="preserve">during this process. </w:t>
+      </w:r>
+      <w:r>
+        <w:rPr>
+          <w:rFonts w:cs="Times New Roman"/>
+        </w:rPr>
+        <w:t xml:space="preserve">Additionally, </w:t>
+      </w:r>
+      <w:r>
+        <w:rPr>
+          <w:rFonts w:cs="Times New Roman"/>
+        </w:rPr>
+        <w:t xml:space="preserve">this paper </w:t>
       </w:r>
       <w:r>
         <w:rPr>
@@ -2274,7 +2909,7 @@
       <w:pPr>
         <w:pStyle w:val="Heading2"/>
       </w:pPr>
-      <w:bookmarkStart w:id="3" w:name="_Toc357977530"/>
+      <w:bookmarkStart w:id="4" w:name="_Toc357977530"/>
       <w:r>
         <w:t>1</w:t>
       </w:r>
@@ -2284,7 +2919,7 @@
       <w:r>
         <w:t>Intended Users</w:t>
       </w:r>
-      <w:bookmarkEnd w:id="3"/>
+      <w:bookmarkEnd w:id="4"/>
     </w:p>
     <w:p>
       <w:pPr>
@@ -2302,14 +2937,110 @@
         <w:rPr>
           <w:rFonts w:cs="Times New Roman"/>
         </w:rPr>
-        <w:t>intended users of this document are the both software designers so that they can keep track architecture of the software as the application grows in the development phase and also software developers so that they can have the high level understanding of how the entities and features are interconnected in within the architecture.</w:t>
+        <w:t>intended</w:t>
+      </w:r>
+      <w:r>
+        <w:rPr>
+          <w:rFonts w:cs="Times New Roman"/>
+        </w:rPr>
+        <w:t xml:space="preserve"> users of this document are </w:t>
+      </w:r>
+      <w:r>
+        <w:rPr>
+          <w:rFonts w:cs="Times New Roman"/>
+        </w:rPr>
+        <w:t>software designers</w:t>
+      </w:r>
+      <w:r>
+        <w:rPr>
+          <w:rFonts w:cs="Times New Roman"/>
+        </w:rPr>
+        <w:t xml:space="preserve"> and developers. The software </w:t>
+      </w:r>
+      <w:r>
+        <w:rPr>
+          <w:rFonts w:cs="Times New Roman"/>
+        </w:rPr>
+        <w:t>designer’s</w:t>
+      </w:r>
+      <w:r>
+        <w:rPr>
+          <w:rFonts w:cs="Times New Roman"/>
+        </w:rPr>
+        <w:t xml:space="preserve"> benefit from this document as it assists them in</w:t>
+      </w:r>
+      <w:r>
+        <w:rPr>
+          <w:rFonts w:cs="Times New Roman"/>
+        </w:rPr>
+        <w:t xml:space="preserve"> keep</w:t>
+      </w:r>
+      <w:r>
+        <w:rPr>
+          <w:rFonts w:cs="Times New Roman"/>
+        </w:rPr>
+        <w:t>ing</w:t>
+      </w:r>
+      <w:r>
+        <w:rPr>
+          <w:rFonts w:cs="Times New Roman"/>
+        </w:rPr>
+        <w:t xml:space="preserve"> track architecture of the software as the application grows in the development phase</w:t>
+      </w:r>
+      <w:r>
+        <w:rPr>
+          <w:rFonts w:cs="Times New Roman"/>
+        </w:rPr>
+        <w:t>.</w:t>
+      </w:r>
+      <w:r>
+        <w:rPr>
+          <w:rFonts w:cs="Times New Roman"/>
+        </w:rPr>
+        <w:t xml:space="preserve"> </w:t>
+      </w:r>
+      <w:r>
+        <w:rPr>
+          <w:rFonts w:cs="Times New Roman"/>
+        </w:rPr>
+        <w:t>Moreover,</w:t>
+      </w:r>
+      <w:r>
+        <w:rPr>
+          <w:rFonts w:cs="Times New Roman"/>
+        </w:rPr>
+        <w:t xml:space="preserve"> software developer</w:t>
+      </w:r>
+      <w:r>
+        <w:rPr>
+          <w:rFonts w:cs="Times New Roman"/>
+        </w:rPr>
+        <w:t>’</w:t>
+      </w:r>
+      <w:r>
+        <w:rPr>
+          <w:rFonts w:cs="Times New Roman"/>
+        </w:rPr>
+        <w:t>s</w:t>
+      </w:r>
+      <w:r>
+        <w:rPr>
+          <w:rFonts w:cs="Times New Roman"/>
+        </w:rPr>
+        <w:t xml:space="preserve"> can use this document to obtain a</w:t>
+      </w:r>
+      <w:r>
+        <w:rPr>
+          <w:rFonts w:cs="Times New Roman"/>
+        </w:rPr>
+        <w:t xml:space="preserve"> high level understanding of how the entities and features are interconnected within the architecture.</w:t>
       </w:r>
     </w:p>
     <w:p>
       <w:pPr>
         <w:pStyle w:val="Heading1"/>
       </w:pPr>
-      <w:bookmarkStart w:id="4" w:name="_Toc357977531"/>
+      <w:bookmarkStart w:id="5" w:name="_Toc357977531"/>
       <w:r>
         <w:t>2</w:t>
       </w:r>
@@ -2319,13 +3050,13 @@
       <w:r>
         <w:t>Software Architecture Overview</w:t>
       </w:r>
-      <w:bookmarkEnd w:id="4"/>
+      <w:bookmarkEnd w:id="5"/>
     </w:p>
     <w:p>
       <w:pPr>
         <w:pStyle w:val="Heading2"/>
       </w:pPr>
-      <w:bookmarkStart w:id="5" w:name="_Toc357977532"/>
+      <w:bookmarkStart w:id="6" w:name="_Toc357977532"/>
       <w:r>
         <w:t>2</w:t>
       </w:r>
@@ -2335,39 +3066,97 @@
       <w:r>
         <w:t>System Architecture Context</w:t>
       </w:r>
-      <w:bookmarkEnd w:id="5"/>
-    </w:p>
-    <w:p>
-      <w:pPr>
-        <w:rPr>
-          <w:rFonts w:cs="Times New Roman"/>
-        </w:rPr>
-      </w:pPr>
+      <w:bookmarkEnd w:id="6"/>
+    </w:p>
+    <w:p>
+      <w:pPr>
+        <w:rPr>
+          <w:rFonts w:cs="Times New Roman"/>
+        </w:rPr>
+      </w:pPr>
+      <w:r>
+        <w:rPr>
+          <w:rFonts w:cs="Times New Roman"/>
+        </w:rPr>
+        <w:t>In order to understand the system architecture context, a</w:t>
+      </w:r>
+      <w:r>
+        <w:rPr>
+          <w:rFonts w:cs="Times New Roman"/>
+        </w:rPr>
+        <w:t xml:space="preserve"> very </w:t>
+      </w:r>
+      <w:r>
+        <w:rPr>
+          <w:rFonts w:cs="Times New Roman"/>
+        </w:rPr>
+        <w:t>high-level</w:t>
+      </w:r>
+      <w:r>
+        <w:rPr>
+          <w:rFonts w:cs="Times New Roman"/>
+        </w:rPr>
+        <w:t xml:space="preserve"> diagram is shown in Figure 1. </w:t>
+      </w:r>
       <w:r>
         <w:rPr>
           <w:rFonts w:cs="Times New Roman"/>
         </w:rPr>
         <w:t xml:space="preserve">The users interact with our environment using different browsers. The user information for our application are taken from the </w:t>
       </w:r>
-      <w:proofErr w:type="spellStart"/>
-      <w:r>
-        <w:rPr>
-          <w:rFonts w:cs="Times New Roman"/>
-        </w:rPr>
-        <w:t>facebook</w:t>
-      </w:r>
-      <w:proofErr w:type="spellEnd"/>
-      <w:r>
-        <w:rPr>
-          <w:rFonts w:cs="Times New Roman"/>
-        </w:rPr>
-        <w:t xml:space="preserve"> public access APIs, this sets the scope of the user permissions, because users are allowed to interact and comment on other users activities only when they are friends. The users can login to the application from their browsers using this API and after login all the information related to the user regarding the app will be stored in a cloud infrastructure. For our front-end GUI we </w:t>
-      </w:r>
-      <w:r>
-        <w:rPr>
-          <w:rFonts w:cs="Times New Roman"/>
-        </w:rPr>
-        <w:t>are using the spring framework. h</w:t>
+      <w:r>
+        <w:rPr>
+          <w:rFonts w:cs="Times New Roman"/>
+        </w:rPr>
+        <w:t>F</w:t>
+      </w:r>
+      <w:r>
+        <w:rPr>
+          <w:rFonts w:cs="Times New Roman"/>
+        </w:rPr>
+        <w:t xml:space="preserve">acebook public access APIs, this sets the scope of the user permissions, because users are allowed to interact and comment on other users activities only when they are friends. The users can login to the application from their browsers using this API and after login all the information related to the user regarding the app will be stored in a cloud infrastructure. For our front-end GUI we </w:t>
+      </w:r>
+      <w:r>
+        <w:rPr>
+          <w:rFonts w:cs="Times New Roman"/>
+        </w:rPr>
+        <w:t xml:space="preserve">are using the </w:t>
+      </w:r>
+      <w:r>
+        <w:rPr>
+          <w:rFonts w:cs="Times New Roman"/>
+        </w:rPr>
+        <w:t>S</w:t>
+      </w:r>
+      <w:r>
+        <w:rPr>
+          <w:rFonts w:cs="Times New Roman"/>
+        </w:rPr>
+        <w:t xml:space="preserve">pring </w:t>
+      </w:r>
+      <w:r>
+        <w:rPr>
+          <w:rFonts w:cs="Times New Roman"/>
+        </w:rPr>
+        <w:t>F</w:t>
+      </w:r>
+      <w:r>
+        <w:rPr>
+          <w:rFonts w:cs="Times New Roman"/>
+        </w:rPr>
+        <w:t xml:space="preserve">ramework </w:t>
+      </w:r>
+      <w:r>
+        <w:rPr>
+          <w:rFonts w:cs="Times New Roman"/>
+        </w:rPr>
+        <w:t>(</w:t>
+      </w:r>
+      <w:r>
+        <w:rPr>
+          <w:rFonts w:cs="Times New Roman"/>
+        </w:rPr>
+        <w:t>h</w:t>
       </w:r>
       <w:r>
         <w:rPr>
@@ -2375,6 +3164,19 @@
         </w:rPr>
         <w:t>ttp://www.springsource.org/spring-framework</w:t>
       </w:r>
+      <w:r>
+        <w:rPr>
+          <w:rFonts w:cs="Times New Roman"/>
+        </w:rPr>
+        <w:t>).</w:t>
+      </w:r>
+    </w:p>
+    <w:p>
+      <w:pPr>
+        <w:rPr>
+          <w:rFonts w:cs="Times New Roman"/>
+        </w:rPr>
+      </w:pPr>
     </w:p>
     <w:p>
       <w:pPr>
@@ -2385,11 +3187,11 @@
         <w:rPr>
           <w:rFonts w:cs="Times New Roman"/>
           <w:noProof/>
-          <w:lang w:val="en-US" w:eastAsia="ko-KR"/>
+          <w:lang w:val="en-US"/>
         </w:rPr>
         <w:lastRenderedPageBreak/>
         <w:drawing>
-          <wp:inline distT="0" distB="0" distL="0" distR="0">
+          <wp:inline distT="0" distB="0" distL="0" distR="0" wp14:anchorId="240C1BC2" wp14:editId="7F919F10">
             <wp:extent cx="5048250" cy="2171700"/>
             <wp:effectExtent l="0" t="0" r="0" b="0"/>
             <wp:docPr id="1" name="Picture 1" descr="C:\Users\Atulan\Documents\HealthyEatingApp\Documents\Assign#1\FigureFiles\System Context\System_Context.jpg"/>
@@ -2406,10 +3208,10 @@
                     </pic:cNvPicPr>
                   </pic:nvPicPr>
                   <pic:blipFill>
-                    <a:blip r:embed="rId7" cstate="print">
+                    <a:blip r:embed="rId8" cstate="print">
                       <a:extLst>
                         <a:ext uri="{28A0092B-C50C-407E-A947-70E740481C1C}">
-                          <a14:useLocalDpi xmlns:a14="http://schemas.microsoft.com/office/drawing/2010/main" xmlns:wps="http://schemas.microsoft.com/office/word/2010/wordprocessingShape" xmlns:wpi="http://schemas.microsoft.com/office/word/2010/wordprocessingInk" xmlns:wpg="http://schemas.microsoft.com/office/word/2010/wordprocessingGroup" xmlns:w14="http://schemas.microsoft.com/office/word/2010/wordml" xmlns:w="http://schemas.openxmlformats.org/wordprocessingml/2006/main" xmlns:w10="urn:schemas-microsoft-com:office:word" xmlns:wp14="http://schemas.microsoft.com/office/word/2010/wordprocessingDrawing" xmlns:v="urn:schemas-microsoft-com:vml" xmlns:o="urn:schemas-microsoft-com:office:office" xmlns:mc="http://schemas.openxmlformats.org/markup-compatibility/2006" xmlns:wpc="http://schemas.microsoft.com/office/word/2010/wordprocessingCanvas" xmlns="" val="0"/>
+                          <a14:useLocalDpi xmlns:a14="http://schemas.microsoft.com/office/drawing/2010/main" val="0"/>
                         </a:ext>
                       </a:extLst>
                     </a:blip>
@@ -2446,7 +3248,7 @@
           <w:rFonts w:cs="Times New Roman"/>
         </w:rPr>
       </w:pPr>
-      <w:bookmarkStart w:id="6" w:name="_Toc357978073"/>
+      <w:bookmarkStart w:id="7" w:name="_Toc231837013"/>
       <w:r>
         <w:rPr>
           <w:rFonts w:cs="Times New Roman"/>
@@ -2488,76 +3290,112 @@
         <w:rPr>
           <w:rFonts w:cs="Times New Roman"/>
         </w:rPr>
+        <w:t>:</w:t>
+      </w:r>
+      <w:r>
+        <w:rPr>
+          <w:rFonts w:cs="Times New Roman"/>
+        </w:rPr>
         <w:t xml:space="preserve"> System Context Diagram</w:t>
       </w:r>
-      <w:bookmarkEnd w:id="6"/>
-    </w:p>
-    <w:p>
-      <w:pPr>
-        <w:rPr>
-          <w:rFonts w:cs="Times New Roman"/>
-        </w:rPr>
-      </w:pPr>
-      <w:r>
-        <w:rPr>
-          <w:rFonts w:cs="Times New Roman"/>
-        </w:rPr>
-        <w:t xml:space="preserve">The cloud infrastructure will contain all the back-end </w:t>
-      </w:r>
-      <w:proofErr w:type="spellStart"/>
-      <w:r>
-        <w:rPr>
-          <w:rFonts w:cs="Times New Roman"/>
-        </w:rPr>
-        <w:t>servlets</w:t>
-      </w:r>
-      <w:proofErr w:type="spellEnd"/>
-      <w:r>
-        <w:rPr>
-          <w:rFonts w:cs="Times New Roman"/>
-        </w:rPr>
-        <w:t xml:space="preserve"> and </w:t>
-      </w:r>
-      <w:proofErr w:type="spellStart"/>
-      <w:r>
-        <w:rPr>
-          <w:rFonts w:cs="Times New Roman"/>
-        </w:rPr>
-        <w:t>jsp</w:t>
-      </w:r>
-      <w:proofErr w:type="spellEnd"/>
-      <w:r>
-        <w:rPr>
-          <w:rFonts w:cs="Times New Roman"/>
-        </w:rPr>
-        <w:t xml:space="preserve"> pages which shall serve to the dynamic web content to the users. The package and class </w:t>
-      </w:r>
-      <w:proofErr w:type="spellStart"/>
-      <w:r>
-        <w:rPr>
-          <w:rFonts w:cs="Times New Roman"/>
-        </w:rPr>
-        <w:t>class</w:t>
-      </w:r>
-      <w:proofErr w:type="spellEnd"/>
-      <w:r>
-        <w:rPr>
-          <w:rFonts w:cs="Times New Roman"/>
-        </w:rPr>
-        <w:t xml:space="preserve"> diagram for the application server is demonstrated later in this document.</w:t>
-      </w:r>
-    </w:p>
-    <w:p>
-      <w:pPr>
-        <w:rPr>
-          <w:rFonts w:cs="Times New Roman"/>
-        </w:rPr>
-      </w:pPr>
-      <w:r>
-        <w:rPr>
-          <w:rFonts w:cs="Times New Roman"/>
-        </w:rPr>
-        <w:t xml:space="preserve">The application will depend on a dynamic MySQL database to store user profile data and specific information related to the application. The database will also store an extensive library of calorie information for food items which will be used to track the calorie consumption of users which is useful for other features. The database is normalized and handles concurrency to allow multiple users to interact in the application seamlessly. For hosting our files we are using a Glassfish Server </w:t>
+      <w:bookmarkEnd w:id="7"/>
+    </w:p>
+    <w:p>
+      <w:pPr>
+        <w:rPr>
+          <w:rFonts w:cs="Times New Roman"/>
+        </w:rPr>
+      </w:pPr>
+      <w:r>
+        <w:rPr>
+          <w:rFonts w:cs="Times New Roman"/>
+        </w:rPr>
+        <w:t xml:space="preserve">The cloud infrastructure will contain all the back-end servlets and </w:t>
+      </w:r>
+      <w:r>
+        <w:rPr>
+          <w:rFonts w:cs="Times New Roman"/>
+        </w:rPr>
+        <w:t>JSP</w:t>
+      </w:r>
+      <w:r>
+        <w:rPr>
+          <w:rFonts w:cs="Times New Roman"/>
+        </w:rPr>
+        <w:t xml:space="preserve"> </w:t>
+      </w:r>
+      <w:r>
+        <w:rPr>
+          <w:rFonts w:cs="Times New Roman"/>
+        </w:rPr>
+        <w:t>pages, which</w:t>
+      </w:r>
+      <w:r>
+        <w:rPr>
+          <w:rFonts w:cs="Times New Roman"/>
+        </w:rPr>
+        <w:t xml:space="preserve"> </w:t>
+      </w:r>
+      <w:r>
+        <w:rPr>
+          <w:rFonts w:cs="Times New Roman"/>
+        </w:rPr>
+        <w:t>will</w:t>
+      </w:r>
+      <w:r>
+        <w:rPr>
+          <w:rFonts w:cs="Times New Roman"/>
+        </w:rPr>
+        <w:t xml:space="preserve"> serve to </w:t>
+      </w:r>
+      <w:r>
+        <w:rPr>
+          <w:rFonts w:cs="Times New Roman"/>
+        </w:rPr>
+        <w:t xml:space="preserve">provide </w:t>
+      </w:r>
+      <w:r>
+        <w:rPr>
+          <w:rFonts w:cs="Times New Roman"/>
+        </w:rPr>
+        <w:t>dynamic web content to the users. The package and class diagram for the application server is demonstrated later in this document.</w:t>
+      </w:r>
+    </w:p>
+    <w:p>
+      <w:pPr>
+        <w:rPr>
+          <w:rFonts w:cs="Times New Roman"/>
+        </w:rPr>
+      </w:pPr>
+      <w:r>
+        <w:rPr>
+          <w:rFonts w:cs="Times New Roman"/>
+        </w:rPr>
+        <w:t xml:space="preserve">The application will depend on a dynamic MySQL database to store user profile data and specific information related to the application. The database will also store an extensive library of calorie information for food </w:t>
+      </w:r>
+      <w:r>
+        <w:rPr>
+          <w:rFonts w:cs="Times New Roman"/>
+        </w:rPr>
+        <w:t>items, which</w:t>
+      </w:r>
+      <w:r>
+        <w:rPr>
+          <w:rFonts w:cs="Times New Roman"/>
+        </w:rPr>
+        <w:t xml:space="preserve"> will be used to track the calorie consumption of users</w:t>
+      </w:r>
+      <w:r>
+        <w:rPr>
+          <w:rFonts w:cs="Times New Roman"/>
+        </w:rPr>
+        <w:t>. This data is essential</w:t>
+      </w:r>
+      <w:r>
+        <w:rPr>
+          <w:rFonts w:cs="Times New Roman"/>
+        </w:rPr>
+        <w:t xml:space="preserve"> for other features. The database is normalized and handles concurrency to allow multiple users to interact in the application seamlessly. For hosting our files we are using a Glassfish Server </w:t>
       </w:r>
     </w:p>
     <w:p>
@@ -2577,14 +3415,14 @@
         </w:rPr>
         <w:t>A detailed representation of the physical entities involved in the system architecture is viewed in a deployment diagram in section 8 of the document.</w:t>
       </w:r>
-      <w:bookmarkStart w:id="7" w:name="OLE_LINK1"/>
-      <w:bookmarkStart w:id="8" w:name="OLE_LINK2"/>
+      <w:bookmarkStart w:id="8" w:name="OLE_LINK1"/>
+      <w:bookmarkStart w:id="9" w:name="OLE_LINK2"/>
     </w:p>
     <w:p>
       <w:pPr>
         <w:pStyle w:val="Heading2"/>
       </w:pPr>
-      <w:bookmarkStart w:id="9" w:name="_Toc357977533"/>
+      <w:bookmarkStart w:id="10" w:name="_Toc357977533"/>
       <w:r>
         <w:t>2</w:t>
       </w:r>
@@ -2594,7 +3432,7 @@
       <w:r>
         <w:t>Software Architecture Representation</w:t>
       </w:r>
-      <w:bookmarkEnd w:id="9"/>
+      <w:bookmarkEnd w:id="10"/>
     </w:p>
     <w:p>
       <w:pPr>
@@ -2619,7 +3457,7 @@
       <w:pPr>
         <w:pStyle w:val="Heading3"/>
       </w:pPr>
-      <w:bookmarkStart w:id="10" w:name="_Toc357977534"/>
+      <w:bookmarkStart w:id="11" w:name="_Toc357977534"/>
       <w:r>
         <w:t>2</w:t>
       </w:r>
@@ -2629,19 +3467,31 @@
       <w:r>
         <w:t>High Level Decomposition</w:t>
       </w:r>
-      <w:bookmarkEnd w:id="10"/>
-    </w:p>
-    <w:p>
-      <w:pPr>
-        <w:rPr>
-          <w:rFonts w:cs="Times New Roman"/>
-        </w:rPr>
-      </w:pPr>
-      <w:r>
-        <w:rPr>
-          <w:rFonts w:cs="Times New Roman"/>
-        </w:rPr>
-        <w:t xml:space="preserve">The following package diagram illustrates the high level decomposition of the </w:t>
+      <w:bookmarkEnd w:id="11"/>
+    </w:p>
+    <w:p>
+      <w:pPr>
+        <w:rPr>
+          <w:rFonts w:cs="Times New Roman"/>
+        </w:rPr>
+      </w:pPr>
+      <w:r>
+        <w:rPr>
+          <w:rFonts w:cs="Times New Roman"/>
+        </w:rPr>
+        <w:t>The package diagram</w:t>
+      </w:r>
+      <w:r>
+        <w:rPr>
+          <w:rFonts w:cs="Times New Roman"/>
+        </w:rPr>
+        <w:t xml:space="preserve"> shown in Figure 2</w:t>
+      </w:r>
+      <w:r>
+        <w:rPr>
+          <w:rFonts w:cs="Times New Roman"/>
+        </w:rPr>
+        <w:t xml:space="preserve"> illustrates the high level decomposition of the </w:t>
       </w:r>
       <w:r>
         <w:rPr>
@@ -2661,11 +3511,11 @@
         <w:rPr>
           <w:rFonts w:cs="Times New Roman"/>
           <w:noProof/>
-          <w:lang w:val="en-US" w:eastAsia="ko-KR"/>
+          <w:lang w:val="en-US"/>
         </w:rPr>
         <w:lastRenderedPageBreak/>
         <w:drawing>
-          <wp:inline distT="0" distB="0" distL="0" distR="0">
+          <wp:inline distT="0" distB="0" distL="0" distR="0" wp14:anchorId="109034DB" wp14:editId="07487BC5">
             <wp:extent cx="4962293" cy="2999678"/>
             <wp:effectExtent l="0" t="0" r="0" b="0"/>
             <wp:docPr id="11" name="Picture 11"/>
@@ -2680,10 +3530,10 @@
                     <pic:cNvPicPr/>
                   </pic:nvPicPr>
                   <pic:blipFill>
-                    <a:blip r:embed="rId8" cstate="print">
+                    <a:blip r:embed="rId9" cstate="print">
                       <a:extLst>
                         <a:ext uri="{28A0092B-C50C-407E-A947-70E740481C1C}">
-                          <a14:useLocalDpi xmlns:a14="http://schemas.microsoft.com/office/drawing/2010/main" xmlns:wps="http://schemas.microsoft.com/office/word/2010/wordprocessingShape" xmlns:wpi="http://schemas.microsoft.com/office/word/2010/wordprocessingInk" xmlns:wpg="http://schemas.microsoft.com/office/word/2010/wordprocessingGroup" xmlns:w14="http://schemas.microsoft.com/office/word/2010/wordml" xmlns:w="http://schemas.openxmlformats.org/wordprocessingml/2006/main" xmlns:w10="urn:schemas-microsoft-com:office:word" xmlns:wp14="http://schemas.microsoft.com/office/word/2010/wordprocessingDrawing" xmlns:v="urn:schemas-microsoft-com:vml" xmlns:o="urn:schemas-microsoft-com:office:office" xmlns:mc="http://schemas.openxmlformats.org/markup-compatibility/2006" xmlns:wpc="http://schemas.microsoft.com/office/word/2010/wordprocessingCanvas" xmlns="" val="0"/>
+                          <a14:useLocalDpi xmlns:a14="http://schemas.microsoft.com/office/drawing/2010/main" val="0"/>
                         </a:ext>
                       </a:extLst>
                     </a:blip>
@@ -2716,7 +3566,7 @@
           <w:szCs w:val="22"/>
         </w:rPr>
       </w:pPr>
-      <w:bookmarkStart w:id="11" w:name="_Toc357978074"/>
+      <w:bookmarkStart w:id="12" w:name="_Toc231837014"/>
       <w:r>
         <w:rPr>
           <w:rFonts w:cs="Times New Roman"/>
@@ -2765,9 +3615,16 @@
           <w:rFonts w:cs="Times New Roman"/>
           <w:szCs w:val="22"/>
         </w:rPr>
+        <w:t>:</w:t>
+      </w:r>
+      <w:r>
+        <w:rPr>
+          <w:rFonts w:cs="Times New Roman"/>
+          <w:szCs w:val="22"/>
+        </w:rPr>
         <w:t xml:space="preserve"> Package diagram for Healthy Eating Application</w:t>
       </w:r>
-      <w:bookmarkEnd w:id="11"/>
+      <w:bookmarkEnd w:id="12"/>
     </w:p>
     <w:p>
       <w:pPr>
@@ -2955,7 +3812,7 @@
       <w:pPr>
         <w:pStyle w:val="Heading3"/>
       </w:pPr>
-      <w:bookmarkStart w:id="12" w:name="_Toc357977535"/>
+      <w:bookmarkStart w:id="13" w:name="_Toc357977535"/>
       <w:r>
         <w:lastRenderedPageBreak/>
         <w:t>2</w:t>
@@ -2966,7 +3823,7 @@
       <w:r>
         <w:t>Second Level of Decomposition</w:t>
       </w:r>
-      <w:bookmarkEnd w:id="12"/>
+      <w:bookmarkEnd w:id="13"/>
     </w:p>
     <w:p>
       <w:pPr>
@@ -3015,7 +3872,19 @@
         <w:rPr>
           <w:rFonts w:cs="Times New Roman"/>
         </w:rPr>
-        <w:t>The User Interface package contains the User Profile component; this is shown in Figure 2.</w:t>
+        <w:t xml:space="preserve">The User Interface package contains the User Profile component; this is shown in Figure </w:t>
+      </w:r>
+      <w:r>
+        <w:rPr>
+          <w:rFonts w:cs="Times New Roman"/>
+        </w:rPr>
+        <w:t>3</w:t>
+      </w:r>
+      <w:r>
+        <w:rPr>
+          <w:rFonts w:cs="Times New Roman"/>
+        </w:rPr>
+        <w:t>.</w:t>
       </w:r>
     </w:p>
     <w:p>
@@ -3030,10 +3899,10 @@
         <w:rPr>
           <w:rFonts w:cs="Times New Roman"/>
           <w:noProof/>
-          <w:lang w:val="en-US" w:eastAsia="ko-KR"/>
+          <w:lang w:val="en-US"/>
         </w:rPr>
         <w:drawing>
-          <wp:inline distT="0" distB="0" distL="0" distR="0">
+          <wp:inline distT="0" distB="0" distL="0" distR="0" wp14:anchorId="02C0EF9D" wp14:editId="3EB5129B">
             <wp:extent cx="2615184" cy="1752931"/>
             <wp:effectExtent l="0" t="0" r="1270" b="0"/>
             <wp:docPr id="5" name="Picture 5"/>
@@ -3048,10 +3917,10 @@
                     <pic:cNvPicPr/>
                   </pic:nvPicPr>
                   <pic:blipFill>
-                    <a:blip r:embed="rId9" cstate="print">
+                    <a:blip r:embed="rId10" cstate="print">
                       <a:extLst>
                         <a:ext uri="{28A0092B-C50C-407E-A947-70E740481C1C}">
-                          <a14:useLocalDpi xmlns:a14="http://schemas.microsoft.com/office/drawing/2010/main" xmlns:wps="http://schemas.microsoft.com/office/word/2010/wordprocessingShape" xmlns:wpi="http://schemas.microsoft.com/office/word/2010/wordprocessingInk" xmlns:wpg="http://schemas.microsoft.com/office/word/2010/wordprocessingGroup" xmlns:w14="http://schemas.microsoft.com/office/word/2010/wordml" xmlns:w="http://schemas.openxmlformats.org/wordprocessingml/2006/main" xmlns:w10="urn:schemas-microsoft-com:office:word" xmlns:wp14="http://schemas.microsoft.com/office/word/2010/wordprocessingDrawing" xmlns:v="urn:schemas-microsoft-com:vml" xmlns:o="urn:schemas-microsoft-com:office:office" xmlns:mc="http://schemas.openxmlformats.org/markup-compatibility/2006" xmlns:wpc="http://schemas.microsoft.com/office/word/2010/wordprocessingCanvas" xmlns="" val="0"/>
+                          <a14:useLocalDpi xmlns:a14="http://schemas.microsoft.com/office/drawing/2010/main" val="0"/>
                         </a:ext>
                       </a:extLst>
                     </a:blip>
@@ -3080,7 +3949,7 @@
         <w:pStyle w:val="Caption"/>
         <w:keepNext/>
       </w:pPr>
-      <w:bookmarkStart w:id="13" w:name="_Toc357978075"/>
+      <w:bookmarkStart w:id="14" w:name="_Toc231837015"/>
       <w:r>
         <w:t xml:space="preserve">Figure </w:t>
       </w:r>
@@ -3103,12 +3972,15 @@
         <w:fldChar w:fldCharType="end"/>
       </w:r>
       <w:r>
+        <w:t>:</w:t>
+      </w:r>
+      <w:r>
         <w:t xml:space="preserve"> </w:t>
       </w:r>
       <w:r>
         <w:t>Decomposition of Data package</w:t>
       </w:r>
-      <w:bookmarkEnd w:id="13"/>
+      <w:bookmarkEnd w:id="14"/>
     </w:p>
     <w:p>
       <w:pPr>
@@ -3182,6 +4054,7 @@
     <w:p>
       <w:pPr>
         <w:pStyle w:val="Caption"/>
+        <w:jc w:val="both"/>
         <w:rPr>
           <w:rFonts w:cs="Times New Roman"/>
           <w:i w:val="0"/>
@@ -3192,7 +4065,21 @@
           <w:rFonts w:cs="Times New Roman"/>
           <w:i w:val="0"/>
         </w:rPr>
-        <w:t>The Database Interaction package contains two essential sub packages; these are shown in Figure 3.</w:t>
+        <w:t xml:space="preserve">The Database Interaction package contains two essential sub packages; these are shown in Figure </w:t>
+      </w:r>
+      <w:r>
+        <w:rPr>
+          <w:rFonts w:cs="Times New Roman"/>
+          <w:i w:val="0"/>
+        </w:rPr>
+        <w:t>4</w:t>
+      </w:r>
+      <w:r>
+        <w:rPr>
+          <w:rFonts w:cs="Times New Roman"/>
+          <w:i w:val="0"/>
+        </w:rPr>
+        <w:t>.</w:t>
       </w:r>
     </w:p>
     <w:p>
@@ -3207,10 +4094,10 @@
         <w:rPr>
           <w:rFonts w:cs="Times New Roman"/>
           <w:noProof/>
-          <w:lang w:val="en-US" w:eastAsia="ko-KR"/>
+          <w:lang w:val="en-US"/>
         </w:rPr>
         <w:drawing>
-          <wp:inline distT="0" distB="0" distL="0" distR="0">
+          <wp:inline distT="0" distB="0" distL="0" distR="0" wp14:anchorId="4397A378" wp14:editId="2B67174D">
             <wp:extent cx="2609704" cy="1750955"/>
             <wp:effectExtent l="0" t="0" r="635" b="1905"/>
             <wp:docPr id="17" name="Picture 17"/>
@@ -3225,10 +4112,10 @@
                     <pic:cNvPicPr/>
                   </pic:nvPicPr>
                   <pic:blipFill>
-                    <a:blip r:embed="rId10" cstate="print">
+                    <a:blip r:embed="rId11" cstate="print">
                       <a:extLst>
                         <a:ext uri="{28A0092B-C50C-407E-A947-70E740481C1C}">
-                          <a14:useLocalDpi xmlns:a14="http://schemas.microsoft.com/office/drawing/2010/main" xmlns:wps="http://schemas.microsoft.com/office/word/2010/wordprocessingShape" xmlns:wpi="http://schemas.microsoft.com/office/word/2010/wordprocessingInk" xmlns:wpg="http://schemas.microsoft.com/office/word/2010/wordprocessingGroup" xmlns:w14="http://schemas.microsoft.com/office/word/2010/wordml" xmlns:w="http://schemas.openxmlformats.org/wordprocessingml/2006/main" xmlns:w10="urn:schemas-microsoft-com:office:word" xmlns:wp14="http://schemas.microsoft.com/office/word/2010/wordprocessingDrawing" xmlns:v="urn:schemas-microsoft-com:vml" xmlns:o="urn:schemas-microsoft-com:office:office" xmlns:mc="http://schemas.openxmlformats.org/markup-compatibility/2006" xmlns:wpc="http://schemas.microsoft.com/office/word/2010/wordprocessingCanvas" xmlns="" val="0"/>
+                          <a14:useLocalDpi xmlns:a14="http://schemas.microsoft.com/office/drawing/2010/main" val="0"/>
                         </a:ext>
                       </a:extLst>
                     </a:blip>
@@ -3261,7 +4148,13 @@
         </w:rPr>
       </w:pPr>
       <w:r>
-        <w:t xml:space="preserve">Figure 3: </w:t>
+        <w:t xml:space="preserve">Figure </w:t>
+      </w:r>
+      <w:r>
+        <w:t>4</w:t>
+      </w:r>
+      <w:r>
+        <w:t xml:space="preserve">: </w:t>
       </w:r>
       <w:r>
         <w:t>Decomposition</w:t>
@@ -3387,7 +4280,7 @@
         <w:rPr>
           <w:rFonts w:cs="Times New Roman"/>
         </w:rPr>
-        <w:t>4</w:t>
+        <w:t>5</w:t>
       </w:r>
       <w:r>
         <w:rPr>
@@ -3408,10 +4301,10 @@
         <w:rPr>
           <w:rFonts w:cs="Times New Roman"/>
           <w:noProof/>
-          <w:lang w:val="en-US" w:eastAsia="ko-KR"/>
+          <w:lang w:val="en-US"/>
         </w:rPr>
         <w:drawing>
-          <wp:inline distT="0" distB="0" distL="0" distR="0">
+          <wp:inline distT="0" distB="0" distL="0" distR="0" wp14:anchorId="2CF59D3F" wp14:editId="659E3D2C">
             <wp:extent cx="3981471" cy="2821603"/>
             <wp:effectExtent l="0" t="0" r="6350" b="0"/>
             <wp:docPr id="14" name="Picture 14"/>
@@ -3426,10 +4319,10 @@
                     <pic:cNvPicPr/>
                   </pic:nvPicPr>
                   <pic:blipFill>
-                    <a:blip r:embed="rId11" cstate="print">
+                    <a:blip r:embed="rId12" cstate="print">
                       <a:extLst>
                         <a:ext uri="{28A0092B-C50C-407E-A947-70E740481C1C}">
-                          <a14:useLocalDpi xmlns:a14="http://schemas.microsoft.com/office/drawing/2010/main" xmlns:wps="http://schemas.microsoft.com/office/word/2010/wordprocessingShape" xmlns:wpi="http://schemas.microsoft.com/office/word/2010/wordprocessingInk" xmlns:wpg="http://schemas.microsoft.com/office/word/2010/wordprocessingGroup" xmlns:w14="http://schemas.microsoft.com/office/word/2010/wordml" xmlns:w="http://schemas.openxmlformats.org/wordprocessingml/2006/main" xmlns:w10="urn:schemas-microsoft-com:office:word" xmlns:wp14="http://schemas.microsoft.com/office/word/2010/wordprocessingDrawing" xmlns:v="urn:schemas-microsoft-com:vml" xmlns:o="urn:schemas-microsoft-com:office:office" xmlns:mc="http://schemas.openxmlformats.org/markup-compatibility/2006" xmlns:wpc="http://schemas.microsoft.com/office/word/2010/wordprocessingCanvas" xmlns="" val="0"/>
+                          <a14:useLocalDpi xmlns:a14="http://schemas.microsoft.com/office/drawing/2010/main" val="0"/>
                         </a:ext>
                       </a:extLst>
                     </a:blip>
@@ -3458,7 +4351,13 @@
         <w:pStyle w:val="Caption"/>
       </w:pPr>
       <w:r>
-        <w:t>Figure 4: Decomposition of the User Information Management subsystem</w:t>
+        <w:t xml:space="preserve">Figure </w:t>
+      </w:r>
+      <w:r>
+        <w:t>5</w:t>
+      </w:r>
+      <w:r>
+        <w:t>: Decomposition of the User Information Management subsystem</w:t>
       </w:r>
     </w:p>
     <w:p>
@@ -3492,21 +4391,7 @@
         <w:rPr>
           <w:rFonts w:cs="Times New Roman"/>
         </w:rPr>
-        <w:t xml:space="preserve">he Food Log component process all food entry related data. It displays the first line of each entry on the user profile, with the option to view the entire entry if required. It is important to note that the user profile does not perform any </w:t>
-      </w:r>
-      <w:proofErr w:type="gramStart"/>
-      <w:r>
-        <w:rPr>
-          <w:rFonts w:cs="Times New Roman"/>
-        </w:rPr>
-        <w:t>action’s</w:t>
-      </w:r>
-      <w:proofErr w:type="gramEnd"/>
-      <w:r>
-        <w:rPr>
-          <w:rFonts w:cs="Times New Roman"/>
-        </w:rPr>
-        <w:t xml:space="preserve"> of its own, it simply acts as a central body of information.  </w:t>
+        <w:t xml:space="preserve">he Food Log component process all food entry related data. It displays the first line of each entry on the user profile, with the option to view the entire entry if required. It is important to note that the user profile does not perform any action’s of its own, it simply acts as a central body of information.  </w:t>
       </w:r>
     </w:p>
     <w:p>
@@ -3637,7 +4522,7 @@
         <w:rPr>
           <w:rFonts w:cs="Times New Roman"/>
         </w:rPr>
-        <w:t>5</w:t>
+        <w:t>6</w:t>
       </w:r>
       <w:r>
         <w:rPr>
@@ -3658,11 +4543,11 @@
         <w:rPr>
           <w:rFonts w:cs="Times New Roman"/>
           <w:noProof/>
-          <w:lang w:val="en-US" w:eastAsia="ko-KR"/>
+          <w:lang w:val="en-US"/>
         </w:rPr>
         <w:lastRenderedPageBreak/>
         <w:drawing>
-          <wp:inline distT="0" distB="0" distL="0" distR="0">
+          <wp:inline distT="0" distB="0" distL="0" distR="0" wp14:anchorId="029D9F2C" wp14:editId="73F01AD2">
             <wp:extent cx="2620856" cy="1762108"/>
             <wp:effectExtent l="0" t="0" r="0" b="0"/>
             <wp:docPr id="18" name="Picture 18"/>
@@ -3677,10 +4562,10 @@
                     <pic:cNvPicPr/>
                   </pic:nvPicPr>
                   <pic:blipFill>
-                    <a:blip r:embed="rId12" cstate="print">
+                    <a:blip r:embed="rId13" cstate="print">
                       <a:extLst>
                         <a:ext uri="{28A0092B-C50C-407E-A947-70E740481C1C}">
-                          <a14:useLocalDpi xmlns:a14="http://schemas.microsoft.com/office/drawing/2010/main" xmlns:wps="http://schemas.microsoft.com/office/word/2010/wordprocessingShape" xmlns:wpi="http://schemas.microsoft.com/office/word/2010/wordprocessingInk" xmlns:wpg="http://schemas.microsoft.com/office/word/2010/wordprocessingGroup" xmlns:w14="http://schemas.microsoft.com/office/word/2010/wordml" xmlns:w="http://schemas.openxmlformats.org/wordprocessingml/2006/main" xmlns:w10="urn:schemas-microsoft-com:office:word" xmlns:wp14="http://schemas.microsoft.com/office/word/2010/wordprocessingDrawing" xmlns:v="urn:schemas-microsoft-com:vml" xmlns:o="urn:schemas-microsoft-com:office:office" xmlns:mc="http://schemas.openxmlformats.org/markup-compatibility/2006" xmlns:wpc="http://schemas.microsoft.com/office/word/2010/wordprocessingCanvas" xmlns="" val="0"/>
+                          <a14:useLocalDpi xmlns:a14="http://schemas.microsoft.com/office/drawing/2010/main" val="0"/>
                         </a:ext>
                       </a:extLst>
                     </a:blip>
@@ -3709,7 +4594,13 @@
         <w:pStyle w:val="Caption"/>
       </w:pPr>
       <w:r>
-        <w:t>Figure 5: Decomposition of the Scoring System subsystem</w:t>
+        <w:t xml:space="preserve">Figure </w:t>
+      </w:r>
+      <w:r>
+        <w:t>6</w:t>
+      </w:r>
+      <w:r>
+        <w:t>: Decomposition of the Scoring System subsystem</w:t>
       </w:r>
     </w:p>
     <w:p>
@@ -3756,7 +4647,19 @@
         <w:rPr>
           <w:rFonts w:cs="Times New Roman"/>
         </w:rPr>
-        <w:t>The Session Management package contains the Cookies and Related Security Management sub-package; this is shown in Figure 6.</w:t>
+        <w:t xml:space="preserve">The Session Management package contains the Cookies and Related Security Management sub-package; this is shown in Figure </w:t>
+      </w:r>
+      <w:r>
+        <w:rPr>
+          <w:rFonts w:cs="Times New Roman"/>
+        </w:rPr>
+        <w:t>7</w:t>
+      </w:r>
+      <w:r>
+        <w:rPr>
+          <w:rFonts w:cs="Times New Roman"/>
+        </w:rPr>
+        <w:t>.</w:t>
       </w:r>
     </w:p>
     <w:p>
@@ -3771,10 +4674,10 @@
         <w:rPr>
           <w:rFonts w:cs="Times New Roman"/>
           <w:noProof/>
-          <w:lang w:val="en-US" w:eastAsia="ko-KR"/>
+          <w:lang w:val="en-US"/>
         </w:rPr>
         <w:drawing>
-          <wp:inline distT="0" distB="0" distL="0" distR="0">
+          <wp:inline distT="0" distB="0" distL="0" distR="0" wp14:anchorId="5D41E133" wp14:editId="43695C7C">
             <wp:extent cx="2620856" cy="1762108"/>
             <wp:effectExtent l="0" t="0" r="0" b="0"/>
             <wp:docPr id="19" name="Picture 19"/>
@@ -3789,10 +4692,10 @@
                     <pic:cNvPicPr/>
                   </pic:nvPicPr>
                   <pic:blipFill>
-                    <a:blip r:embed="rId13" cstate="print">
+                    <a:blip r:embed="rId14" cstate="print">
                       <a:extLst>
                         <a:ext uri="{28A0092B-C50C-407E-A947-70E740481C1C}">
-                          <a14:useLocalDpi xmlns:a14="http://schemas.microsoft.com/office/drawing/2010/main" xmlns:wps="http://schemas.microsoft.com/office/word/2010/wordprocessingShape" xmlns:wpi="http://schemas.microsoft.com/office/word/2010/wordprocessingInk" xmlns:wpg="http://schemas.microsoft.com/office/word/2010/wordprocessingGroup" xmlns:w14="http://schemas.microsoft.com/office/word/2010/wordml" xmlns:w="http://schemas.openxmlformats.org/wordprocessingml/2006/main" xmlns:w10="urn:schemas-microsoft-com:office:word" xmlns:wp14="http://schemas.microsoft.com/office/word/2010/wordprocessingDrawing" xmlns:v="urn:schemas-microsoft-com:vml" xmlns:o="urn:schemas-microsoft-com:office:office" xmlns:mc="http://schemas.openxmlformats.org/markup-compatibility/2006" xmlns:wpc="http://schemas.microsoft.com/office/word/2010/wordprocessingCanvas" xmlns="" val="0"/>
+                          <a14:useLocalDpi xmlns:a14="http://schemas.microsoft.com/office/drawing/2010/main" val="0"/>
                         </a:ext>
                       </a:extLst>
                     </a:blip>
@@ -3821,7 +4724,13 @@
         <w:pStyle w:val="Caption"/>
       </w:pPr>
       <w:r>
-        <w:t>Figure 6: Decomposition of the Session Management subsystem</w:t>
+        <w:t xml:space="preserve">Figure </w:t>
+      </w:r>
+      <w:r>
+        <w:t>7</w:t>
+      </w:r>
+      <w:r>
+        <w:t>: Decomposition of the Session Management subsystem</w:t>
       </w:r>
     </w:p>
     <w:p>
@@ -3885,7 +4794,7 @@
         <w:rPr>
           <w:rFonts w:cs="Times New Roman"/>
         </w:rPr>
-        <w:t>7</w:t>
+        <w:t>8</w:t>
       </w:r>
       <w:r>
         <w:rPr>
@@ -3906,10 +4815,10 @@
         <w:rPr>
           <w:rFonts w:cs="Times New Roman"/>
           <w:noProof/>
-          <w:lang w:val="en-US" w:eastAsia="ko-KR"/>
+          <w:lang w:val="en-US"/>
         </w:rPr>
         <w:drawing>
-          <wp:inline distT="0" distB="0" distL="0" distR="0">
+          <wp:inline distT="0" distB="0" distL="0" distR="0" wp14:anchorId="3C0DDDA9" wp14:editId="7AFD6359">
             <wp:extent cx="2620856" cy="1762108"/>
             <wp:effectExtent l="0" t="0" r="0" b="0"/>
             <wp:docPr id="21" name="Picture 21"/>
@@ -3924,10 +4833,10 @@
                     <pic:cNvPicPr/>
                   </pic:nvPicPr>
                   <pic:blipFill>
-                    <a:blip r:embed="rId14" cstate="print">
+                    <a:blip r:embed="rId15" cstate="print">
                       <a:extLst>
                         <a:ext uri="{28A0092B-C50C-407E-A947-70E740481C1C}">
-                          <a14:useLocalDpi xmlns:a14="http://schemas.microsoft.com/office/drawing/2010/main" xmlns:wps="http://schemas.microsoft.com/office/word/2010/wordprocessingShape" xmlns:wpi="http://schemas.microsoft.com/office/word/2010/wordprocessingInk" xmlns:wpg="http://schemas.microsoft.com/office/word/2010/wordprocessingGroup" xmlns:w14="http://schemas.microsoft.com/office/word/2010/wordml" xmlns:w="http://schemas.openxmlformats.org/wordprocessingml/2006/main" xmlns:w10="urn:schemas-microsoft-com:office:word" xmlns:wp14="http://schemas.microsoft.com/office/word/2010/wordprocessingDrawing" xmlns:v="urn:schemas-microsoft-com:vml" xmlns:o="urn:schemas-microsoft-com:office:office" xmlns:mc="http://schemas.openxmlformats.org/markup-compatibility/2006" xmlns:wpc="http://schemas.microsoft.com/office/word/2010/wordprocessingCanvas" xmlns="" val="0"/>
+                          <a14:useLocalDpi xmlns:a14="http://schemas.microsoft.com/office/drawing/2010/main" val="0"/>
                         </a:ext>
                       </a:extLst>
                     </a:blip>
@@ -3956,7 +4865,13 @@
         <w:pStyle w:val="Caption"/>
       </w:pPr>
       <w:r>
-        <w:t>Figure 7: Decomposition of the Login subsystem</w:t>
+        <w:t xml:space="preserve">Figure </w:t>
+      </w:r>
+      <w:r>
+        <w:t>8</w:t>
+      </w:r>
+      <w:r>
+        <w:t>: Decomposition of the Login subsystem</w:t>
       </w:r>
     </w:p>
     <w:p>
@@ -4020,7 +4935,7 @@
         <w:rPr>
           <w:rFonts w:cs="Times New Roman"/>
         </w:rPr>
-        <w:t>8</w:t>
+        <w:t>9</w:t>
       </w:r>
       <w:r>
         <w:rPr>
@@ -4041,10 +4956,10 @@
         <w:rPr>
           <w:rFonts w:cs="Times New Roman"/>
           <w:noProof/>
-          <w:lang w:val="en-US" w:eastAsia="ko-KR"/>
+          <w:lang w:val="en-US"/>
         </w:rPr>
         <w:drawing>
-          <wp:inline distT="0" distB="0" distL="0" distR="0">
+          <wp:inline distT="0" distB="0" distL="0" distR="0" wp14:anchorId="65D94E0F" wp14:editId="5C9471AF">
             <wp:extent cx="2620856" cy="1762108"/>
             <wp:effectExtent l="0" t="0" r="0" b="0"/>
             <wp:docPr id="20" name="Picture 20"/>
@@ -4059,10 +4974,10 @@
                     <pic:cNvPicPr/>
                   </pic:nvPicPr>
                   <pic:blipFill>
-                    <a:blip r:embed="rId15" cstate="print">
+                    <a:blip r:embed="rId16" cstate="print">
                       <a:extLst>
                         <a:ext uri="{28A0092B-C50C-407E-A947-70E740481C1C}">
-                          <a14:useLocalDpi xmlns:a14="http://schemas.microsoft.com/office/drawing/2010/main" xmlns:wps="http://schemas.microsoft.com/office/word/2010/wordprocessingShape" xmlns:wpi="http://schemas.microsoft.com/office/word/2010/wordprocessingInk" xmlns:wpg="http://schemas.microsoft.com/office/word/2010/wordprocessingGroup" xmlns:w14="http://schemas.microsoft.com/office/word/2010/wordml" xmlns:w="http://schemas.openxmlformats.org/wordprocessingml/2006/main" xmlns:w10="urn:schemas-microsoft-com:office:word" xmlns:wp14="http://schemas.microsoft.com/office/word/2010/wordprocessingDrawing" xmlns:v="urn:schemas-microsoft-com:vml" xmlns:o="urn:schemas-microsoft-com:office:office" xmlns:mc="http://schemas.openxmlformats.org/markup-compatibility/2006" xmlns:wpc="http://schemas.microsoft.com/office/word/2010/wordprocessingCanvas" xmlns="" val="0"/>
+                          <a14:useLocalDpi xmlns:a14="http://schemas.microsoft.com/office/drawing/2010/main" val="0"/>
                         </a:ext>
                       </a:extLst>
                     </a:blip>
@@ -4091,7 +5006,13 @@
         <w:pStyle w:val="Caption"/>
       </w:pPr>
       <w:r>
-        <w:t>Figure 8: Decomposition of the Social Media subsystem</w:t>
+        <w:t xml:space="preserve">Figure </w:t>
+      </w:r>
+      <w:r>
+        <w:t>9</w:t>
+      </w:r>
+      <w:r>
+        <w:t>: Decomposition of the Social Media subsystem</w:t>
       </w:r>
     </w:p>
     <w:p>
@@ -4130,14 +5051,14 @@
       <w:pPr>
         <w:pStyle w:val="Heading1"/>
       </w:pPr>
-      <w:bookmarkStart w:id="14" w:name="_Toc357977536"/>
+      <w:bookmarkStart w:id="15" w:name="_Toc357977536"/>
       <w:r>
         <w:t xml:space="preserve">3 </w:t>
       </w:r>
       <w:r>
         <w:t>Architectural Goals and Constraints</w:t>
       </w:r>
-      <w:bookmarkEnd w:id="14"/>
+      <w:bookmarkEnd w:id="15"/>
       <w:r>
         <w:t xml:space="preserve"> </w:t>
       </w:r>
@@ -4185,7 +5106,7 @@
       <w:pPr>
         <w:pStyle w:val="Heading2"/>
       </w:pPr>
-      <w:bookmarkStart w:id="15" w:name="_Toc357977537"/>
+      <w:bookmarkStart w:id="16" w:name="_Toc357977537"/>
       <w:r>
         <w:t>3</w:t>
       </w:r>
@@ -4198,7 +5119,7 @@
       <w:r>
         <w:t xml:space="preserve"> Architectural Rational and Justification of Style Chosen</w:t>
       </w:r>
-      <w:bookmarkEnd w:id="15"/>
+      <w:bookmarkEnd w:id="16"/>
       <w:r>
         <w:t xml:space="preserve"> </w:t>
       </w:r>
@@ -4213,7 +5134,19 @@
         <w:rPr>
           <w:rFonts w:cs="Times New Roman"/>
         </w:rPr>
-        <w:t xml:space="preserve">The architectural style used is the repository style. Figure 3 illustrates how some of the major components and connectors present fit in to the architectural style chosen. </w:t>
+        <w:t xml:space="preserve">The architectural style used is the repository style. Figure </w:t>
+      </w:r>
+      <w:r>
+        <w:rPr>
+          <w:rFonts w:cs="Times New Roman"/>
+        </w:rPr>
+        <w:t>10</w:t>
+      </w:r>
+      <w:r>
+        <w:rPr>
+          <w:rFonts w:cs="Times New Roman"/>
+        </w:rPr>
+        <w:t xml:space="preserve"> illustrates how some of the major components and connectors present fit in to the architectural style chosen. </w:t>
       </w:r>
     </w:p>
     <w:p>
@@ -4236,11 +5169,11 @@
         <w:rPr>
           <w:rFonts w:cs="Times New Roman"/>
           <w:noProof/>
-          <w:lang w:val="en-US" w:eastAsia="ko-KR"/>
+          <w:lang w:val="en-US"/>
         </w:rPr>
         <w:lastRenderedPageBreak/>
         <w:drawing>
-          <wp:inline distT="0" distB="0" distL="0" distR="0">
+          <wp:inline distT="0" distB="0" distL="0" distR="0" wp14:anchorId="45DA376B" wp14:editId="5F8CCC7A">
             <wp:extent cx="3766820" cy="2376933"/>
             <wp:effectExtent l="0" t="0" r="0" b="10795"/>
             <wp:docPr id="9" name="Picture 9"/>
@@ -4255,10 +5188,10 @@
                     <pic:cNvPicPr/>
                   </pic:nvPicPr>
                   <pic:blipFill>
-                    <a:blip r:embed="rId16" cstate="print">
+                    <a:blip r:embed="rId17" cstate="print">
                       <a:extLst>
                         <a:ext uri="{28A0092B-C50C-407E-A947-70E740481C1C}">
-                          <a14:useLocalDpi xmlns:a14="http://schemas.microsoft.com/office/drawing/2010/main" xmlns:wps="http://schemas.microsoft.com/office/word/2010/wordprocessingShape" xmlns:wpi="http://schemas.microsoft.com/office/word/2010/wordprocessingInk" xmlns:wpg="http://schemas.microsoft.com/office/word/2010/wordprocessingGroup" xmlns:w14="http://schemas.microsoft.com/office/word/2010/wordml" xmlns:w="http://schemas.openxmlformats.org/wordprocessingml/2006/main" xmlns:w10="urn:schemas-microsoft-com:office:word" xmlns:wp14="http://schemas.microsoft.com/office/word/2010/wordprocessingDrawing" xmlns:v="urn:schemas-microsoft-com:vml" xmlns:o="urn:schemas-microsoft-com:office:office" xmlns:mc="http://schemas.openxmlformats.org/markup-compatibility/2006" xmlns:wpc="http://schemas.microsoft.com/office/word/2010/wordprocessingCanvas" xmlns="" val="0"/>
+                          <a14:useLocalDpi xmlns:a14="http://schemas.microsoft.com/office/drawing/2010/main" val="0"/>
                         </a:ext>
                       </a:extLst>
                     </a:blip>
@@ -4287,10 +5220,10 @@
         <w:pStyle w:val="Caption"/>
       </w:pPr>
       <w:r>
-        <w:t xml:space="preserve">Figure </w:t>
-      </w:r>
-      <w:r>
-        <w:t>9</w:t>
+        <w:t>Figur</w:t>
+      </w:r>
+      <w:r>
+        <w:t>e 10</w:t>
       </w:r>
       <w:r>
         <w:t>: Components and connectors diagram for Healthy Eating Application</w:t>
@@ -4349,35 +5282,7 @@
         <w:rPr>
           <w:rFonts w:cs="Times New Roman"/>
         </w:rPr>
-        <w:t xml:space="preserve">It is important to mention the architectural rational for creating the different components. Each component encapsulates processing and data associated with a particular functionality within the </w:t>
-      </w:r>
-      <w:bookmarkStart w:id="16" w:name="_GoBack"/>
-      <w:r>
-        <w:rPr>
-          <w:rFonts w:cs="Times New Roman"/>
-        </w:rPr>
-        <w:t xml:space="preserve">application. For instance, the Food Log component encapsulates data related to a log entry and </w:t>
-      </w:r>
-      <w:bookmarkEnd w:id="16"/>
-      <w:r>
-        <w:rPr>
-          <w:rFonts w:cs="Times New Roman"/>
-        </w:rPr>
-        <w:t xml:space="preserve">any processing associated with it. The Report component encapsulates data associated with generated reports and the accompanying computations. The same can be said for the Scoring System, Social Media, </w:t>
-      </w:r>
-      <w:proofErr w:type="gramStart"/>
-      <w:r>
-        <w:rPr>
-          <w:rFonts w:cs="Times New Roman"/>
-        </w:rPr>
-        <w:t>Food</w:t>
-      </w:r>
-      <w:proofErr w:type="gramEnd"/>
-      <w:r>
-        <w:rPr>
-          <w:rFonts w:cs="Times New Roman"/>
-        </w:rPr>
-        <w:t xml:space="preserve"> Optimization and Friend Feedback components. The rational</w:t>
+        <w:t>It is important to mention the architectural rational for creating the different components. Each component encapsulates processing and data associated with a particular functionality within the application. For instance, the Food Log component encapsulates data related to a log entry and any processing associated with it. The Report component encapsulates data associated with generated reports and the accompanying computations. The same can be said for the Scoring System, Social Media, Food Optimization and Friend Feedback components. The rational</w:t>
       </w:r>
       <w:r>
         <w:rPr>
@@ -4402,7 +5307,37 @@
         <w:rPr>
           <w:rFonts w:cs="Times New Roman"/>
         </w:rPr>
-        <w:t>It is a repository style architecture centered around the user profile, therefore all the connector in the architecture are methods that link the content of the component with the user profile using a data structure which is basically the relational database.</w:t>
+        <w:t>Seeing as there is a central data structure in the</w:t>
+      </w:r>
+      <w:r>
+        <w:rPr>
+          <w:rFonts w:cs="Times New Roman"/>
+        </w:rPr>
+        <w:t xml:space="preserve"> repository style architecture, all the connector</w:t>
+      </w:r>
+      <w:r>
+        <w:rPr>
+          <w:rFonts w:cs="Times New Roman"/>
+        </w:rPr>
+        <w:t>s</w:t>
+      </w:r>
+      <w:r>
+        <w:rPr>
+          <w:rFonts w:cs="Times New Roman"/>
+        </w:rPr>
+        <w:t xml:space="preserve"> are methods that link the content of the component with the user profile </w:t>
+      </w:r>
+      <w:r>
+        <w:rPr>
+          <w:rFonts w:cs="Times New Roman"/>
+        </w:rPr>
+        <w:t>mainly via database queries</w:t>
+      </w:r>
+      <w:r>
+        <w:rPr>
+          <w:rFonts w:cs="Times New Roman"/>
+        </w:rPr>
+        <w:t>.</w:t>
       </w:r>
     </w:p>
     <w:p>
@@ -4508,7 +5443,31 @@
         <w:rPr>
           <w:rFonts w:cs="Times New Roman"/>
         </w:rPr>
-        <w:t xml:space="preserve">The relevant use cases for the application are shown in Figure 10 and 11. The use cases have been divided according to if the user is logged in or not. Each figure is followed by the corresponding use case descriptions in tabular form.   </w:t>
+        <w:t>The relevant use cases for the ap</w:t>
+      </w:r>
+      <w:r>
+        <w:rPr>
+          <w:rFonts w:cs="Times New Roman"/>
+        </w:rPr>
+        <w:t>plication are shown in Figure 11</w:t>
+      </w:r>
+      <w:r>
+        <w:rPr>
+          <w:rFonts w:cs="Times New Roman"/>
+        </w:rPr>
+        <w:t xml:space="preserve"> and 1</w:t>
+      </w:r>
+      <w:r>
+        <w:rPr>
+          <w:rFonts w:cs="Times New Roman"/>
+        </w:rPr>
+        <w:t>2</w:t>
+      </w:r>
+      <w:r>
+        <w:rPr>
+          <w:rFonts w:cs="Times New Roman"/>
+        </w:rPr>
+        <w:t xml:space="preserve">. The use cases have been divided according to if the user is logged in or not. Each figure is followed by the corresponding use case descriptions in tabular form.   </w:t>
       </w:r>
     </w:p>
     <w:p>
@@ -4537,10 +5496,10 @@
           <w:rFonts w:cs="Times New Roman"/>
           <w:b/>
           <w:noProof/>
-          <w:lang w:val="en-US" w:eastAsia="ko-KR"/>
+          <w:lang w:val="en-US"/>
         </w:rPr>
         <w:drawing>
-          <wp:inline distT="0" distB="0" distL="0" distR="0">
+          <wp:inline distT="0" distB="0" distL="0" distR="0" wp14:anchorId="378D3E89" wp14:editId="40A4DBEC">
             <wp:extent cx="5485936" cy="5168348"/>
             <wp:effectExtent l="0" t="0" r="0" b="0"/>
             <wp:docPr id="2" name="Picture 2"/>
@@ -4555,10 +5514,10 @@
                     <pic:cNvPicPr/>
                   </pic:nvPicPr>
                   <pic:blipFill>
-                    <a:blip r:embed="rId17" cstate="print">
+                    <a:blip r:embed="rId18" cstate="print">
                       <a:extLst>
                         <a:ext uri="{28A0092B-C50C-407E-A947-70E740481C1C}">
-                          <a14:useLocalDpi xmlns:a14="http://schemas.microsoft.com/office/drawing/2010/main" xmlns:wps="http://schemas.microsoft.com/office/word/2010/wordprocessingShape" xmlns:wpi="http://schemas.microsoft.com/office/word/2010/wordprocessingInk" xmlns:wpg="http://schemas.microsoft.com/office/word/2010/wordprocessingGroup" xmlns:w14="http://schemas.microsoft.com/office/word/2010/wordml" xmlns:w="http://schemas.openxmlformats.org/wordprocessingml/2006/main" xmlns:w10="urn:schemas-microsoft-com:office:word" xmlns:wp14="http://schemas.microsoft.com/office/word/2010/wordprocessingDrawing" xmlns:v="urn:schemas-microsoft-com:vml" xmlns:o="urn:schemas-microsoft-com:office:office" xmlns:mc="http://schemas.openxmlformats.org/markup-compatibility/2006" xmlns:wpc="http://schemas.microsoft.com/office/word/2010/wordprocessingCanvas" xmlns="" val="0"/>
+                          <a14:useLocalDpi xmlns:a14="http://schemas.microsoft.com/office/drawing/2010/main" val="0"/>
                         </a:ext>
                       </a:extLst>
                     </a:blip>
@@ -4590,7 +5549,10 @@
         <w:t xml:space="preserve">Figure </w:t>
       </w:r>
       <w:r>
-        <w:t>10</w:t>
+        <w:t>1</w:t>
+      </w:r>
+      <w:r>
+        <w:t>1</w:t>
       </w:r>
       <w:r>
         <w:t>: Use Cases concerned with logging into the application</w:t>
@@ -4611,7 +5573,7 @@
           <w:bottom w:val="none" w:sz="0" w:space="0" w:color="auto"/>
           <w:right w:val="none" w:sz="0" w:space="0" w:color="auto"/>
         </w:tblBorders>
-        <w:tblLook w:val="04A0"/>
+        <w:tblLook w:val="04A0" w:firstRow="1" w:lastRow="0" w:firstColumn="1" w:lastColumn="0" w:noHBand="0" w:noVBand="1"/>
       </w:tblPr>
       <w:tblGrid>
         <w:gridCol w:w="4428"/>
@@ -4965,10 +5927,10 @@
           <w:rFonts w:cs="Times New Roman"/>
           <w:b/>
           <w:noProof/>
-          <w:lang w:val="en-US" w:eastAsia="ko-KR"/>
+          <w:lang w:val="en-US"/>
         </w:rPr>
         <w:drawing>
-          <wp:inline distT="0" distB="0" distL="0" distR="0">
+          <wp:inline distT="0" distB="0" distL="0" distR="0" wp14:anchorId="0F95B186" wp14:editId="7CC80B69">
             <wp:extent cx="4877481" cy="5534798"/>
             <wp:effectExtent l="19050" t="0" r="0" b="0"/>
             <wp:docPr id="3" name="Picture 1" descr="LoggedInUseCaseDiagram.png"/>
@@ -4983,7 +5945,7 @@
                     <pic:cNvPicPr/>
                   </pic:nvPicPr>
                   <pic:blipFill>
-                    <a:blip r:embed="rId18" cstate="print"/>
+                    <a:blip r:embed="rId19" cstate="print"/>
                     <a:stretch>
                       <a:fillRect/>
                     </a:stretch>
@@ -5012,7 +5974,13 @@
         </w:rPr>
       </w:pPr>
       <w:r>
-        <w:t>Figure 11: Use Cases concerned with when user is logged in to the application</w:t>
+        <w:t>Figure 1</w:t>
+      </w:r>
+      <w:r>
+        <w:t>2</w:t>
+      </w:r>
+      <w:r>
+        <w:t>: Use Cases concerned with when user is logged in to the application</w:t>
       </w:r>
     </w:p>
     <w:tbl>
@@ -5025,7 +5993,7 @@
           <w:bottom w:val="none" w:sz="0" w:space="0" w:color="auto"/>
           <w:right w:val="none" w:sz="0" w:space="0" w:color="auto"/>
         </w:tblBorders>
-        <w:tblLook w:val="04A0"/>
+        <w:tblLook w:val="04A0" w:firstRow="1" w:lastRow="0" w:firstColumn="1" w:lastColumn="0" w:noHBand="0" w:noVBand="1"/>
       </w:tblPr>
       <w:tblGrid>
         <w:gridCol w:w="4428"/>
@@ -5387,7 +6355,7 @@
           <w:bottom w:val="none" w:sz="0" w:space="0" w:color="auto"/>
           <w:right w:val="none" w:sz="0" w:space="0" w:color="auto"/>
         </w:tblBorders>
-        <w:tblLook w:val="04A0"/>
+        <w:tblLook w:val="04A0" w:firstRow="1" w:lastRow="0" w:firstColumn="1" w:lastColumn="0" w:noHBand="0" w:noVBand="1"/>
       </w:tblPr>
       <w:tblGrid>
         <w:gridCol w:w="4428"/>
@@ -5750,7 +6718,7 @@
           <w:bottom w:val="none" w:sz="0" w:space="0" w:color="auto"/>
           <w:right w:val="none" w:sz="0" w:space="0" w:color="auto"/>
         </w:tblBorders>
-        <w:tblLook w:val="04A0"/>
+        <w:tblLook w:val="04A0" w:firstRow="1" w:lastRow="0" w:firstColumn="1" w:lastColumn="0" w:noHBand="0" w:noVBand="1"/>
       </w:tblPr>
       <w:tblGrid>
         <w:gridCol w:w="4428"/>
@@ -6120,7 +7088,7 @@
           <w:bottom w:val="none" w:sz="0" w:space="0" w:color="auto"/>
           <w:right w:val="none" w:sz="0" w:space="0" w:color="auto"/>
         </w:tblBorders>
-        <w:tblLook w:val="04A0"/>
+        <w:tblLook w:val="04A0" w:firstRow="1" w:lastRow="0" w:firstColumn="1" w:lastColumn="0" w:noHBand="0" w:noVBand="1"/>
       </w:tblPr>
       <w:tblGrid>
         <w:gridCol w:w="4428"/>
@@ -6501,7 +7469,7 @@
           <w:bottom w:val="none" w:sz="0" w:space="0" w:color="auto"/>
           <w:right w:val="none" w:sz="0" w:space="0" w:color="auto"/>
         </w:tblBorders>
-        <w:tblLook w:val="04A0"/>
+        <w:tblLook w:val="04A0" w:firstRow="1" w:lastRow="0" w:firstColumn="1" w:lastColumn="0" w:noHBand="0" w:noVBand="1"/>
       </w:tblPr>
       <w:tblGrid>
         <w:gridCol w:w="4428"/>
@@ -6927,7 +7895,7 @@
           <w:bottom w:val="none" w:sz="0" w:space="0" w:color="auto"/>
           <w:right w:val="none" w:sz="0" w:space="0" w:color="auto"/>
         </w:tblBorders>
-        <w:tblLook w:val="04A0"/>
+        <w:tblLook w:val="04A0" w:firstRow="1" w:lastRow="0" w:firstColumn="1" w:lastColumn="0" w:noHBand="0" w:noVBand="1"/>
       </w:tblPr>
       <w:tblGrid>
         <w:gridCol w:w="4428"/>
@@ -7298,7 +8266,7 @@
           <w:bottom w:val="none" w:sz="0" w:space="0" w:color="auto"/>
           <w:right w:val="none" w:sz="0" w:space="0" w:color="auto"/>
         </w:tblBorders>
-        <w:tblLook w:val="04A0"/>
+        <w:tblLook w:val="04A0" w:firstRow="1" w:lastRow="0" w:firstColumn="1" w:lastColumn="0" w:noHBand="0" w:noVBand="1"/>
       </w:tblPr>
       <w:tblGrid>
         <w:gridCol w:w="4428"/>
@@ -7652,7 +8620,7 @@
           <w:bottom w:val="none" w:sz="0" w:space="0" w:color="auto"/>
           <w:right w:val="none" w:sz="0" w:space="0" w:color="auto"/>
         </w:tblBorders>
-        <w:tblLook w:val="04A0"/>
+        <w:tblLook w:val="04A0" w:firstRow="1" w:lastRow="0" w:firstColumn="1" w:lastColumn="0" w:noHBand="0" w:noVBand="1"/>
       </w:tblPr>
       <w:tblGrid>
         <w:gridCol w:w="4428"/>
@@ -8045,10 +9013,10 @@
       <w:r>
         <w:rPr>
           <w:noProof/>
-          <w:lang w:val="en-US" w:eastAsia="ko-KR"/>
+          <w:lang w:val="en-US"/>
         </w:rPr>
         <w:drawing>
-          <wp:inline distT="0" distB="0" distL="0" distR="0">
+          <wp:inline distT="0" distB="0" distL="0" distR="0" wp14:anchorId="216AC205" wp14:editId="17A1EB7F">
             <wp:extent cx="3261894" cy="2724530"/>
             <wp:effectExtent l="0" t="0" r="0" b="0"/>
             <wp:docPr id="4" name="Picture 0"/>
@@ -8063,10 +9031,10 @@
                     <pic:cNvPicPr/>
                   </pic:nvPicPr>
                   <pic:blipFill>
-                    <a:blip r:embed="rId19" cstate="print">
+                    <a:blip r:embed="rId20" cstate="print">
                       <a:extLst>
                         <a:ext uri="{28A0092B-C50C-407E-A947-70E740481C1C}">
-                          <a14:useLocalDpi xmlns:a14="http://schemas.microsoft.com/office/drawing/2010/main" xmlns:wps="http://schemas.microsoft.com/office/word/2010/wordprocessingShape" xmlns:wpi="http://schemas.microsoft.com/office/word/2010/wordprocessingInk" xmlns:wpg="http://schemas.microsoft.com/office/word/2010/wordprocessingGroup" xmlns:w14="http://schemas.microsoft.com/office/word/2010/wordml" xmlns:w="http://schemas.openxmlformats.org/wordprocessingml/2006/main" xmlns:w10="urn:schemas-microsoft-com:office:word" xmlns:wp14="http://schemas.microsoft.com/office/word/2010/wordprocessingDrawing" xmlns:v="urn:schemas-microsoft-com:vml" xmlns:o="urn:schemas-microsoft-com:office:office" xmlns:mc="http://schemas.openxmlformats.org/markup-compatibility/2006" xmlns:wpc="http://schemas.microsoft.com/office/word/2010/wordprocessingCanvas" xmlns="" val="0"/>
+                          <a14:useLocalDpi xmlns:a14="http://schemas.microsoft.com/office/drawing/2010/main" val="0"/>
                         </a:ext>
                       </a:extLst>
                     </a:blip>
@@ -8094,28 +9062,12 @@
       <w:pPr>
         <w:pStyle w:val="Caption"/>
       </w:pPr>
-      <w:bookmarkStart w:id="22" w:name="_Toc357978076"/>
+      <w:bookmarkStart w:id="22" w:name="_Toc231837016"/>
       <w:r>
         <w:t xml:space="preserve">Figure </w:t>
       </w:r>
       <w:r>
-        <w:fldChar w:fldCharType="begin"/>
-      </w:r>
-      <w:r>
-        <w:instrText xml:space="preserve"> SEQ Figure \* ARABIC </w:instrText>
-      </w:r>
-      <w:r>
-        <w:fldChar w:fldCharType="separate"/>
-      </w:r>
-      <w:proofErr w:type="gramStart"/>
-      <w:r>
-        <w:rPr>
-          <w:noProof/>
-        </w:rPr>
-        <w:t>4</w:t>
-      </w:r>
-      <w:r>
-        <w:fldChar w:fldCharType="end"/>
+        <w:t>13:</w:t>
       </w:r>
       <w:r>
         <w:t xml:space="preserve"> Sequential </w:t>
@@ -8123,7 +9075,6 @@
       <w:r>
         <w:t>Diagram</w:t>
       </w:r>
-      <w:proofErr w:type="gramEnd"/>
       <w:r>
         <w:t xml:space="preserve"> for Log New Entry Use Case</w:t>
       </w:r>
@@ -8131,13 +9082,23 @@
     </w:p>
     <w:p>
       <w:r>
-        <w:t xml:space="preserve">This diagram illustrates how procedure calls are fired between objects when the user logs a new entry about his meal. From the front page, user will interact with a UI feature, possibly a dropdown </w:t>
-      </w:r>
-      <w:proofErr w:type="gramStart"/>
-      <w:r>
-        <w:t>menu, that</w:t>
-      </w:r>
-      <w:proofErr w:type="gramEnd"/>
+        <w:t xml:space="preserve">This diagram </w:t>
+      </w:r>
+      <w:r>
+        <w:t xml:space="preserve">shown in Figure 13 </w:t>
+      </w:r>
+      <w:r>
+        <w:t xml:space="preserve">illustrates how procedure calls are fired between objects when the user logs a new entry about his meal. From the front page, </w:t>
+      </w:r>
+      <w:r>
+        <w:t xml:space="preserve">the </w:t>
+      </w:r>
+      <w:r>
+        <w:t xml:space="preserve">user will interact with a UI feature, possibly a dropdown </w:t>
+      </w:r>
+      <w:r>
+        <w:t>menu that</w:t>
+      </w:r>
       <w:r>
         <w:t xml:space="preserve"> is populated from the </w:t>
       </w:r>
@@ -8147,7 +9108,13 @@
       </w:r>
       <w:proofErr w:type="spellEnd"/>
       <w:r>
-        <w:t xml:space="preserve"> object to select the correct food that was consumed. After selecting the food item, user will trigger another UI feature that will fire the “</w:t>
+        <w:t xml:space="preserve"> object to select the correct food that was consumed. After selecting the food item, </w:t>
+      </w:r>
+      <w:r>
+        <w:t xml:space="preserve">the </w:t>
+      </w:r>
+      <w:r>
+        <w:t>user will trigger another UI feature that will fire the “</w:t>
       </w:r>
       <w:proofErr w:type="spellStart"/>
       <w:r>
@@ -8163,7 +9130,19 @@
       </w:r>
       <w:proofErr w:type="spellEnd"/>
       <w:r>
-        <w:t xml:space="preserve">” method with the parameter which is the food item selected by the user. This will update the </w:t>
+        <w:t xml:space="preserve">” method with the </w:t>
+      </w:r>
+      <w:r>
+        <w:t>parameter</w:t>
+      </w:r>
+      <w:r>
+        <w:t>. The parameter will be</w:t>
+      </w:r>
+      <w:r>
+        <w:t xml:space="preserve"> the food item</w:t>
+      </w:r>
+      <w:r>
+        <w:t xml:space="preserve"> selected by the user. This will update the </w:t>
       </w:r>
       <w:proofErr w:type="spellStart"/>
       <w:r>
@@ -8183,11 +9162,11 @@
       <w:r>
         <w:rPr>
           <w:noProof/>
-          <w:lang w:val="en-US" w:eastAsia="ko-KR"/>
+          <w:lang w:val="en-US"/>
         </w:rPr>
         <w:lastRenderedPageBreak/>
         <w:drawing>
-          <wp:inline distT="0" distB="0" distL="0" distR="0">
+          <wp:inline distT="0" distB="0" distL="0" distR="0" wp14:anchorId="39D42B06" wp14:editId="1B834E63">
             <wp:extent cx="4448796" cy="2953162"/>
             <wp:effectExtent l="0" t="0" r="9525" b="0"/>
             <wp:docPr id="6" name="Picture 1"/>
@@ -8202,10 +9181,10 @@
                     <pic:cNvPicPr/>
                   </pic:nvPicPr>
                   <pic:blipFill>
-                    <a:blip r:embed="rId20" cstate="print">
+                    <a:blip r:embed="rId21" cstate="print">
                       <a:extLst>
                         <a:ext uri="{28A0092B-C50C-407E-A947-70E740481C1C}">
-                          <a14:useLocalDpi xmlns:a14="http://schemas.microsoft.com/office/drawing/2010/main" xmlns:wps="http://schemas.microsoft.com/office/word/2010/wordprocessingShape" xmlns:wpi="http://schemas.microsoft.com/office/word/2010/wordprocessingInk" xmlns:wpg="http://schemas.microsoft.com/office/word/2010/wordprocessingGroup" xmlns:w14="http://schemas.microsoft.com/office/word/2010/wordml" xmlns:w="http://schemas.openxmlformats.org/wordprocessingml/2006/main" xmlns:w10="urn:schemas-microsoft-com:office:word" xmlns:wp14="http://schemas.microsoft.com/office/word/2010/wordprocessingDrawing" xmlns:v="urn:schemas-microsoft-com:vml" xmlns:o="urn:schemas-microsoft-com:office:office" xmlns:mc="http://schemas.openxmlformats.org/markup-compatibility/2006" xmlns:wpc="http://schemas.microsoft.com/office/word/2010/wordprocessingCanvas" xmlns="" val="0"/>
+                          <a14:useLocalDpi xmlns:a14="http://schemas.microsoft.com/office/drawing/2010/main" val="0"/>
                         </a:ext>
                       </a:extLst>
                     </a:blip>
@@ -8234,27 +9213,15 @@
         <w:pStyle w:val="Caption"/>
         <w:keepNext/>
       </w:pPr>
-      <w:bookmarkStart w:id="23" w:name="_Toc357978077"/>
+      <w:bookmarkStart w:id="23" w:name="_Toc231837017"/>
       <w:r>
         <w:t xml:space="preserve">Figure </w:t>
       </w:r>
       <w:r>
-        <w:fldChar w:fldCharType="begin"/>
-      </w:r>
-      <w:r>
-        <w:instrText xml:space="preserve"> SEQ Figure \* ARABIC </w:instrText>
-      </w:r>
-      <w:r>
-        <w:fldChar w:fldCharType="separate"/>
-      </w:r>
-      <w:r>
-        <w:rPr>
-          <w:noProof/>
-        </w:rPr>
-        <w:t>5</w:t>
-      </w:r>
-      <w:r>
-        <w:fldChar w:fldCharType="end"/>
+        <w:t>14</w:t>
+      </w:r>
+      <w:r>
+        <w:t>:</w:t>
       </w:r>
       <w:r>
         <w:t xml:space="preserve"> Sequence diagram for use case: Post on Facebook</w:t>
@@ -8263,16 +9230,37 @@
     </w:p>
     <w:p>
       <w:r>
+        <w:t>The</w:t>
+      </w:r>
+      <w:r>
         <w:rPr>
           <w:rFonts w:hint="eastAsia"/>
         </w:rPr>
-        <w:t>This</w:t>
+        <w:t xml:space="preserve"> diagram </w:t>
+      </w:r>
+      <w:r>
+        <w:rPr>
+          <w:lang w:val="en-US"/>
+        </w:rPr>
+        <w:t>shown in Figure 1</w:t>
+      </w:r>
+      <w:r>
+        <w:rPr>
+          <w:lang w:val="en-US"/>
+        </w:rPr>
+        <w:t>4</w:t>
+      </w:r>
+      <w:r>
+        <w:rPr>
+          <w:lang w:val="en-US"/>
+        </w:rPr>
+        <w:t xml:space="preserve"> </w:t>
       </w:r>
       <w:r>
         <w:rPr>
           <w:rFonts w:hint="eastAsia"/>
         </w:rPr>
-        <w:t xml:space="preserve"> diagram illustrates </w:t>
+        <w:t xml:space="preserve">illustrates </w:t>
       </w:r>
       <w:proofErr w:type="spellStart"/>
       <w:r>
@@ -8286,7 +9274,25 @@
         <w:rPr>
           <w:rFonts w:hint="eastAsia"/>
         </w:rPr>
-        <w:t xml:space="preserve"> sequence of our application. User will first click the button </w:t>
+        <w:t xml:space="preserve"> sequence of our application. </w:t>
+      </w:r>
+      <w:r>
+        <w:rPr>
+          <w:lang w:val="en-US"/>
+        </w:rPr>
+        <w:t xml:space="preserve">The </w:t>
+      </w:r>
+      <w:r>
+        <w:rPr>
+          <w:lang w:val="en-US"/>
+        </w:rPr>
+        <w:t>user</w:t>
+      </w:r>
+      <w:r>
+        <w:rPr>
+          <w:rFonts w:hint="eastAsia"/>
+        </w:rPr>
+        <w:t xml:space="preserve"> will first click the button </w:t>
       </w:r>
       <w:r>
         <w:t>named “</w:t>
@@ -8357,21 +9363,7 @@
         <w:rPr>
           <w:rFonts w:hint="eastAsia"/>
         </w:rPr>
-        <w:t xml:space="preserve"> object will call </w:t>
-      </w:r>
-      <w:proofErr w:type="gramStart"/>
-      <w:r>
-        <w:rPr>
-          <w:rFonts w:hint="eastAsia"/>
-        </w:rPr>
-        <w:t>function</w:t>
-      </w:r>
-      <w:proofErr w:type="gramEnd"/>
-      <w:r>
-        <w:rPr>
-          <w:rFonts w:hint="eastAsia"/>
-        </w:rPr>
-        <w:t xml:space="preserve"> </w:t>
+        <w:t xml:space="preserve"> object will call function </w:t>
       </w:r>
       <w:r>
         <w:t>“</w:t>
@@ -8411,10 +9403,10 @@
       <w:r>
         <w:rPr>
           <w:noProof/>
-          <w:lang w:val="en-US" w:eastAsia="ko-KR"/>
+          <w:lang w:val="en-US"/>
         </w:rPr>
         <w:drawing>
-          <wp:inline distT="0" distB="0" distL="0" distR="0">
+          <wp:inline distT="0" distB="0" distL="0" distR="0" wp14:anchorId="1762F134" wp14:editId="49CC0512">
             <wp:extent cx="5731510" cy="3506121"/>
             <wp:effectExtent l="0" t="0" r="2540" b="0"/>
             <wp:docPr id="7" name="Picture 2"/>
@@ -8429,10 +9421,10 @@
                     <pic:cNvPicPr/>
                   </pic:nvPicPr>
                   <pic:blipFill>
-                    <a:blip r:embed="rId21" cstate="print">
+                    <a:blip r:embed="rId22" cstate="print">
                       <a:extLst>
                         <a:ext uri="{28A0092B-C50C-407E-A947-70E740481C1C}">
-                          <a14:useLocalDpi xmlns:a14="http://schemas.microsoft.com/office/drawing/2010/main" xmlns:wps="http://schemas.microsoft.com/office/word/2010/wordprocessingShape" xmlns:wpi="http://schemas.microsoft.com/office/word/2010/wordprocessingInk" xmlns:wpg="http://schemas.microsoft.com/office/word/2010/wordprocessingGroup" xmlns:w14="http://schemas.microsoft.com/office/word/2010/wordml" xmlns:w="http://schemas.openxmlformats.org/wordprocessingml/2006/main" xmlns:w10="urn:schemas-microsoft-com:office:word" xmlns:wp14="http://schemas.microsoft.com/office/word/2010/wordprocessingDrawing" xmlns:v="urn:schemas-microsoft-com:vml" xmlns:o="urn:schemas-microsoft-com:office:office" xmlns:mc="http://schemas.openxmlformats.org/markup-compatibility/2006" xmlns:wpc="http://schemas.microsoft.com/office/word/2010/wordprocessingCanvas" xmlns="" val="0"/>
+                          <a14:useLocalDpi xmlns:a14="http://schemas.microsoft.com/office/drawing/2010/main" val="0"/>
                         </a:ext>
                       </a:extLst>
                     </a:blip>
@@ -8460,27 +9452,18 @@
       <w:pPr>
         <w:pStyle w:val="Caption"/>
       </w:pPr>
-      <w:bookmarkStart w:id="24" w:name="_Toc357978078"/>
+      <w:bookmarkStart w:id="24" w:name="_Toc231837018"/>
       <w:r>
         <w:t xml:space="preserve">Figure </w:t>
       </w:r>
       <w:r>
-        <w:fldChar w:fldCharType="begin"/>
-      </w:r>
-      <w:r>
-        <w:instrText xml:space="preserve"> SEQ Figure \* ARABIC </w:instrText>
-      </w:r>
-      <w:r>
-        <w:fldChar w:fldCharType="separate"/>
-      </w:r>
-      <w:r>
-        <w:rPr>
-          <w:noProof/>
-        </w:rPr>
-        <w:t>6</w:t>
-      </w:r>
-      <w:r>
-        <w:fldChar w:fldCharType="end"/>
+        <w:t>1</w:t>
+      </w:r>
+      <w:r>
+        <w:t>5</w:t>
+      </w:r>
+      <w:r>
+        <w:t>:</w:t>
       </w:r>
       <w:r>
         <w:t xml:space="preserve"> Sequence diagram for use case: View Points</w:t>
@@ -8493,7 +9476,19 @@
           <w:rFonts w:hint="eastAsia"/>
         </w:rPr>
         <w:lastRenderedPageBreak/>
-        <w:t xml:space="preserve">This diagram demonstrates the sequence for the user to view points that they scored. From the front page, user will click on a button named </w:t>
+        <w:t>This diagram</w:t>
+      </w:r>
+      <w:r>
+        <w:rPr>
+          <w:lang w:val="en-US"/>
+        </w:rPr>
+        <w:t xml:space="preserve"> shown in Figure 15</w:t>
+      </w:r>
+      <w:r>
+        <w:rPr>
+          <w:rFonts w:hint="eastAsia"/>
+        </w:rPr>
+        <w:t xml:space="preserve"> demonstrates the sequence for the user to view points that they scored. From the front page, user will click on a button named </w:t>
       </w:r>
       <w:proofErr w:type="spellStart"/>
       <w:r>
@@ -8516,35 +9511,41 @@
         <w:rPr>
           <w:rFonts w:hint="eastAsia"/>
         </w:rPr>
-        <w:t xml:space="preserve">s </w:t>
-      </w:r>
-      <w:proofErr w:type="gramStart"/>
+        <w:t xml:space="preserve">s point information from the </w:t>
+      </w:r>
+      <w:proofErr w:type="spellStart"/>
       <w:r>
         <w:rPr>
           <w:rFonts w:hint="eastAsia"/>
         </w:rPr>
-        <w:t>points</w:t>
-      </w:r>
-      <w:proofErr w:type="gramEnd"/>
+        <w:t>UserDatabase</w:t>
+      </w:r>
+      <w:proofErr w:type="spellEnd"/>
       <w:r>
         <w:rPr>
           <w:rFonts w:hint="eastAsia"/>
         </w:rPr>
-        <w:t xml:space="preserve"> information from the </w:t>
+        <w:t xml:space="preserve"> object. After the servlet receives this information, it will redirect the user to </w:t>
+      </w:r>
+      <w:r>
+        <w:t>“</w:t>
       </w:r>
       <w:proofErr w:type="spellStart"/>
       <w:r>
         <w:rPr>
           <w:rFonts w:hint="eastAsia"/>
         </w:rPr>
-        <w:t>UserDatabase</w:t>
+        <w:t>PointsDisplayPage</w:t>
       </w:r>
       <w:proofErr w:type="spellEnd"/>
       <w:r>
+        <w:t>,”</w:t>
+      </w:r>
+      <w:r>
         <w:rPr>
           <w:rFonts w:hint="eastAsia"/>
         </w:rPr>
-        <w:t xml:space="preserve"> object. After the servlet receives this information, it will redirect the user to </w:t>
+        <w:t xml:space="preserve"> calling the function </w:t>
       </w:r>
       <w:r>
         <w:t>“</w:t>
@@ -8554,51 +9555,17 @@
         <w:rPr>
           <w:rFonts w:hint="eastAsia"/>
         </w:rPr>
-        <w:t>PointsDisplayPage</w:t>
+        <w:t>DisplayPoints</w:t>
       </w:r>
       <w:proofErr w:type="spellEnd"/>
       <w:r>
-        <w:t>,”</w:t>
+        <w:t>”</w:t>
       </w:r>
       <w:r>
         <w:rPr>
           <w:rFonts w:hint="eastAsia"/>
         </w:rPr>
-        <w:t xml:space="preserve"> calling the function </w:t>
-      </w:r>
-      <w:r>
-        <w:t>“</w:t>
-      </w:r>
-      <w:proofErr w:type="spellStart"/>
-      <w:r>
-        <w:rPr>
-          <w:rFonts w:hint="eastAsia"/>
-        </w:rPr>
-        <w:t>DisplayPoints</w:t>
-      </w:r>
-      <w:proofErr w:type="spellEnd"/>
-      <w:r>
-        <w:t>”</w:t>
-      </w:r>
-      <w:r>
-        <w:rPr>
-          <w:rFonts w:hint="eastAsia"/>
-        </w:rPr>
-        <w:t xml:space="preserve"> which will paint a chart or a graph with the </w:t>
-      </w:r>
-      <w:proofErr w:type="gramStart"/>
-      <w:r>
-        <w:rPr>
-          <w:rFonts w:hint="eastAsia"/>
-        </w:rPr>
-        <w:t>points</w:t>
-      </w:r>
-      <w:proofErr w:type="gramEnd"/>
-      <w:r>
-        <w:rPr>
-          <w:rFonts w:hint="eastAsia"/>
-        </w:rPr>
-        <w:t xml:space="preserve"> information received </w:t>
+        <w:t xml:space="preserve"> which will paint a chart or a graph with the points information received </w:t>
       </w:r>
       <w:r>
         <w:t>from the</w:t>
@@ -8667,13 +9634,17 @@
     </w:p>
     <w:p>
       <w:r>
-        <w:t xml:space="preserve">The deployment view describes how the application system will be </w:t>
-      </w:r>
-      <w:proofErr w:type="gramStart"/>
-      <w:r>
-        <w:t>deploy</w:t>
-      </w:r>
-      <w:proofErr w:type="gramEnd"/>
+        <w:t xml:space="preserve">The deployment </w:t>
+      </w:r>
+      <w:r>
+        <w:t>diagram shown in Figure 16</w:t>
+      </w:r>
+      <w:r>
+        <w:t xml:space="preserve"> describes how the application will be deploy</w:t>
+      </w:r>
+      <w:r>
+        <w:t>ed</w:t>
+      </w:r>
       <w:r>
         <w:t xml:space="preserve"> across the hardware components.</w:t>
       </w:r>
@@ -8687,10 +9658,10 @@
       <w:r>
         <w:rPr>
           <w:noProof/>
-          <w:lang w:val="en-US" w:eastAsia="ko-KR"/>
+          <w:lang w:val="en-US"/>
         </w:rPr>
         <w:drawing>
-          <wp:inline distT="0" distB="0" distL="0" distR="0">
+          <wp:inline distT="0" distB="0" distL="0" distR="0" wp14:anchorId="32EB71AF" wp14:editId="0D7520DE">
             <wp:extent cx="5489575" cy="4349860"/>
             <wp:effectExtent l="0" t="0" r="0" b="0"/>
             <wp:docPr id="8" name="Picture 8" descr="C:\Users\Atulan\Documents\HealthyEatingApp\Documents\Assign#1\FigureFiles\DeploymentDiagram\Deployment.png"/>
@@ -8707,10 +9678,10 @@
                     </pic:cNvPicPr>
                   </pic:nvPicPr>
                   <pic:blipFill>
-                    <a:blip r:embed="rId22" cstate="print">
+                    <a:blip r:embed="rId23" cstate="print">
                       <a:extLst>
                         <a:ext uri="{28A0092B-C50C-407E-A947-70E740481C1C}">
-                          <a14:useLocalDpi xmlns:a14="http://schemas.microsoft.com/office/drawing/2010/main" xmlns:wps="http://schemas.microsoft.com/office/word/2010/wordprocessingShape" xmlns:wpi="http://schemas.microsoft.com/office/word/2010/wordprocessingInk" xmlns:wpg="http://schemas.microsoft.com/office/word/2010/wordprocessingGroup" xmlns:w14="http://schemas.microsoft.com/office/word/2010/wordml" xmlns:w="http://schemas.openxmlformats.org/wordprocessingml/2006/main" xmlns:w10="urn:schemas-microsoft-com:office:word" xmlns:wp14="http://schemas.microsoft.com/office/word/2010/wordprocessingDrawing" xmlns:v="urn:schemas-microsoft-com:vml" xmlns:o="urn:schemas-microsoft-com:office:office" xmlns:mc="http://schemas.openxmlformats.org/markup-compatibility/2006" xmlns:wpc="http://schemas.microsoft.com/office/word/2010/wordprocessingCanvas" xmlns="" val="0"/>
+                          <a14:useLocalDpi xmlns:a14="http://schemas.microsoft.com/office/drawing/2010/main" val="0"/>
                         </a:ext>
                       </a:extLst>
                     </a:blip>
@@ -8743,27 +9714,12 @@
       <w:pPr>
         <w:pStyle w:val="Caption"/>
       </w:pPr>
-      <w:bookmarkStart w:id="27" w:name="_Toc357978079"/>
+      <w:bookmarkStart w:id="27" w:name="_Toc231837019"/>
       <w:r>
         <w:t xml:space="preserve">Figure </w:t>
       </w:r>
       <w:r>
-        <w:fldChar w:fldCharType="begin"/>
-      </w:r>
-      <w:r>
-        <w:instrText xml:space="preserve"> SEQ Figure \* ARABIC </w:instrText>
-      </w:r>
-      <w:r>
-        <w:fldChar w:fldCharType="separate"/>
-      </w:r>
-      <w:r>
-        <w:rPr>
-          <w:noProof/>
-        </w:rPr>
-        <w:t>7</w:t>
-      </w:r>
-      <w:r>
-        <w:fldChar w:fldCharType="end"/>
+        <w:t xml:space="preserve">16: </w:t>
       </w:r>
       <w:r>
         <w:t>Application</w:t>
@@ -8786,8 +9742,8 @@
         <w:t xml:space="preserve"> </w:t>
       </w:r>
     </w:p>
-    <w:bookmarkEnd w:id="7"/>
     <w:bookmarkEnd w:id="8"/>
+    <w:bookmarkEnd w:id="9"/>
     <w:p>
       <w:pPr>
         <w:rPr>
@@ -8799,7 +9755,7 @@
       </w:pPr>
     </w:p>
     <w:sectPr>
-      <w:footerReference w:type="default" r:id="rId23"/>
+      <w:footerReference w:type="default" r:id="rId24"/>
       <w:pgSz w:w="12240" w:h="15840" w:code="1"/>
       <w:pgMar w:top="1247" w:right="1440" w:bottom="1440" w:left="2155" w:header="0" w:footer="0" w:gutter="0"/>
       <w:cols w:space="708"/>
@@ -8811,7 +9767,7 @@
 </file>
 
 <file path=word/endnotes.xml><?xml version="1.0" encoding="utf-8"?>
-<w:endnotes xmlns:ve="http://schemas.openxmlformats.org/markup-compatibility/2006" xmlns:o="urn:schemas-microsoft-com:office:office" xmlns:r="http://schemas.openxmlformats.org/officeDocument/2006/relationships" xmlns:m="http://schemas.openxmlformats.org/officeDocument/2006/math" xmlns:v="urn:schemas-microsoft-com:vml" xmlns:wp="http://schemas.openxmlformats.org/drawingml/2006/wordprocessingDrawing" xmlns:w10="urn:schemas-microsoft-com:office:word" xmlns:w="http://schemas.openxmlformats.org/wordprocessingml/2006/main" xmlns:wne="http://schemas.microsoft.com/office/word/2006/wordml">
+<w:endnotes xmlns:wpc="http://schemas.microsoft.com/office/word/2010/wordprocessingCanvas" xmlns:mo="http://schemas.microsoft.com/office/mac/office/2008/main" xmlns:mc="http://schemas.openxmlformats.org/markup-compatibility/2006" xmlns:mv="urn:schemas-microsoft-com:mac:vml" xmlns:o="urn:schemas-microsoft-com:office:office" xmlns:r="http://schemas.openxmlformats.org/officeDocument/2006/relationships" xmlns:m="http://schemas.openxmlformats.org/officeDocument/2006/math" xmlns:v="urn:schemas-microsoft-com:vml" xmlns:wp14="http://schemas.microsoft.com/office/word/2010/wordprocessingDrawing" xmlns:wp="http://schemas.openxmlformats.org/drawingml/2006/wordprocessingDrawing" xmlns:w10="urn:schemas-microsoft-com:office:word" xmlns:w="http://schemas.openxmlformats.org/wordprocessingml/2006/main" xmlns:w14="http://schemas.microsoft.com/office/word/2010/wordml" xmlns:wpg="http://schemas.microsoft.com/office/word/2010/wordprocessingGroup" xmlns:wpi="http://schemas.microsoft.com/office/word/2010/wordprocessingInk" xmlns:wne="http://schemas.microsoft.com/office/word/2006/wordml" xmlns:wps="http://schemas.microsoft.com/office/word/2010/wordprocessingShape" mc:Ignorable="w14 wp14">
   <w:endnote w:type="separator" w:id="-1">
     <w:p>
       <w:pPr>
@@ -8836,7 +9792,7 @@
 </file>
 
 <file path=word/footer1.xml><?xml version="1.0" encoding="utf-8"?>
-<w:ftr xmlns:ve="http://schemas.openxmlformats.org/markup-compatibility/2006" xmlns:o="urn:schemas-microsoft-com:office:office" xmlns:r="http://schemas.openxmlformats.org/officeDocument/2006/relationships" xmlns:m="http://schemas.openxmlformats.org/officeDocument/2006/math" xmlns:v="urn:schemas-microsoft-com:vml" xmlns:wp="http://schemas.openxmlformats.org/drawingml/2006/wordprocessingDrawing" xmlns:w10="urn:schemas-microsoft-com:office:word" xmlns:w="http://schemas.openxmlformats.org/wordprocessingml/2006/main" xmlns:wne="http://schemas.microsoft.com/office/word/2006/wordml">
+<w:ftr xmlns:wpc="http://schemas.microsoft.com/office/word/2010/wordprocessingCanvas" xmlns:mo="http://schemas.microsoft.com/office/mac/office/2008/main" xmlns:mc="http://schemas.openxmlformats.org/markup-compatibility/2006" xmlns:mv="urn:schemas-microsoft-com:mac:vml" xmlns:o="urn:schemas-microsoft-com:office:office" xmlns:r="http://schemas.openxmlformats.org/officeDocument/2006/relationships" xmlns:m="http://schemas.openxmlformats.org/officeDocument/2006/math" xmlns:v="urn:schemas-microsoft-com:vml" xmlns:wp14="http://schemas.microsoft.com/office/word/2010/wordprocessingDrawing" xmlns:wp="http://schemas.openxmlformats.org/drawingml/2006/wordprocessingDrawing" xmlns:w10="urn:schemas-microsoft-com:office:word" xmlns:w="http://schemas.openxmlformats.org/wordprocessingml/2006/main" xmlns:w14="http://schemas.microsoft.com/office/word/2010/wordml" xmlns:wpg="http://schemas.microsoft.com/office/word/2010/wordprocessingGroup" xmlns:wpi="http://schemas.microsoft.com/office/word/2010/wordprocessingInk" xmlns:wne="http://schemas.microsoft.com/office/word/2006/wordml" xmlns:wps="http://schemas.microsoft.com/office/word/2010/wordprocessingShape" mc:Ignorable="w14 wp14">
   <w:sdt>
     <w:sdtPr>
       <w:id w:val="437651586"/>
@@ -8851,14 +9807,27 @@
           <w:pStyle w:val="Footer"/>
           <w:jc w:val="center"/>
         </w:pPr>
-        <w:fldSimple w:instr=" PAGE   \* MERGEFORMAT ">
-          <w:r>
-            <w:rPr>
-              <w:noProof/>
-            </w:rPr>
-            <w:t>13</w:t>
-          </w:r>
-        </w:fldSimple>
+        <w:r>
+          <w:fldChar w:fldCharType="begin"/>
+        </w:r>
+        <w:r>
+          <w:instrText xml:space="preserve"> PAGE   \* MERGEFORMAT </w:instrText>
+        </w:r>
+        <w:r>
+          <w:fldChar w:fldCharType="separate"/>
+        </w:r>
+        <w:r>
+          <w:rPr>
+            <w:noProof/>
+          </w:rPr>
+          <w:t>4</w:t>
+        </w:r>
+        <w:r>
+          <w:rPr>
+            <w:noProof/>
+          </w:rPr>
+          <w:fldChar w:fldCharType="end"/>
+        </w:r>
       </w:p>
     </w:sdtContent>
   </w:sdt>
@@ -8871,7 +9840,7 @@
 </file>
 
 <file path=word/footnotes.xml><?xml version="1.0" encoding="utf-8"?>
-<w:footnotes xmlns:ve="http://schemas.openxmlformats.org/markup-compatibility/2006" xmlns:o="urn:schemas-microsoft-com:office:office" xmlns:r="http://schemas.openxmlformats.org/officeDocument/2006/relationships" xmlns:m="http://schemas.openxmlformats.org/officeDocument/2006/math" xmlns:v="urn:schemas-microsoft-com:vml" xmlns:wp="http://schemas.openxmlformats.org/drawingml/2006/wordprocessingDrawing" xmlns:w10="urn:schemas-microsoft-com:office:word" xmlns:w="http://schemas.openxmlformats.org/wordprocessingml/2006/main" xmlns:wne="http://schemas.microsoft.com/office/word/2006/wordml">
+<w:footnotes xmlns:wpc="http://schemas.microsoft.com/office/word/2010/wordprocessingCanvas" xmlns:mo="http://schemas.microsoft.com/office/mac/office/2008/main" xmlns:mc="http://schemas.openxmlformats.org/markup-compatibility/2006" xmlns:mv="urn:schemas-microsoft-com:mac:vml" xmlns:o="urn:schemas-microsoft-com:office:office" xmlns:r="http://schemas.openxmlformats.org/officeDocument/2006/relationships" xmlns:m="http://schemas.openxmlformats.org/officeDocument/2006/math" xmlns:v="urn:schemas-microsoft-com:vml" xmlns:wp14="http://schemas.microsoft.com/office/word/2010/wordprocessingDrawing" xmlns:wp="http://schemas.openxmlformats.org/drawingml/2006/wordprocessingDrawing" xmlns:w10="urn:schemas-microsoft-com:office:word" xmlns:w="http://schemas.openxmlformats.org/wordprocessingml/2006/main" xmlns:w14="http://schemas.microsoft.com/office/word/2010/wordml" xmlns:wpg="http://schemas.microsoft.com/office/word/2010/wordprocessingGroup" xmlns:wpi="http://schemas.microsoft.com/office/word/2010/wordprocessingInk" xmlns:wne="http://schemas.microsoft.com/office/word/2006/wordml" xmlns:wps="http://schemas.microsoft.com/office/word/2010/wordprocessingShape" mc:Ignorable="w14 wp14">
   <w:footnote w:type="separator" w:id="-1">
     <w:p>
       <w:pPr>
@@ -8896,7 +9865,7 @@
 </file>
 
 <file path=word/styles.xml><?xml version="1.0" encoding="utf-8"?>
-<w:styles xmlns:r="http://schemas.openxmlformats.org/officeDocument/2006/relationships" xmlns:w="http://schemas.openxmlformats.org/wordprocessingml/2006/main">
+<w:styles xmlns:mc="http://schemas.openxmlformats.org/markup-compatibility/2006" xmlns:r="http://schemas.openxmlformats.org/officeDocument/2006/relationships" xmlns:w="http://schemas.openxmlformats.org/wordprocessingml/2006/main" xmlns:w14="http://schemas.microsoft.com/office/word/2010/wordml" mc:Ignorable="w14">
   <w:docDefaults>
     <w:rPrDefault>
       <w:rPr>
@@ -8912,7 +9881,7 @@
       </w:pPr>
     </w:pPrDefault>
   </w:docDefaults>
-  <w:latentStyles w:defLockedState="0" w:defUIPriority="99" w:defSemiHidden="1" w:defUnhideWhenUsed="1" w:defQFormat="0" w:count="267">
+  <w:latentStyles w:defLockedState="0" w:defUIPriority="99" w:defSemiHidden="1" w:defUnhideWhenUsed="1" w:defQFormat="0" w:count="276">
     <w:lsdException w:name="Normal" w:semiHidden="0" w:uiPriority="0" w:unhideWhenUsed="0" w:qFormat="1"/>
     <w:lsdException w:name="heading 1" w:semiHidden="0" w:uiPriority="9" w:unhideWhenUsed="0" w:qFormat="1"/>
     <w:lsdException w:name="heading 2" w:uiPriority="9" w:qFormat="1"/>
@@ -9131,7 +10100,6 @@
   <w:style w:type="character" w:default="1" w:styleId="DefaultParagraphFont">
     <w:name w:val="Default Paragraph Font"/>
     <w:uiPriority w:val="1"/>
-    <w:semiHidden/>
     <w:unhideWhenUsed/>
   </w:style>
   <w:style w:type="table" w:default="1" w:styleId="TableNormal">
@@ -9139,7 +10107,6 @@
     <w:uiPriority w:val="99"/>
     <w:semiHidden/>
     <w:unhideWhenUsed/>
-    <w:qFormat/>
     <w:tblPr>
       <w:tblInd w:w="0" w:type="dxa"/>
       <w:tblCellMar>
@@ -9460,7 +10427,7 @@
 </file>
 
 <file path=word/stylesWithEffects.xml><?xml version="1.0" encoding="utf-8"?>
-<w:styles xmlns:wpc="http://schemas.microsoft.com/office/word/2010/wordprocessingCanvas" xmlns:mc="http://schemas.openxmlformats.org/markup-compatibility/2006" xmlns:o="urn:schemas-microsoft-com:office:office" xmlns:r="http://schemas.openxmlformats.org/officeDocument/2006/relationships" xmlns:m="http://schemas.openxmlformats.org/officeDocument/2006/math" xmlns:v="urn:schemas-microsoft-com:vml" xmlns:wp14="http://schemas.microsoft.com/office/word/2010/wordprocessingDrawing" xmlns:wp="http://schemas.openxmlformats.org/drawingml/2006/wordprocessingDrawing" xmlns:w10="urn:schemas-microsoft-com:office:word" xmlns:w="http://schemas.openxmlformats.org/wordprocessingml/2006/main" xmlns:w14="http://schemas.microsoft.com/office/word/2010/wordml" xmlns:wpg="http://schemas.microsoft.com/office/word/2010/wordprocessingGroup" xmlns:wpi="http://schemas.microsoft.com/office/word/2010/wordprocessingInk" xmlns:wne="http://schemas.microsoft.com/office/word/2006/wordml" xmlns:wps="http://schemas.microsoft.com/office/word/2010/wordprocessingShape" mc:Ignorable="w14 wp14">
+<w:styles xmlns:wpc="http://schemas.microsoft.com/office/word/2010/wordprocessingCanvas" xmlns:mo="http://schemas.microsoft.com/office/mac/office/2008/main" xmlns:mc="http://schemas.openxmlformats.org/markup-compatibility/2006" xmlns:mv="urn:schemas-microsoft-com:mac:vml" xmlns:o="urn:schemas-microsoft-com:office:office" xmlns:r="http://schemas.openxmlformats.org/officeDocument/2006/relationships" xmlns:m="http://schemas.openxmlformats.org/officeDocument/2006/math" xmlns:v="urn:schemas-microsoft-com:vml" xmlns:wp14="http://schemas.microsoft.com/office/word/2010/wordprocessingDrawing" xmlns:wp="http://schemas.openxmlformats.org/drawingml/2006/wordprocessingDrawing" xmlns:w10="urn:schemas-microsoft-com:office:word" xmlns:w="http://schemas.openxmlformats.org/wordprocessingml/2006/main" xmlns:w14="http://schemas.microsoft.com/office/word/2010/wordml" xmlns:wpg="http://schemas.microsoft.com/office/word/2010/wordprocessingGroup" xmlns:wpi="http://schemas.microsoft.com/office/word/2010/wordprocessingInk" xmlns:wne="http://schemas.microsoft.com/office/word/2006/wordml" xmlns:wps="http://schemas.microsoft.com/office/word/2010/wordprocessingShape" mc:Ignorable="w14 wp14">
   <w:docDefaults>
     <w:rPrDefault>
       <w:rPr>
@@ -9476,7 +10443,7 @@
       </w:pPr>
     </w:pPrDefault>
   </w:docDefaults>
-  <w:latentStyles w:defLockedState="0" w:defUIPriority="99" w:defSemiHidden="1" w:defUnhideWhenUsed="1" w:defQFormat="0" w:count="267">
+  <w:latentStyles w:defLockedState="0" w:defUIPriority="99" w:defSemiHidden="1" w:defUnhideWhenUsed="1" w:defQFormat="0" w:count="276">
     <w:lsdException w:name="Normal" w:semiHidden="0" w:uiPriority="0" w:unhideWhenUsed="0" w:qFormat="1"/>
     <w:lsdException w:name="heading 1" w:semiHidden="0" w:uiPriority="9" w:unhideWhenUsed="0" w:qFormat="1"/>
     <w:lsdException w:name="heading 2" w:uiPriority="9" w:qFormat="1"/>
@@ -9698,6 +10665,7 @@
   <w:style w:type="character" w:default="1" w:styleId="DefaultParagraphFont">
     <w:name w:val="Default Paragraph Font"/>
     <w:uiPriority w:val="1"/>
+    <w:semiHidden/>
     <w:unhideWhenUsed/>
   </w:style>
   <w:style w:type="table" w:default="1" w:styleId="TableNormal">
@@ -10318,7 +11286,7 @@
 </file>
 
 <file path=customXml/itemProps1.xml><?xml version="1.0" encoding="utf-8"?>
-<ds:datastoreItem xmlns:ds="http://schemas.openxmlformats.org/officeDocument/2006/customXml" ds:itemID="{6B7492DF-B4A8-4ADA-A90F-901E756816F3}">
+<ds:datastoreItem xmlns:ds="http://schemas.openxmlformats.org/officeDocument/2006/customXml" ds:itemID="{9E6A5979-072D-1C41-8A04-96F217A181C4}">
   <ds:schemaRefs>
     <ds:schemaRef ds:uri="http://schemas.openxmlformats.org/officeDocument/2006/bibliography"/>
   </ds:schemaRefs>

</xml_diff>